<commit_message>
zmiany w iżnynierce.docx w przypadku poprawiania gestu, usuwanie odpowiedniej liczby gestów odpowiadającej złożoności wprowadzonego gestu. zmiana współczynników collectora i zwiększenie filtracji konturów,
</commit_message>
<xml_diff>
--- a/INZYNIERKA.docx
+++ b/INZYNIERKA.docx
@@ -4,94 +4,2455 @@
   <w:body>
     <w:p>
       <w:pPr>
+        <w:pStyle w:val="Akapit"/>
+        <w:spacing w:after="0" w:line="240" w:lineRule="auto"/>
+        <w:ind w:firstLine="0"/>
+        <w:jc w:val="center"/>
+        <w:rPr>
+          <w:sz w:val="40"/>
+          <w:szCs w:val="40"/>
+        </w:rPr>
+      </w:pPr>
+      <w:r>
+        <w:rPr>
+          <w:sz w:val="40"/>
+          <w:szCs w:val="40"/>
+        </w:rPr>
+        <w:t>POLITECHNIKA WARSZAWSKA</w:t>
+      </w:r>
+    </w:p>
+    <w:p>
+      <w:pPr>
+        <w:pStyle w:val="Akapit"/>
+        <w:spacing w:after="0" w:line="240" w:lineRule="auto"/>
+        <w:ind w:firstLine="0"/>
+        <w:jc w:val="center"/>
+      </w:pPr>
+    </w:p>
+    <w:p>
+      <w:pPr>
+        <w:pStyle w:val="Akapit"/>
+        <w:spacing w:after="0" w:line="240" w:lineRule="auto"/>
+        <w:ind w:firstLine="0"/>
+        <w:jc w:val="center"/>
+        <w:rPr>
+          <w:b/>
+          <w:sz w:val="28"/>
+          <w:szCs w:val="28"/>
+        </w:rPr>
+      </w:pPr>
+      <w:r>
+        <w:rPr>
+          <w:b/>
+          <w:sz w:val="28"/>
+          <w:szCs w:val="28"/>
+        </w:rPr>
+        <w:t>Wydział Mechatroniki</w:t>
+      </w:r>
+    </w:p>
+    <w:p>
+      <w:pPr>
+        <w:pStyle w:val="Akapit"/>
+        <w:spacing w:after="0" w:line="240" w:lineRule="auto"/>
+        <w:ind w:firstLine="0"/>
+        <w:jc w:val="center"/>
+      </w:pPr>
+    </w:p>
+    <w:p>
+      <w:pPr>
+        <w:pStyle w:val="Akapit"/>
+        <w:spacing w:after="0" w:line="240" w:lineRule="auto"/>
+        <w:ind w:firstLine="0"/>
+        <w:jc w:val="center"/>
+      </w:pPr>
+    </w:p>
+    <w:p>
+      <w:pPr>
+        <w:pStyle w:val="Akapit"/>
+        <w:spacing w:after="0" w:line="240" w:lineRule="auto"/>
+        <w:ind w:firstLine="0"/>
+        <w:jc w:val="center"/>
+      </w:pPr>
+    </w:p>
+    <w:p>
+      <w:pPr>
+        <w:pStyle w:val="Akapit"/>
+        <w:spacing w:after="0" w:line="240" w:lineRule="auto"/>
+        <w:ind w:firstLine="0"/>
+        <w:jc w:val="center"/>
+        <w:rPr>
+          <w:b/>
+          <w:sz w:val="28"/>
+          <w:szCs w:val="28"/>
+        </w:rPr>
+      </w:pPr>
+      <w:r>
+        <w:rPr>
+          <w:b/>
+          <w:sz w:val="28"/>
+          <w:szCs w:val="28"/>
+        </w:rPr>
+        <w:t>Praca dyplomowa inżynierska</w:t>
+      </w:r>
+    </w:p>
+    <w:p>
+      <w:pPr>
+        <w:pStyle w:val="Akapit"/>
+        <w:spacing w:after="0" w:line="240" w:lineRule="auto"/>
+        <w:ind w:firstLine="0"/>
+        <w:jc w:val="center"/>
+      </w:pPr>
+    </w:p>
+    <w:p>
+      <w:pPr>
+        <w:pStyle w:val="Akapit"/>
+        <w:spacing w:after="0" w:line="240" w:lineRule="auto"/>
+        <w:ind w:firstLine="0"/>
+        <w:jc w:val="center"/>
+      </w:pPr>
+    </w:p>
+    <w:p>
+      <w:pPr>
+        <w:pStyle w:val="Akapit"/>
+        <w:spacing w:after="0" w:line="240" w:lineRule="auto"/>
+        <w:ind w:firstLine="0"/>
+        <w:jc w:val="center"/>
+      </w:pPr>
+    </w:p>
+    <w:p>
+      <w:pPr>
+        <w:pStyle w:val="Akapit"/>
+        <w:spacing w:after="0" w:line="240" w:lineRule="auto"/>
+        <w:ind w:firstLine="0"/>
+        <w:jc w:val="center"/>
+      </w:pPr>
+    </w:p>
+    <w:p>
+      <w:pPr>
+        <w:pStyle w:val="Akapit"/>
+        <w:spacing w:after="0" w:line="240" w:lineRule="auto"/>
+        <w:ind w:firstLine="0"/>
+        <w:jc w:val="center"/>
+      </w:pPr>
+    </w:p>
+    <w:p>
+      <w:pPr>
+        <w:pStyle w:val="Akapit"/>
+        <w:spacing w:after="0" w:line="240" w:lineRule="auto"/>
+        <w:ind w:firstLine="0"/>
+        <w:jc w:val="center"/>
+      </w:pPr>
+    </w:p>
+    <w:p>
+      <w:pPr>
+        <w:pStyle w:val="Akapit"/>
+        <w:spacing w:after="0" w:line="240" w:lineRule="auto"/>
+        <w:ind w:firstLine="0"/>
+        <w:jc w:val="center"/>
+      </w:pPr>
+    </w:p>
+    <w:p>
+      <w:pPr>
+        <w:pStyle w:val="Akapit"/>
+        <w:spacing w:after="0" w:line="240" w:lineRule="auto"/>
+        <w:ind w:firstLine="0"/>
+        <w:jc w:val="center"/>
+      </w:pPr>
+    </w:p>
+    <w:p>
+      <w:pPr>
+        <w:pStyle w:val="Akapit"/>
+        <w:spacing w:after="0" w:line="240" w:lineRule="auto"/>
+        <w:ind w:firstLine="0"/>
+        <w:jc w:val="center"/>
+      </w:pPr>
+    </w:p>
+    <w:p>
+      <w:pPr>
+        <w:pStyle w:val="Akapit"/>
+        <w:spacing w:after="0" w:line="240" w:lineRule="auto"/>
+        <w:ind w:firstLine="0"/>
+        <w:jc w:val="center"/>
+        <w:rPr>
+          <w:sz w:val="28"/>
+          <w:szCs w:val="28"/>
+        </w:rPr>
+      </w:pPr>
+      <w:r>
+        <w:rPr>
+          <w:sz w:val="28"/>
+          <w:szCs w:val="28"/>
+        </w:rPr>
+        <w:t>Ireneusz Szulc</w:t>
+      </w:r>
+    </w:p>
+    <w:p>
+      <w:pPr>
+        <w:pStyle w:val="Akapit"/>
+        <w:spacing w:after="0" w:line="240" w:lineRule="auto"/>
+        <w:ind w:firstLine="0"/>
+        <w:jc w:val="center"/>
+      </w:pPr>
+    </w:p>
+    <w:p>
+      <w:pPr>
+        <w:pStyle w:val="Akapit"/>
+        <w:spacing w:after="0" w:line="240" w:lineRule="auto"/>
+        <w:ind w:firstLine="0"/>
+        <w:jc w:val="center"/>
+      </w:pPr>
+    </w:p>
+    <w:p>
+      <w:pPr>
+        <w:pStyle w:val="Akapit"/>
+        <w:spacing w:after="0" w:line="240" w:lineRule="auto"/>
+        <w:ind w:firstLine="0"/>
+        <w:jc w:val="center"/>
+        <w:rPr>
+          <w:sz w:val="64"/>
+          <w:szCs w:val="64"/>
+        </w:rPr>
+      </w:pPr>
+      <w:r>
+        <w:rPr>
+          <w:sz w:val="64"/>
+          <w:szCs w:val="64"/>
+        </w:rPr>
+        <w:t xml:space="preserve">Inteligentny interfejs dotykowy </w:t>
+      </w:r>
+      <w:proofErr w:type="gramStart"/>
+      <w:r>
+        <w:rPr>
+          <w:sz w:val="64"/>
+          <w:szCs w:val="64"/>
+        </w:rPr>
+        <w:t>umożliwiający</w:t>
+      </w:r>
+      <w:proofErr w:type="gramEnd"/>
+      <w:r>
+        <w:rPr>
+          <w:sz w:val="64"/>
+          <w:szCs w:val="64"/>
+        </w:rPr>
+        <w:t xml:space="preserve"> obsługę złożonych gestów</w:t>
+      </w:r>
+    </w:p>
+    <w:p>
+      <w:pPr>
+        <w:pStyle w:val="Akapit"/>
+        <w:spacing w:after="0" w:line="240" w:lineRule="auto"/>
+        <w:ind w:firstLine="0"/>
+        <w:jc w:val="center"/>
+      </w:pPr>
+    </w:p>
+    <w:p>
+      <w:pPr>
+        <w:pStyle w:val="Akapit"/>
+        <w:spacing w:after="0" w:line="240" w:lineRule="auto"/>
+        <w:ind w:firstLine="0"/>
+        <w:jc w:val="center"/>
+      </w:pPr>
+    </w:p>
+    <w:p>
+      <w:pPr>
+        <w:pStyle w:val="Akapit"/>
+        <w:spacing w:after="0" w:line="240" w:lineRule="auto"/>
+        <w:ind w:firstLine="0"/>
+        <w:jc w:val="center"/>
+      </w:pPr>
+    </w:p>
+    <w:p>
+      <w:pPr>
+        <w:pStyle w:val="Akapit"/>
+        <w:tabs>
+          <w:tab w:val="right" w:pos="8789"/>
+        </w:tabs>
+        <w:spacing w:after="0" w:line="240" w:lineRule="auto"/>
+        <w:ind w:firstLine="0"/>
+        <w:jc w:val="left"/>
+        <w:rPr>
+          <w:sz w:val="28"/>
+          <w:szCs w:val="28"/>
+        </w:rPr>
+      </w:pPr>
+      <w:r>
+        <w:rPr>
+          <w:sz w:val="28"/>
+          <w:szCs w:val="28"/>
+        </w:rPr>
+        <w:tab/>
+        <w:t>Opiekun pracy:</w:t>
+      </w:r>
+    </w:p>
+    <w:p>
+      <w:pPr>
+        <w:pStyle w:val="Akapit"/>
+        <w:tabs>
+          <w:tab w:val="right" w:pos="8789"/>
+        </w:tabs>
+        <w:spacing w:after="0" w:line="240" w:lineRule="auto"/>
+        <w:ind w:firstLine="0"/>
+        <w:jc w:val="left"/>
+        <w:rPr>
+          <w:sz w:val="28"/>
+          <w:szCs w:val="28"/>
+        </w:rPr>
+      </w:pPr>
+      <w:r>
+        <w:rPr>
+          <w:sz w:val="28"/>
+          <w:szCs w:val="28"/>
+        </w:rPr>
+        <w:tab/>
+      </w:r>
+      <w:proofErr w:type="gramStart"/>
+      <w:r>
+        <w:rPr>
+          <w:sz w:val="28"/>
+          <w:szCs w:val="28"/>
+        </w:rPr>
+        <w:t>mgr</w:t>
+      </w:r>
+      <w:proofErr w:type="gramEnd"/>
+      <w:r>
+        <w:rPr>
+          <w:sz w:val="28"/>
+          <w:szCs w:val="28"/>
+        </w:rPr>
+        <w:t xml:space="preserve"> inż. Bogdan Harasymowicz-</w:t>
+      </w:r>
+      <w:proofErr w:type="spellStart"/>
+      <w:r>
+        <w:rPr>
+          <w:sz w:val="28"/>
+          <w:szCs w:val="28"/>
+        </w:rPr>
+        <w:t>Boggio</w:t>
+      </w:r>
+      <w:proofErr w:type="spellEnd"/>
+    </w:p>
+    <w:p>
+      <w:pPr>
+        <w:pStyle w:val="Akapit"/>
+        <w:tabs>
+          <w:tab w:val="right" w:pos="8789"/>
+        </w:tabs>
+        <w:spacing w:after="0" w:line="240" w:lineRule="auto"/>
+        <w:ind w:firstLine="0"/>
+        <w:jc w:val="left"/>
+      </w:pPr>
+    </w:p>
+    <w:p>
+      <w:pPr>
+        <w:pStyle w:val="Akapit"/>
+        <w:tabs>
+          <w:tab w:val="right" w:pos="8789"/>
+        </w:tabs>
+        <w:spacing w:after="0" w:line="240" w:lineRule="auto"/>
+        <w:ind w:firstLine="0"/>
+        <w:jc w:val="left"/>
+      </w:pPr>
+    </w:p>
+    <w:p>
+      <w:pPr>
+        <w:pStyle w:val="Akapit"/>
+        <w:tabs>
+          <w:tab w:val="right" w:pos="8789"/>
+        </w:tabs>
+        <w:spacing w:after="0" w:line="240" w:lineRule="auto"/>
+        <w:ind w:firstLine="0"/>
+        <w:jc w:val="left"/>
+      </w:pPr>
+    </w:p>
+    <w:p>
+      <w:pPr>
+        <w:pStyle w:val="Akapit"/>
+        <w:tabs>
+          <w:tab w:val="right" w:pos="8789"/>
+        </w:tabs>
+        <w:spacing w:after="0" w:line="240" w:lineRule="auto"/>
+        <w:ind w:firstLine="0"/>
+        <w:jc w:val="left"/>
+      </w:pPr>
+      <w:r>
+        <w:tab/>
+      </w:r>
+      <w:r>
+        <w:t>Instytut Automatyki i Robotyki</w:t>
+      </w:r>
+    </w:p>
+    <w:p>
+      <w:pPr>
+        <w:pStyle w:val="Akapit"/>
+        <w:spacing w:after="0" w:line="240" w:lineRule="auto"/>
+        <w:ind w:firstLine="0"/>
+        <w:jc w:val="center"/>
+      </w:pPr>
+    </w:p>
+    <w:p>
+      <w:pPr>
+        <w:pStyle w:val="Akapit"/>
+        <w:spacing w:after="0" w:line="240" w:lineRule="auto"/>
+        <w:ind w:firstLine="0"/>
+        <w:jc w:val="center"/>
+      </w:pPr>
+    </w:p>
+    <w:p>
+      <w:pPr>
+        <w:pStyle w:val="Akapit"/>
+        <w:spacing w:after="0" w:line="240" w:lineRule="auto"/>
+        <w:ind w:firstLine="0"/>
+        <w:jc w:val="center"/>
+      </w:pPr>
+    </w:p>
+    <w:p>
+      <w:pPr>
+        <w:pStyle w:val="Akapit"/>
+        <w:spacing w:after="0" w:line="240" w:lineRule="auto"/>
+        <w:ind w:firstLine="0"/>
+        <w:jc w:val="center"/>
+      </w:pPr>
+    </w:p>
+    <w:p>
+      <w:pPr>
+        <w:pStyle w:val="Akapit"/>
+        <w:spacing w:after="0" w:line="240" w:lineRule="auto"/>
+        <w:ind w:firstLine="0"/>
+        <w:jc w:val="center"/>
+      </w:pPr>
+    </w:p>
+    <w:p>
+      <w:pPr>
+        <w:pStyle w:val="Akapit"/>
+        <w:spacing w:after="0" w:line="240" w:lineRule="auto"/>
+        <w:ind w:firstLine="0"/>
+        <w:jc w:val="center"/>
+      </w:pPr>
+    </w:p>
+    <w:p>
+      <w:pPr>
+        <w:pStyle w:val="Akapit"/>
+        <w:spacing w:after="0" w:line="240" w:lineRule="auto"/>
+        <w:ind w:firstLine="0"/>
+        <w:jc w:val="center"/>
+      </w:pPr>
+    </w:p>
+    <w:p>
+      <w:pPr>
+        <w:pStyle w:val="Akapit"/>
+        <w:spacing w:after="0" w:line="240" w:lineRule="auto"/>
+        <w:ind w:firstLine="0"/>
+        <w:jc w:val="center"/>
+      </w:pPr>
+      <w:r>
+        <w:t>Warszawa, 2016 r.</w:t>
+      </w:r>
+    </w:p>
+    <w:p>
+      <w:pPr>
+        <w:pStyle w:val="Akapit"/>
+        <w:spacing w:after="0" w:line="240" w:lineRule="auto"/>
+        <w:ind w:firstLine="0"/>
+        <w:jc w:val="center"/>
+      </w:pPr>
+    </w:p>
+    <w:p>
+      <w:pPr>
+        <w:pStyle w:val="Akapit"/>
+        <w:spacing w:after="0" w:line="240" w:lineRule="auto"/>
+        <w:ind w:firstLine="0"/>
+        <w:jc w:val="center"/>
+      </w:pPr>
+    </w:p>
+    <w:p>
+      <w:pPr>
+        <w:pStyle w:val="Akapit"/>
+        <w:spacing w:after="0" w:line="240" w:lineRule="auto"/>
+        <w:ind w:firstLine="0"/>
+        <w:jc w:val="center"/>
+      </w:pPr>
+    </w:p>
+    <w:p>
+      <w:pPr>
+        <w:pStyle w:val="TODO"/>
+      </w:pPr>
+      <w:r>
+        <w:t>Bez numeru strony na stronie tytułowej</w:t>
+      </w:r>
+      <w:r>
+        <w:br w:type="page"/>
+      </w:r>
+    </w:p>
+    <w:p>
+      <w:pPr>
+        <w:pStyle w:val="TODO"/>
+      </w:pPr>
+      <w:r>
+        <w:lastRenderedPageBreak/>
+        <w:t>Oryginał karty pracy</w:t>
+      </w:r>
+    </w:p>
+    <w:p>
+      <w:pPr>
+        <w:pStyle w:val="TODO"/>
+      </w:pPr>
+      <w:r>
+        <w:t>Streszczenie w języku polskim (1 strona A4)</w:t>
+      </w:r>
+    </w:p>
+    <w:p>
+      <w:pPr>
+        <w:pStyle w:val="TODO"/>
+      </w:pPr>
+      <w:r>
+        <w:t>Streszczenie w języku angielskim (1 strona A4)</w:t>
+      </w:r>
+    </w:p>
+    <w:p>
+      <w:pPr>
         <w:pStyle w:val="Heading1"/>
-        <w:numPr>
-          <w:ilvl w:val="0"/>
-          <w:numId w:val="4"/>
-        </w:numPr>
-      </w:pPr>
-      <w:r>
+      </w:pPr>
+      <w:r>
+        <w:t>Życiorys</w:t>
+      </w:r>
+    </w:p>
+    <w:p>
+      <w:pPr>
+        <w:pStyle w:val="Heading1"/>
+      </w:pPr>
+      <w:r>
+        <w:t>Spis treści</w:t>
+      </w:r>
+    </w:p>
+    <w:p>
+      <w:pPr>
+        <w:pStyle w:val="Heading1"/>
+      </w:pPr>
+      <w:r>
+        <w:t xml:space="preserve">1. </w:t>
+      </w:r>
+      <w:r>
+        <w:t>Wstęp</w:t>
+      </w:r>
+    </w:p>
+    <w:p>
+      <w:pPr>
+        <w:pStyle w:val="Heading2"/>
+      </w:pPr>
+      <w:r>
+        <w:t xml:space="preserve">1.1. </w:t>
+      </w:r>
+      <w:r>
+        <w:t>Cel</w:t>
+      </w:r>
+      <w:r>
+        <w:t xml:space="preserve"> pracy</w:t>
+      </w:r>
+    </w:p>
+    <w:p>
+      <w:pPr>
+        <w:pStyle w:val="Akapit"/>
+      </w:pPr>
+      <w:r>
+        <w:t xml:space="preserve">Celem pracy </w:t>
+      </w:r>
+      <w:r>
+        <w:t xml:space="preserve">jest </w:t>
+      </w:r>
+      <w:r>
+        <w:t xml:space="preserve">zaprojektowanie i </w:t>
+      </w:r>
+      <w:r>
+        <w:t>stworzenie i</w:t>
+      </w:r>
+      <w:r>
+        <w:t>nteligentnego interfejsu dotykowego umożliwiającego obsługę złożonych gestów.</w:t>
+      </w:r>
+      <w:r>
+        <w:t xml:space="preserve"> </w:t>
+      </w:r>
+      <w:r>
+        <w:t xml:space="preserve">Taki interfejs w formie oprogramowania </w:t>
+      </w:r>
+      <w:r>
+        <w:t xml:space="preserve">na </w:t>
+      </w:r>
+      <w:r>
+        <w:t>urządzenie z ekranem dotykowym powinien być odpowiedzialny</w:t>
+      </w:r>
+      <w:r>
+        <w:t xml:space="preserve"> za rozpoznawanie sekwencji elementarnych </w:t>
+      </w:r>
+      <w:r>
+        <w:t>konturów</w:t>
+      </w:r>
+      <w:r>
+        <w:t xml:space="preserve"> wykonywanych </w:t>
+      </w:r>
+      <w:r>
+        <w:t xml:space="preserve">przez użytkownika </w:t>
+      </w:r>
+      <w:r>
+        <w:t>poprzez przeciąganie palca</w:t>
+      </w:r>
+      <w:r>
+        <w:t xml:space="preserve"> lub rysik</w:t>
+      </w:r>
+      <w:r>
+        <w:t>a po ekranie</w:t>
+      </w:r>
+      <w:r>
+        <w:t>. Wynik analizy wprowadzonych gestów może posłużyć do rozpoznawania znaków odręcznego pisma lub wykonania zdefiniowanych akcji w systemie, na którym pracuje urządzenie.</w:t>
+      </w:r>
+    </w:p>
+    <w:p>
+      <w:pPr>
+        <w:pStyle w:val="Akapit"/>
+      </w:pPr>
+      <w:r>
+        <w:t>Praca skupia</w:t>
+      </w:r>
+      <w:r>
+        <w:t xml:space="preserve"> się głównie na rozpoznawaniu znaków pisma odręcznego, ale łatwo można rozszerzyć </w:t>
+      </w:r>
+      <w:r>
+        <w:t xml:space="preserve">tą </w:t>
+      </w:r>
+      <w:r>
+        <w:t>funkcjonalność systemu na rozpoznawanie gestów wykonują</w:t>
+      </w:r>
+      <w:r>
+        <w:t>cych określone akcje w systemie</w:t>
+      </w:r>
+      <w:r>
+        <w:t xml:space="preserve"> (np. skrótowe uruchamianie aplikacji)</w:t>
+      </w:r>
+      <w:r>
+        <w:t xml:space="preserve">, gdyż </w:t>
+      </w:r>
+      <w:r>
+        <w:t xml:space="preserve">zaprojektowany </w:t>
+      </w:r>
+      <w:r>
+        <w:t xml:space="preserve">system nie </w:t>
+      </w:r>
+      <w:r>
+        <w:t>ma ograniczenia</w:t>
+      </w:r>
+      <w:r>
+        <w:t xml:space="preserve"> </w:t>
+      </w:r>
+      <w:r>
+        <w:t>rozpoznawania dowolnych gestów</w:t>
+      </w:r>
+      <w:r>
+        <w:t xml:space="preserve"> o dowolnej złożoności.</w:t>
+      </w:r>
+    </w:p>
+    <w:p>
+      <w:pPr>
+        <w:pStyle w:val="TODO"/>
+      </w:pPr>
+      <w:r>
+        <w:t>Złożone gesty: znaki - odręczne pismo, obsługa akcji dla dowolnych gestów dowolnej długości</w:t>
+      </w:r>
+    </w:p>
+    <w:p>
+      <w:pPr>
+        <w:pStyle w:val="TODO"/>
+      </w:pPr>
+      <w:r>
+        <w:t>Nie tylko znaki, obsługa gestów</w:t>
+      </w:r>
+      <w:r>
+        <w:t xml:space="preserve"> w celu np. skrótowego uruchamiania aplikacji</w:t>
+      </w:r>
+    </w:p>
+    <w:p>
+      <w:pPr>
+        <w:pStyle w:val="TODO"/>
+      </w:pPr>
+      <w:proofErr w:type="gramStart"/>
+      <w:r>
+        <w:t>skupienie</w:t>
+      </w:r>
+      <w:proofErr w:type="gramEnd"/>
+      <w:r>
+        <w:t xml:space="preserve"> się na piśmie odręcznym</w:t>
+      </w:r>
+      <w:r>
+        <w:t xml:space="preserve">, ale </w:t>
+      </w:r>
+      <w:proofErr w:type="spellStart"/>
+      <w:r>
+        <w:t>łątwo</w:t>
+      </w:r>
+      <w:proofErr w:type="spellEnd"/>
+      <w:r>
+        <w:t xml:space="preserve"> można przenieść na rozpoznawanie </w:t>
+      </w:r>
+      <w:r>
+        <w:t xml:space="preserve">innych </w:t>
+      </w:r>
+      <w:r>
+        <w:t>gestów</w:t>
+      </w:r>
+    </w:p>
+    <w:p>
+      <w:pPr>
+        <w:pStyle w:val="TODO"/>
+      </w:pPr>
+      <w:proofErr w:type="gramStart"/>
+      <w:r>
+        <w:t>samouczący</w:t>
+      </w:r>
+      <w:proofErr w:type="gramEnd"/>
+      <w:r>
+        <w:t xml:space="preserve"> się system rozpoznawania gestów</w:t>
+      </w:r>
+    </w:p>
+    <w:p>
+      <w:pPr>
+        <w:pStyle w:val="Heading2"/>
+      </w:pPr>
+      <w:r>
+        <w:t>1.2. Założenia</w:t>
+      </w:r>
+      <w:r>
+        <w:t xml:space="preserve"> i w</w:t>
+      </w:r>
+      <w:r>
+        <w:t>ymagania projektu</w:t>
+      </w:r>
+    </w:p>
+    <w:p>
+      <w:pPr>
+        <w:pStyle w:val="Akapit"/>
+      </w:pPr>
+      <w:r>
+        <w:t>Założeniem projektu jest, aby interfejs dotykowy miał formę aplikacji działającej</w:t>
+      </w:r>
+      <w:r>
+        <w:t xml:space="preserve"> na urządzeniu mobilnym wyposażonym w system operacy</w:t>
+      </w:r>
+      <w:r>
+        <w:t xml:space="preserve">jny Android. </w:t>
+      </w:r>
+      <w:r>
+        <w:t>Dodatkowo takie urządzenie powinno posiadać ekran dotykowy, który posłuży za źródło danych wejściowych dla aplikacji.</w:t>
+      </w:r>
+      <w:r>
+        <w:t xml:space="preserve"> Językiem programowania wykorzystanym do stworzenia </w:t>
+      </w:r>
+      <w:r>
+        <w:t xml:space="preserve">całej </w:t>
+      </w:r>
+      <w:r>
+        <w:t>aplikacji jest język Java.</w:t>
+      </w:r>
+    </w:p>
+    <w:p>
+      <w:pPr>
+        <w:pStyle w:val="Akapit"/>
+      </w:pPr>
+      <w:r>
+        <w:lastRenderedPageBreak/>
+        <w:t>Interfejs powinien umożliwiać rozpoz</w:t>
+      </w:r>
+      <w:r>
+        <w:t>nawanie znaków pisma odręcznego</w:t>
+      </w:r>
+      <w:r>
+        <w:t xml:space="preserve"> wprowadzanych przez użytkownika poprzez ruch palca lub rysika po ekranie dotykowym, </w:t>
+      </w:r>
+      <w:r>
+        <w:t xml:space="preserve">zamianę ich na </w:t>
+      </w:r>
+      <w:r>
+        <w:t>tekst</w:t>
+      </w:r>
+      <w:r>
+        <w:t xml:space="preserve"> </w:t>
+      </w:r>
+      <w:r>
+        <w:t xml:space="preserve">w formie cyfrowej </w:t>
+      </w:r>
+      <w:r>
+        <w:t>i</w:t>
+      </w:r>
+      <w:r>
+        <w:t xml:space="preserve"> przechowywanie go w celu dalszego wykorzystania.</w:t>
+      </w:r>
+      <w:r>
+        <w:t xml:space="preserve"> Wprowadzane znaki mogą składać się zarówno z wielu fragmentów pisanych z odrywaniem rysika od ekranu, jak </w:t>
+      </w:r>
+      <w:r>
+        <w:t>również</w:t>
+      </w:r>
+      <w:r>
+        <w:t xml:space="preserve"> z pojedynczych konturów.</w:t>
+      </w:r>
+    </w:p>
+    <w:p>
+      <w:pPr>
+        <w:pStyle w:val="Akapit"/>
+      </w:pPr>
+      <w:r>
+        <w:t>Dodatkowym założeniem jest, aby s</w:t>
+      </w:r>
+      <w:r>
+        <w:t xml:space="preserve">ystem </w:t>
+      </w:r>
+      <w:r>
+        <w:t>uczył</w:t>
+      </w:r>
+      <w:r>
+        <w:t xml:space="preserve"> się w trakcie działania.</w:t>
+      </w:r>
+      <w:r>
+        <w:t xml:space="preserve"> Aplikacja powinna zwiększać swoją skuteczność w rozpoznawaniu gestów w miarę dłuższego czasu użytkowania. </w:t>
+      </w:r>
+      <w:r>
+        <w:t xml:space="preserve">Implikuje to konieczność przechowywania </w:t>
+      </w:r>
+      <w:r>
+        <w:t xml:space="preserve">dodatkowych danych zbieranych w trakcie działania aplikacji </w:t>
+      </w:r>
+      <w:r>
+        <w:t xml:space="preserve">w celu </w:t>
+      </w:r>
+      <w:r>
+        <w:t>dostosow</w:t>
+      </w:r>
+      <w:r>
+        <w:t>yw</w:t>
+      </w:r>
+      <w:r>
+        <w:t>ania</w:t>
+      </w:r>
+      <w:r>
+        <w:t xml:space="preserve"> się do charakteru pisma użytkownika</w:t>
+      </w:r>
+      <w:r>
+        <w:t>. Cały system powinien</w:t>
+      </w:r>
+      <w:r>
+        <w:t xml:space="preserve"> również reagować na polec</w:t>
+      </w:r>
+      <w:r>
+        <w:t xml:space="preserve">enia uczące wydawane przez użytkownika i zmieniać sposób swojego działania. </w:t>
+      </w:r>
+    </w:p>
+    <w:p>
+      <w:pPr>
+        <w:pStyle w:val="Heading2"/>
+      </w:pPr>
+      <w:r>
+        <w:t>1.</w:t>
+      </w:r>
+      <w:r>
+        <w:t>3</w:t>
+      </w:r>
+      <w:r>
+        <w:t>. Zastosowanie</w:t>
+      </w:r>
+    </w:p>
+    <w:p>
+      <w:pPr>
+        <w:pStyle w:val="Akapit"/>
+      </w:pPr>
+      <w:r>
+        <w:t xml:space="preserve">Opracowany system może znaleźć </w:t>
+      </w:r>
+      <w:proofErr w:type="gramStart"/>
+      <w:r>
+        <w:t>zastosowanie jako</w:t>
+      </w:r>
+      <w:proofErr w:type="gramEnd"/>
+      <w:r>
+        <w:t xml:space="preserve"> wygodna metoda wprowadzania znaków na urządzeniach z panelem dotykowym. Taka metoda nie ogranicza się jedynie do wprowadzania tekstu, ale </w:t>
+      </w:r>
+      <w:r>
+        <w:t xml:space="preserve">pozwala także na równie szybkie wprowadzanie </w:t>
+      </w:r>
+      <w:r>
+        <w:t xml:space="preserve">cyfr, znaków </w:t>
+      </w:r>
+      <w:r>
+        <w:t>diakrytycznych</w:t>
+      </w:r>
+      <w:r>
+        <w:t xml:space="preserve"> (polskich liter) oraz znaków specjalnych</w:t>
+      </w:r>
+      <w:r>
+        <w:t xml:space="preserve"> (takich jak: przecinek, kropka, wykrzyknik, itd.)</w:t>
+      </w:r>
+      <w:r>
+        <w:t>, co może dać jej przewagę nad konwencjonalnymi klawiaturami dotykowymi, gdzie wprowadzanie znaków specjalnych często staje się uciążliwe i wolniejsze.</w:t>
+      </w:r>
+      <w:r>
+        <w:t xml:space="preserve"> Metoda ta jest bardzo intuicyjna i charakteryzuje się prostotą</w:t>
+      </w:r>
+      <w:r>
+        <w:t>, i mogłaby być chętniej wykorzystywana przez ludzi starszych przyzwyczajonych do tradycyjnego wprowadzania tekstu.</w:t>
+      </w:r>
+    </w:p>
+    <w:p>
+      <w:pPr>
+        <w:pStyle w:val="Akapit"/>
+      </w:pPr>
+      <w:r>
+        <w:t xml:space="preserve">Interfejs dotykowy będący przedmiotem pracy można </w:t>
+      </w:r>
+      <w:proofErr w:type="gramStart"/>
+      <w:r>
+        <w:t>wykorzystać jako</w:t>
+      </w:r>
+      <w:proofErr w:type="gramEnd"/>
+      <w:r>
+        <w:t xml:space="preserve"> rozszerzenie systemu na którym pracuje urządzenie do skrótowego uruchamiania aplikacji lub niektórych funkcji. Opracowany system można zaimplementować także na panelach operatorskich </w:t>
+      </w:r>
+      <w:proofErr w:type="spellStart"/>
+      <w:r>
+        <w:t>HMI</w:t>
+      </w:r>
+      <w:proofErr w:type="spellEnd"/>
+      <w:r>
+        <w:t xml:space="preserve"> z ekranem dotykowym w celu wygodnego i łatwego przeglądania monitorowanych wielkości i wizualizowanych procesów w przemyśle.</w:t>
+      </w:r>
+    </w:p>
+    <w:p>
+      <w:pPr>
+        <w:pStyle w:val="Akapit"/>
+      </w:pPr>
+      <w:r>
+        <w:t xml:space="preserve">System może posłużyć </w:t>
+      </w:r>
+      <w:proofErr w:type="gramStart"/>
+      <w:r>
+        <w:t>również jako</w:t>
+      </w:r>
+      <w:proofErr w:type="gramEnd"/>
+      <w:r>
+        <w:t xml:space="preserve"> metoda wprowadzania haseł </w:t>
+      </w:r>
+      <w:r>
+        <w:t>w postaci</w:t>
+      </w:r>
+      <w:r>
+        <w:t xml:space="preserve"> sekwencji gestów w celu uzyskania dostępu do określnych zasobów. Przetrzymywanie hasła w postaci wzorca charakteru pisma może być bardzo pomocne w procesie uwierzytelniania użytkowników i przyznawać dostęp jedynie osobie, która ma dokładnie taki sam charakter pisma lub w dokładnie taki sam sposób wykonała </w:t>
+      </w:r>
+      <w:r>
+        <w:t xml:space="preserve">określone </w:t>
+      </w:r>
+      <w:r>
+        <w:t>gest</w:t>
+      </w:r>
+      <w:r>
+        <w:t>y</w:t>
+      </w:r>
+      <w:r>
+        <w:t>. W ten sposób system nie przyznawałby dostępu osobie, która poznała hasło, lecz wprowadziła je w inny sposób.</w:t>
+      </w:r>
+    </w:p>
+    <w:p>
+      <w:pPr>
+        <w:pStyle w:val="Heading2"/>
+      </w:pPr>
+      <w:r>
+        <w:lastRenderedPageBreak/>
+        <w:t>1.4</w:t>
+      </w:r>
+      <w:r>
+        <w:t>. Przegląd istniejących rozwiązań</w:t>
+      </w:r>
+    </w:p>
+    <w:p>
+      <w:pPr>
+        <w:pStyle w:val="TODO"/>
+      </w:pPr>
+      <w:proofErr w:type="gramStart"/>
+      <w:r>
+        <w:t>gotowe</w:t>
+      </w:r>
+      <w:proofErr w:type="gramEnd"/>
+      <w:r>
+        <w:t xml:space="preserve"> rozwiązania na rynku, opis, oprogramowanie w </w:t>
+      </w:r>
+      <w:proofErr w:type="spellStart"/>
+      <w:r>
+        <w:t>smatrfonach</w:t>
+      </w:r>
+      <w:proofErr w:type="spellEnd"/>
+    </w:p>
+    <w:p>
+      <w:pPr>
+        <w:pStyle w:val="TODO"/>
         <w:rPr>
-          <w:rFonts w:cs="Times New Roman"/>
+          <w:lang w:val="en-US"/>
         </w:rPr>
-        <w:t>Wstęp</w:t>
+      </w:pPr>
+      <w:proofErr w:type="spellStart"/>
+      <w:proofErr w:type="gramStart"/>
+      <w:r>
+        <w:rPr>
+          <w:lang w:val="en-US"/>
+        </w:rPr>
+        <w:t>przegląd</w:t>
+      </w:r>
+      <w:proofErr w:type="spellEnd"/>
+      <w:proofErr w:type="gramEnd"/>
+      <w:r>
+        <w:rPr>
+          <w:lang w:val="en-US"/>
+        </w:rPr>
+        <w:t xml:space="preserve"> </w:t>
+      </w:r>
+      <w:proofErr w:type="spellStart"/>
+      <w:r>
+        <w:rPr>
+          <w:lang w:val="en-US"/>
+        </w:rPr>
+        <w:t>metod</w:t>
+      </w:r>
+      <w:proofErr w:type="spellEnd"/>
+      <w:r>
+        <w:rPr>
+          <w:lang w:val="en-US"/>
+        </w:rPr>
+        <w:t xml:space="preserve"> on-line Handwriting Recognition, </w:t>
+      </w:r>
+      <w:proofErr w:type="spellStart"/>
+      <w:r>
+        <w:rPr>
+          <w:lang w:val="en-US"/>
+        </w:rPr>
+        <w:t>opis</w:t>
+      </w:r>
+      <w:proofErr w:type="spellEnd"/>
+    </w:p>
+    <w:p>
+      <w:pPr>
+        <w:pStyle w:val="TODO"/>
+      </w:pPr>
+      <w:proofErr w:type="gramStart"/>
+      <w:r>
+        <w:t>inne</w:t>
+      </w:r>
+      <w:proofErr w:type="gramEnd"/>
+      <w:r>
+        <w:t xml:space="preserve"> prace naukowe</w:t>
+      </w:r>
+    </w:p>
+    <w:p>
+      <w:pPr>
+        <w:pStyle w:val="Heading1"/>
+      </w:pPr>
+      <w:r>
+        <w:t>2. Wstęp teoretyczny</w:t>
       </w:r>
     </w:p>
     <w:p>
       <w:pPr>
         <w:pStyle w:val="Heading2"/>
-        <w:numPr>
-          <w:ilvl w:val="1"/>
-          <w:numId w:val="4"/>
-        </w:numPr>
-      </w:pPr>
-      <w:r>
-        <w:t>Cel pracy</w:t>
-      </w:r>
-    </w:p>
-    <w:p>
-      <w:pPr>
-        <w:spacing w:line="360" w:lineRule="auto"/>
-        <w:jc w:val="both"/>
+      </w:pPr>
+      <w:r>
+        <w:t>2.1. Klasyfikatory</w:t>
+      </w:r>
+    </w:p>
+    <w:p>
+      <w:pPr>
+        <w:pStyle w:val="Heading3"/>
+      </w:pPr>
+      <w:r>
+        <w:t>2.1.1. Łańcuchy Freemana</w:t>
+      </w:r>
+    </w:p>
+    <w:p>
+      <w:pPr>
+        <w:pStyle w:val="TODO"/>
+      </w:pPr>
+      <w:proofErr w:type="gramStart"/>
+      <w:r>
+        <w:t>łańcuchy</w:t>
+      </w:r>
+      <w:proofErr w:type="gramEnd"/>
+      <w:r>
+        <w:t xml:space="preserve"> Freemana - zalety: mała zajętość pamięci, prostota</w:t>
+      </w:r>
+    </w:p>
+    <w:p>
+      <w:pPr>
+        <w:pStyle w:val="TODO"/>
+      </w:pPr>
+      <w:r>
+        <w:t>Histogramy - co to?</w:t>
+      </w:r>
+    </w:p>
+    <w:p>
+      <w:pPr>
+        <w:pStyle w:val="Heading3"/>
+      </w:pPr>
+      <w:r>
+        <w:t>2.1.2. Sieci neuronowe</w:t>
+      </w:r>
+    </w:p>
+    <w:p>
+      <w:pPr>
+        <w:pStyle w:val="Akapit"/>
+      </w:pPr>
+    </w:p>
+    <w:p>
+      <w:pPr>
+        <w:pStyle w:val="Heading3"/>
+      </w:pPr>
+      <w:r>
+        <w:t xml:space="preserve">2.1.3. </w:t>
+      </w:r>
+      <w:proofErr w:type="spellStart"/>
+      <w:r>
+        <w:t>Supported</w:t>
+      </w:r>
+      <w:proofErr w:type="spellEnd"/>
+      <w:r>
+        <w:t xml:space="preserve"> </w:t>
+      </w:r>
+      <w:proofErr w:type="spellStart"/>
+      <w:r>
+        <w:t>Vector</w:t>
+      </w:r>
+      <w:proofErr w:type="spellEnd"/>
+      <w:r>
+        <w:t xml:space="preserve"> Machine</w:t>
+      </w:r>
+    </w:p>
+    <w:p>
+      <w:pPr>
+        <w:pStyle w:val="TODO"/>
+      </w:pPr>
+      <w:proofErr w:type="gramStart"/>
+      <w:r>
+        <w:t>inne</w:t>
+      </w:r>
+      <w:proofErr w:type="gramEnd"/>
+      <w:r>
+        <w:t xml:space="preserve"> prace, źródła, jak inni to robili i co stwierdzili</w:t>
+      </w:r>
+    </w:p>
+    <w:p>
+      <w:pPr>
+        <w:pStyle w:val="Heading2"/>
+      </w:pPr>
+      <w:r>
+        <w:t>2.2. Metoda najbliższych sąsiadów</w:t>
+      </w:r>
+    </w:p>
+    <w:p>
+      <w:pPr>
+        <w:pStyle w:val="TODO"/>
+      </w:pPr>
+      <w:proofErr w:type="spellStart"/>
+      <w:r>
+        <w:t>Crosss-Correlation</w:t>
+      </w:r>
+      <w:proofErr w:type="spellEnd"/>
+      <w:r>
+        <w:t>?, [Tadeusiewicz]</w:t>
+      </w:r>
+    </w:p>
+    <w:p>
+      <w:pPr>
+        <w:pStyle w:val="Heading2"/>
+      </w:pPr>
+      <w:r>
+        <w:t>2.3. Metody korelacji</w:t>
+      </w:r>
+    </w:p>
+    <w:p>
+      <w:pPr>
+        <w:pStyle w:val="Heading3"/>
+      </w:pPr>
+      <w:r>
+        <w:t>2.3.1. Korelacja Pearsona</w:t>
+      </w:r>
+    </w:p>
+    <w:p>
+      <w:pPr>
+        <w:pStyle w:val="TODO"/>
+      </w:pPr>
+      <w:proofErr w:type="gramStart"/>
+      <w:r>
+        <w:t>wzory</w:t>
+      </w:r>
+      <w:proofErr w:type="gramEnd"/>
+      <w:r>
+        <w:t xml:space="preserve"> matematyczne</w:t>
+      </w:r>
+    </w:p>
+    <w:p>
+      <w:pPr>
+        <w:pStyle w:val="Heading3"/>
+      </w:pPr>
+      <w:r>
+        <w:t>2.3.2. Inne korelacje</w:t>
+      </w:r>
+    </w:p>
+    <w:p>
+      <w:pPr>
+        <w:pStyle w:val="TODO"/>
+      </w:pPr>
+      <w:proofErr w:type="spellStart"/>
+      <w:r>
+        <w:t>Batacharraya</w:t>
+      </w:r>
+      <w:proofErr w:type="spellEnd"/>
+      <w:r>
+        <w:t>, itd.</w:t>
+      </w:r>
+    </w:p>
+    <w:p>
+      <w:pPr>
+        <w:pStyle w:val="Heading2"/>
+      </w:pPr>
+      <w:r>
+        <w:t>2.3. Słownik używanych pojęć</w:t>
+      </w:r>
+    </w:p>
+    <w:p>
+      <w:pPr>
+        <w:pStyle w:val="Akapit"/>
+      </w:pPr>
+      <w:r>
         <w:rPr>
-          <w:rFonts w:ascii="Times New Roman" w:hAnsi="Times New Roman" w:cs="Times New Roman"/>
-          <w:sz w:val="24"/>
-          <w:szCs w:val="24"/>
+          <w:b/>
         </w:rPr>
+        <w:t>Gest elementarny, gest składowy, gest pojedynczy</w:t>
+      </w:r>
+      <w:r>
+        <w:t xml:space="preserve"> - kontur powstały w wyniku przesunięcia palca lub rysika po ekranie bez odrywania </w:t>
+      </w:r>
+      <w:r>
+        <w:t xml:space="preserve">go </w:t>
+      </w:r>
+      <w:r>
+        <w:t>od ekranu</w:t>
+      </w:r>
+    </w:p>
+    <w:p>
+      <w:pPr>
+        <w:pStyle w:val="Akapit"/>
       </w:pPr>
       <w:r>
         <w:rPr>
-          <w:rFonts w:ascii="Times New Roman" w:hAnsi="Times New Roman" w:cs="Times New Roman"/>
-          <w:sz w:val="24"/>
-          <w:szCs w:val="24"/>
+          <w:b/>
         </w:rPr>
-        <w:t xml:space="preserve">Celem pracy </w:t>
-      </w:r>
+        <w:t xml:space="preserve">Gest </w:t>
+      </w:r>
+      <w:proofErr w:type="gramStart"/>
       <w:r>
         <w:rPr>
-          <w:rFonts w:ascii="Times New Roman" w:hAnsi="Times New Roman" w:cs="Times New Roman"/>
-          <w:sz w:val="24"/>
-          <w:szCs w:val="24"/>
+          <w:b/>
         </w:rPr>
-        <w:t>jest stworzenie Inteligentnego interfejsu dotykowego umożliwiającego obsługę złożonych gestów.</w:t>
-      </w:r>
-    </w:p>
-    <w:p>
-      <w:pPr>
-        <w:spacing w:line="360" w:lineRule="auto"/>
-        <w:jc w:val="both"/>
-        <w:rPr>
-          <w:rFonts w:ascii="Times New Roman" w:hAnsi="Times New Roman" w:cs="Times New Roman"/>
-          <w:sz w:val="24"/>
-          <w:szCs w:val="24"/>
-        </w:rPr>
-      </w:pPr>
-    </w:p>
-    <w:p>
-      <w:pPr>
-        <w:spacing w:line="360" w:lineRule="auto"/>
-        <w:jc w:val="both"/>
-        <w:rPr>
-          <w:rFonts w:ascii="Times New Roman" w:hAnsi="Times New Roman" w:cs="Times New Roman"/>
-          <w:sz w:val="24"/>
-          <w:szCs w:val="24"/>
-        </w:rPr>
-      </w:pPr>
-      <w:r>
-        <w:rPr>
-          <w:rFonts w:ascii="Times New Roman" w:hAnsi="Times New Roman" w:cs="Times New Roman"/>
-          <w:sz w:val="24"/>
-          <w:szCs w:val="24"/>
-        </w:rPr>
-        <w:t>Złożone gesty: znaki - odręczne pismo, obsługa akcji dla dowolnych gestów dowolnej długości</w:t>
+        <w:t xml:space="preserve">złożony </w:t>
+      </w:r>
+      <w:r>
+        <w:t>-  sekwencja</w:t>
+      </w:r>
+      <w:proofErr w:type="gramEnd"/>
+      <w:r>
+        <w:t xml:space="preserve"> następujących p</w:t>
+      </w:r>
+      <w:r>
+        <w:t>o sobie gestów elementarnych</w:t>
+      </w:r>
+    </w:p>
+    <w:p>
+      <w:pPr>
+        <w:pStyle w:val="TODO"/>
+      </w:pPr>
+      <w:proofErr w:type="gramStart"/>
+      <w:r>
+        <w:t>korelacja</w:t>
+      </w:r>
+      <w:proofErr w:type="gramEnd"/>
+      <w:r>
+        <w:t xml:space="preserve"> wypadkowa</w:t>
+      </w:r>
+    </w:p>
+    <w:p>
+      <w:pPr>
+        <w:pStyle w:val="Heading2"/>
+      </w:pPr>
+      <w:r>
+        <w:t xml:space="preserve">2.4. </w:t>
+      </w:r>
+      <w:r>
+        <w:t>Info</w:t>
+      </w:r>
+      <w:r>
+        <w:t xml:space="preserve"> o systemie Android</w:t>
+      </w:r>
+    </w:p>
+    <w:p>
+      <w:pPr>
+        <w:pStyle w:val="TODO"/>
+      </w:pPr>
+      <w:proofErr w:type="gramStart"/>
+      <w:r>
+        <w:t>łatwość</w:t>
+      </w:r>
+      <w:proofErr w:type="gramEnd"/>
+      <w:r>
+        <w:t xml:space="preserve"> </w:t>
+      </w:r>
+      <w:proofErr w:type="spellStart"/>
+      <w:r>
+        <w:t>prorgramowania</w:t>
+      </w:r>
+      <w:proofErr w:type="spellEnd"/>
+    </w:p>
+    <w:p>
+      <w:pPr>
+        <w:pStyle w:val="Heading2"/>
+      </w:pPr>
+      <w:r>
+        <w:t xml:space="preserve">2.5. </w:t>
+      </w:r>
+      <w:r>
+        <w:t>Info</w:t>
+      </w:r>
+      <w:r>
+        <w:t xml:space="preserve"> o </w:t>
+      </w:r>
+      <w:proofErr w:type="spellStart"/>
+      <w:r>
+        <w:t>OpenCV</w:t>
+      </w:r>
+      <w:proofErr w:type="spellEnd"/>
+    </w:p>
+    <w:p>
+      <w:pPr>
+        <w:pStyle w:val="TODO"/>
+      </w:pPr>
+      <w:proofErr w:type="spellStart"/>
+      <w:r>
+        <w:t>OpenCV</w:t>
+      </w:r>
+      <w:proofErr w:type="spellEnd"/>
+      <w:r>
+        <w:t xml:space="preserve"> ma implementację na system Android w Javie</w:t>
+      </w:r>
+    </w:p>
+    <w:p>
+      <w:pPr>
+        <w:pStyle w:val="Heading1"/>
+      </w:pPr>
+      <w:r>
+        <w:lastRenderedPageBreak/>
+        <w:t xml:space="preserve">3. </w:t>
+      </w:r>
+      <w:r>
+        <w:t>Projekt i implementacja</w:t>
+      </w:r>
+      <w:r>
+        <w:t xml:space="preserve"> algorytmu rozpoznawania gestów</w:t>
+      </w:r>
+    </w:p>
+    <w:p>
+      <w:pPr>
+        <w:pStyle w:val="TODO"/>
+      </w:pPr>
+      <w:proofErr w:type="gramStart"/>
+      <w:r>
+        <w:t>pojedyncze</w:t>
+      </w:r>
+      <w:proofErr w:type="gramEnd"/>
+      <w:r>
+        <w:t xml:space="preserve"> gesty</w:t>
       </w:r>
       <w:bookmarkStart w:id="0" w:name="_GoBack"/>
       <w:bookmarkEnd w:id="0"/>
     </w:p>
     <w:p>
       <w:pPr>
-        <w:spacing w:line="360" w:lineRule="auto"/>
-        <w:jc w:val="both"/>
+        <w:pStyle w:val="Heading2"/>
+      </w:pPr>
+      <w:r>
+        <w:t xml:space="preserve">3.1. Wybór </w:t>
+      </w:r>
+      <w:r>
+        <w:t>metody</w:t>
+      </w:r>
+    </w:p>
+    <w:p>
+      <w:pPr>
+        <w:pStyle w:val="TODO"/>
+      </w:pPr>
+      <w:proofErr w:type="gramStart"/>
+      <w:r>
+        <w:t>wybór</w:t>
+      </w:r>
+      <w:proofErr w:type="gramEnd"/>
+      <w:r>
+        <w:t xml:space="preserve"> metody, opis, dlaczego</w:t>
+      </w:r>
+    </w:p>
+    <w:p>
+      <w:pPr>
+        <w:pStyle w:val="TODO"/>
+      </w:pPr>
+      <w:r>
+        <w:t>Wymagania</w:t>
+      </w:r>
+      <w:r>
+        <w:t xml:space="preserve"> metody</w:t>
+      </w:r>
+      <w:r>
+        <w:t>:</w:t>
+      </w:r>
+    </w:p>
+    <w:p>
+      <w:pPr>
+        <w:pStyle w:val="TODO"/>
+      </w:pPr>
+      <w:proofErr w:type="gramStart"/>
+      <w:r>
+        <w:t>odporność</w:t>
+      </w:r>
+      <w:proofErr w:type="gramEnd"/>
+      <w:r>
+        <w:t xml:space="preserve"> na obrót tylko w pewnym zakresie</w:t>
+      </w:r>
+    </w:p>
+    <w:p>
+      <w:pPr>
+        <w:pStyle w:val="TODO"/>
+      </w:pPr>
+      <w:proofErr w:type="gramStart"/>
+      <w:r>
+        <w:t>odporność</w:t>
+      </w:r>
+      <w:proofErr w:type="gramEnd"/>
+      <w:r>
+        <w:t xml:space="preserve"> na przesunięcie tylko w pewnym zakresie</w:t>
+      </w:r>
+    </w:p>
+    <w:p>
+      <w:pPr>
+        <w:pStyle w:val="TODO"/>
+      </w:pPr>
+      <w:proofErr w:type="gramStart"/>
+      <w:r>
+        <w:t>odporność</w:t>
+      </w:r>
+      <w:proofErr w:type="gramEnd"/>
+      <w:r>
+        <w:t xml:space="preserve"> na skalowanie tylko w pewnym zakresie</w:t>
+      </w:r>
+    </w:p>
+    <w:p>
+      <w:pPr>
+        <w:pStyle w:val="TODO"/>
+      </w:pPr>
+      <w:proofErr w:type="gramStart"/>
+      <w:r>
+        <w:t>uwzględnianie</w:t>
+      </w:r>
+      <w:proofErr w:type="gramEnd"/>
+      <w:r>
+        <w:t xml:space="preserve"> kierunku pisania</w:t>
+      </w:r>
+    </w:p>
+    <w:p>
+      <w:pPr>
+        <w:pStyle w:val="TODO"/>
+      </w:pPr>
+      <w:proofErr w:type="gramStart"/>
+      <w:r>
+        <w:t>uwzględnienie</w:t>
+      </w:r>
+      <w:proofErr w:type="gramEnd"/>
+      <w:r>
+        <w:t xml:space="preserve"> początku rysowania</w:t>
+      </w:r>
+    </w:p>
+    <w:p>
+      <w:pPr>
+        <w:pStyle w:val="Heading2"/>
+      </w:pPr>
+      <w:r>
+        <w:t>3.2. Algorytm</w:t>
+      </w:r>
+    </w:p>
+    <w:p>
+      <w:pPr>
+        <w:pStyle w:val="TODO"/>
+      </w:pPr>
+      <w:proofErr w:type="gramStart"/>
+      <w:r>
+        <w:t>filtracja</w:t>
+      </w:r>
+      <w:proofErr w:type="gramEnd"/>
+      <w:r>
+        <w:t xml:space="preserve"> szumów</w:t>
+      </w:r>
+    </w:p>
+    <w:p>
+      <w:pPr>
+        <w:pStyle w:val="TODO"/>
+      </w:pPr>
+      <w:proofErr w:type="gramStart"/>
+      <w:r>
+        <w:t>dokładny</w:t>
+      </w:r>
+      <w:proofErr w:type="gramEnd"/>
+      <w:r>
+        <w:t xml:space="preserve"> </w:t>
+      </w:r>
+      <w:r>
+        <w:t xml:space="preserve">opis </w:t>
+      </w:r>
+      <w:r>
+        <w:t>algorytm</w:t>
+      </w:r>
+      <w:r>
+        <w:t>u</w:t>
+      </w:r>
+      <w:r>
+        <w:t xml:space="preserve"> roz</w:t>
+      </w:r>
+      <w:r>
+        <w:t>poznawania pojedynczych gestów,</w:t>
+      </w:r>
+    </w:p>
+    <w:p>
+      <w:pPr>
+        <w:pStyle w:val="TODO"/>
+      </w:pPr>
+      <w:proofErr w:type="gramStart"/>
+      <w:r>
+        <w:t>pamiętanie</w:t>
+      </w:r>
+      <w:proofErr w:type="gramEnd"/>
+      <w:r>
+        <w:t xml:space="preserve"> histogramu, punktu startu i długości gestu</w:t>
+      </w:r>
+      <w:r>
+        <w:t xml:space="preserve"> składowego</w:t>
+      </w:r>
+    </w:p>
+    <w:p>
+      <w:pPr>
+        <w:pStyle w:val="TODO"/>
+      </w:pPr>
+      <w:proofErr w:type="gramStart"/>
+      <w:r>
+        <w:t>schematy</w:t>
+      </w:r>
+      <w:proofErr w:type="gramEnd"/>
+      <w:r>
+        <w:t xml:space="preserve"> blokowe,</w:t>
+      </w:r>
+    </w:p>
+    <w:p>
+      <w:pPr>
+        <w:pStyle w:val="TODO"/>
+      </w:pPr>
+      <w:proofErr w:type="gramStart"/>
+      <w:r>
+        <w:t>przykładowe</w:t>
+      </w:r>
+      <w:proofErr w:type="gramEnd"/>
+      <w:r>
+        <w:t xml:space="preserve"> histogramy</w:t>
+      </w:r>
+      <w:r>
+        <w:t xml:space="preserve"> pojedynczych gestów</w:t>
+      </w:r>
+    </w:p>
+    <w:p>
+      <w:pPr>
+        <w:pStyle w:val="Heading2"/>
+      </w:pPr>
+      <w:r>
+        <w:t>3.2.2. Kropki</w:t>
+      </w:r>
+    </w:p>
+    <w:p>
+      <w:pPr>
+        <w:pStyle w:val="TODO"/>
+      </w:pPr>
+      <w:proofErr w:type="gramStart"/>
+      <w:r>
+        <w:t>konieczność</w:t>
+      </w:r>
+      <w:proofErr w:type="gramEnd"/>
+      <w:r>
+        <w:t xml:space="preserve"> osobnego traktowania kropek</w:t>
+      </w:r>
+    </w:p>
+    <w:p>
+      <w:pPr>
+        <w:pStyle w:val="TODO"/>
+      </w:pPr>
+      <w:proofErr w:type="gramStart"/>
+      <w:r>
+        <w:t>z</w:t>
+      </w:r>
+      <w:proofErr w:type="gramEnd"/>
+      <w:r>
+        <w:t xml:space="preserve"> powodów: za mało danych do analizy (filtracja sobie nie radzi) + za duże szumy, byłaby duża rozbieżność</w:t>
+      </w:r>
+    </w:p>
+    <w:p>
+      <w:pPr>
+        <w:pStyle w:val="Heading2"/>
+      </w:pPr>
+      <w:r>
+        <w:t>3.3. Korelacja</w:t>
+      </w:r>
+    </w:p>
+    <w:p>
+      <w:pPr>
+        <w:pStyle w:val="TODO"/>
+      </w:pPr>
+      <w:proofErr w:type="gramStart"/>
+      <w:r>
+        <w:t>korelacja</w:t>
+      </w:r>
+      <w:proofErr w:type="gramEnd"/>
+      <w:r>
+        <w:t>: histogramu, punktu startowego i długości gestu</w:t>
+      </w:r>
+    </w:p>
+    <w:p>
+      <w:pPr>
+        <w:pStyle w:val="TODO"/>
+      </w:pPr>
+      <w:proofErr w:type="gramStart"/>
+      <w:r>
+        <w:t>obliczanie</w:t>
+      </w:r>
+      <w:proofErr w:type="gramEnd"/>
+      <w:r>
+        <w:t xml:space="preserve"> korelacji wypadkowej za pomocą średniej ważonej, dobór współczynników</w:t>
+      </w:r>
+    </w:p>
+    <w:p>
+      <w:pPr>
+        <w:pStyle w:val="Heading1"/>
+      </w:pPr>
+      <w:r>
+        <w:t xml:space="preserve">4. </w:t>
+      </w:r>
+      <w:r>
+        <w:t>Projekt modułu wprowadzania znakó</w:t>
+      </w:r>
+      <w:r>
+        <w:t>w na podstawie pisma odręcznego</w:t>
+      </w:r>
+    </w:p>
+    <w:p>
+      <w:pPr>
+        <w:pStyle w:val="Heading2"/>
+      </w:pPr>
+      <w:r>
+        <w:t>4.1. Rozpoznawanie złożonych gestów</w:t>
+      </w:r>
+    </w:p>
+    <w:p>
+      <w:pPr>
+        <w:pStyle w:val="TODO"/>
+      </w:pPr>
+      <w:proofErr w:type="gramStart"/>
+      <w:r>
+        <w:t>rozpoznawanie</w:t>
+      </w:r>
+      <w:proofErr w:type="gramEnd"/>
+      <w:r>
+        <w:t xml:space="preserve"> ciągu pojedynczych gestów</w:t>
+      </w:r>
+      <w:r>
+        <w:t xml:space="preserve"> - złożonych gestów - algorytm</w:t>
+      </w:r>
+    </w:p>
+    <w:p>
+      <w:pPr>
+        <w:pStyle w:val="TODO"/>
+      </w:pPr>
+      <w:r>
+        <w:t xml:space="preserve">korelacja złożonego </w:t>
+      </w:r>
+      <w:proofErr w:type="gramStart"/>
+      <w:r>
+        <w:t>gestu jako</w:t>
+      </w:r>
+      <w:proofErr w:type="gramEnd"/>
+      <w:r>
+        <w:t xml:space="preserve"> średnia arytmetyczna gestów składowych,</w:t>
+      </w:r>
+    </w:p>
+    <w:p>
+      <w:pPr>
+        <w:pStyle w:val="TODO"/>
+      </w:pPr>
+      <w:proofErr w:type="gramStart"/>
+      <w:r>
+        <w:t>kryterium</w:t>
+      </w:r>
+      <w:proofErr w:type="gramEnd"/>
+      <w:r>
+        <w:t xml:space="preserve"> wyboru najlepszego rozwiązania - decyduje sumaryczny współczynnik korelacji</w:t>
+      </w:r>
+    </w:p>
+    <w:p>
+      <w:pPr>
+        <w:pStyle w:val="TODO"/>
+      </w:pPr>
+      <w:proofErr w:type="gramStart"/>
+      <w:r>
+        <w:t>schematy</w:t>
+      </w:r>
+      <w:proofErr w:type="gramEnd"/>
+      <w:r>
+        <w:t xml:space="preserve"> blokowe do skomplikowanych algorytmów</w:t>
+      </w:r>
+    </w:p>
+    <w:p>
+      <w:pPr>
+        <w:pStyle w:val="TODO"/>
+      </w:pPr>
+      <w:proofErr w:type="gramStart"/>
+      <w:r>
+        <w:t>wpływ</w:t>
+      </w:r>
+      <w:proofErr w:type="gramEnd"/>
+      <w:r>
+        <w:t xml:space="preserve"> złożoności gestu na </w:t>
+      </w:r>
+      <w:proofErr w:type="spellStart"/>
+      <w:r>
+        <w:t>zkorygowany</w:t>
+      </w:r>
+      <w:proofErr w:type="spellEnd"/>
+      <w:r>
+        <w:t xml:space="preserve"> współczynnik korelacji i znajdowanie najlepszego dopasowania</w:t>
+      </w:r>
+    </w:p>
+    <w:p>
+      <w:pPr>
+        <w:pStyle w:val="Heading2"/>
+      </w:pPr>
+      <w:r>
+        <w:lastRenderedPageBreak/>
+        <w:t>4.2. Inteligencja systemu</w:t>
+      </w:r>
+    </w:p>
+    <w:p>
+      <w:pPr>
+        <w:pStyle w:val="TODO"/>
+      </w:pPr>
+      <w:proofErr w:type="gramStart"/>
+      <w:r>
+        <w:t>inteligencja</w:t>
+      </w:r>
+      <w:proofErr w:type="gramEnd"/>
+      <w:r>
+        <w:t>, uczenie w trakcie działania</w:t>
+      </w:r>
+    </w:p>
+    <w:p>
+      <w:pPr>
+        <w:pStyle w:val="TODO"/>
+      </w:pPr>
+      <w:proofErr w:type="gramStart"/>
+      <w:r>
+        <w:t>usuwanie</w:t>
+      </w:r>
+      <w:proofErr w:type="gramEnd"/>
+      <w:r>
+        <w:t xml:space="preserve"> wzorców, które prowadzą do błędnego rozpoznawania</w:t>
+      </w:r>
+    </w:p>
+    <w:p>
+      <w:pPr>
+        <w:pStyle w:val="TODO"/>
+      </w:pPr>
+      <w:proofErr w:type="gramStart"/>
+      <w:r>
+        <w:t>uczenie</w:t>
+      </w:r>
+      <w:proofErr w:type="gramEnd"/>
+      <w:r>
+        <w:t>: dodawanie wszystkich wzorców, usuwanie wzorców, które są rzadko podstawą do rozpoznania</w:t>
+      </w:r>
+      <w:r>
+        <w:t xml:space="preserve">, </w:t>
+      </w:r>
+      <w:r>
+        <w:t>optymalizator</w:t>
+      </w:r>
+      <w:r>
+        <w:t xml:space="preserve"> wzorców</w:t>
+      </w:r>
+      <w:r>
+        <w:t>,</w:t>
+      </w:r>
+    </w:p>
+    <w:p>
+      <w:pPr>
+        <w:pStyle w:val="TODO"/>
+      </w:pPr>
+      <w:proofErr w:type="gramStart"/>
+      <w:r>
+        <w:t>pytanie</w:t>
+      </w:r>
+      <w:proofErr w:type="gramEnd"/>
+      <w:r>
+        <w:t xml:space="preserve"> w przypadku nie rozpoznania żadnego wzorca</w:t>
+      </w:r>
+      <w:r>
+        <w:t>, co to było?</w:t>
+      </w:r>
+    </w:p>
+    <w:p>
+      <w:pPr>
+        <w:pStyle w:val="TODO"/>
+      </w:pPr>
+      <w:proofErr w:type="gramStart"/>
+      <w:r>
+        <w:t>zapisywanie</w:t>
+      </w:r>
+      <w:proofErr w:type="gramEnd"/>
+      <w:r>
+        <w:t xml:space="preserve"> liczby </w:t>
+      </w:r>
+      <w:r>
+        <w:t xml:space="preserve">gestów </w:t>
+      </w:r>
+      <w:r>
+        <w:t xml:space="preserve">dobrze rozpoznanych </w:t>
+      </w:r>
+      <w:r>
+        <w:t>przez wzorzec i źle rozpoznanych</w:t>
+      </w:r>
+    </w:p>
+    <w:p>
+      <w:pPr>
+        <w:pStyle w:val="TODO"/>
+      </w:pPr>
+      <w:proofErr w:type="gramStart"/>
+      <w:r>
+        <w:t>przycisk</w:t>
+      </w:r>
+      <w:proofErr w:type="gramEnd"/>
+      <w:r>
+        <w:t xml:space="preserve"> poprawiania gestu: zanotowanie błędnego rozpoznania i zastąpienie gestu</w:t>
+      </w:r>
+    </w:p>
+    <w:p>
+      <w:pPr>
+        <w:pStyle w:val="Heading2"/>
+      </w:pPr>
+      <w:r>
+        <w:t>4.1. Automatyczne dodawanie wzorców</w:t>
+      </w:r>
+    </w:p>
+    <w:p>
+      <w:pPr>
+        <w:pStyle w:val="TODO"/>
+      </w:pPr>
+      <w:proofErr w:type="gramStart"/>
+      <w:r>
+        <w:t>zapisywanie</w:t>
+      </w:r>
+      <w:proofErr w:type="gramEnd"/>
+      <w:r>
+        <w:t xml:space="preserve"> </w:t>
+      </w:r>
+      <w:r>
+        <w:t xml:space="preserve">dodatkowej </w:t>
+      </w:r>
+      <w:r>
+        <w:t>informacji o gestach dodanych automatycznie</w:t>
+      </w:r>
+    </w:p>
+    <w:p>
+      <w:pPr>
+        <w:pStyle w:val="TODO"/>
+      </w:pPr>
+      <w:proofErr w:type="gramStart"/>
+      <w:r>
+        <w:t>automatyczne</w:t>
+      </w:r>
+      <w:proofErr w:type="gramEnd"/>
+      <w:r>
+        <w:t xml:space="preserve"> dodawanie gestów o słabym współczynniku korelacji</w:t>
+      </w:r>
+    </w:p>
+    <w:p>
+      <w:pPr>
+        <w:pStyle w:val="TODO"/>
+      </w:pPr>
+      <w:proofErr w:type="gramStart"/>
+      <w:r>
+        <w:t>w</w:t>
+      </w:r>
+      <w:proofErr w:type="gramEnd"/>
+      <w:r>
+        <w:t xml:space="preserve"> przypadku poprawiania lub usuwania znaku, usuwanie gestu automatycznie dodanego i zapisanie złego rozpoznania przez gest, który go dodał</w:t>
+      </w:r>
+    </w:p>
+    <w:p>
+      <w:pPr>
+        <w:pStyle w:val="Heading2"/>
+      </w:pPr>
+      <w:r>
+        <w:t>4.2. Optymalizator wzorców</w:t>
+      </w:r>
+    </w:p>
+    <w:p>
+      <w:pPr>
+        <w:pStyle w:val="TODO"/>
+      </w:pPr>
+      <w:proofErr w:type="gramStart"/>
+      <w:r>
+        <w:t>obcinanie</w:t>
+      </w:r>
+      <w:proofErr w:type="gramEnd"/>
+      <w:r>
+        <w:t xml:space="preserve"> i </w:t>
+      </w:r>
+      <w:r>
+        <w:t>zapis listy wzorców przy wyjściu z programu</w:t>
+      </w:r>
+    </w:p>
+    <w:p>
+      <w:pPr>
+        <w:pStyle w:val="TODO"/>
+      </w:pPr>
+      <w:proofErr w:type="gramStart"/>
+      <w:r>
+        <w:t>obcinanie</w:t>
+      </w:r>
+      <w:proofErr w:type="gramEnd"/>
+      <w:r>
+        <w:t xml:space="preserve"> wzorców dla znaków, które mają za dużo wzorców, wybieranie najlepszych (lub najnowszych)</w:t>
+      </w:r>
+    </w:p>
+    <w:p>
+      <w:pPr>
+        <w:pStyle w:val="TODO"/>
+      </w:pPr>
+      <w:proofErr w:type="gramStart"/>
+      <w:r>
+        <w:t>usuwanie</w:t>
+      </w:r>
+      <w:proofErr w:type="gramEnd"/>
+      <w:r>
+        <w:t xml:space="preserve"> wzorców z powodu zbyt niskiego bilansu rozpoznania</w:t>
+      </w:r>
+    </w:p>
+    <w:p>
+      <w:pPr>
+        <w:pStyle w:val="TODO"/>
+      </w:pPr>
+      <w:proofErr w:type="gramStart"/>
+      <w:r>
+        <w:t>mechanizm</w:t>
+      </w:r>
+      <w:proofErr w:type="gramEnd"/>
+      <w:r>
+        <w:t xml:space="preserve"> usuwania złych wzorców mających dużą liczbę </w:t>
+      </w:r>
+      <w:proofErr w:type="spellStart"/>
+      <w:r>
+        <w:t>błednych</w:t>
+      </w:r>
+      <w:proofErr w:type="spellEnd"/>
+      <w:r>
+        <w:t xml:space="preserve"> </w:t>
+      </w:r>
+      <w:proofErr w:type="spellStart"/>
+      <w:r>
+        <w:t>rozpoznań</w:t>
+      </w:r>
+      <w:proofErr w:type="spellEnd"/>
+    </w:p>
+    <w:p>
+      <w:pPr>
+        <w:pStyle w:val="Heading1"/>
+      </w:pPr>
+      <w:r>
+        <w:t xml:space="preserve">5. </w:t>
+      </w:r>
+      <w:r>
+        <w:t>Projekt i implementacja oprog</w:t>
+      </w:r>
+      <w:r>
+        <w:t>ramowania na urządzenie mobilne</w:t>
+      </w:r>
+    </w:p>
+    <w:p>
+      <w:pPr>
+        <w:pStyle w:val="Heading2"/>
+      </w:pPr>
+      <w:r>
+        <w:t>5.1. Urządzenie</w:t>
+      </w:r>
+    </w:p>
+    <w:p>
+      <w:pPr>
+        <w:pStyle w:val="TODO"/>
+      </w:pPr>
+      <w:proofErr w:type="gramStart"/>
+      <w:r>
+        <w:t>opis</w:t>
+      </w:r>
+      <w:proofErr w:type="gramEnd"/>
+      <w:r>
+        <w:t xml:space="preserve"> urządzenia, ekran dotykowy</w:t>
+      </w:r>
+      <w:r>
+        <w:t>, rozdzielczość, parametry procesora (czas trwania analizy, obliczeń)</w:t>
+      </w:r>
+    </w:p>
+    <w:p>
+      <w:pPr>
+        <w:pStyle w:val="TODO"/>
+      </w:pPr>
+      <w:proofErr w:type="gramStart"/>
+      <w:r>
+        <w:t>nie</w:t>
+      </w:r>
+      <w:proofErr w:type="gramEnd"/>
+      <w:r>
+        <w:t xml:space="preserve"> musi być mobilne, wystarczy ekran dotykowy (panele </w:t>
+      </w:r>
+      <w:proofErr w:type="spellStart"/>
+      <w:r>
+        <w:t>HMI</w:t>
+      </w:r>
+      <w:proofErr w:type="spellEnd"/>
+      <w:r>
+        <w:t>)</w:t>
+      </w:r>
+    </w:p>
+    <w:p>
+      <w:pPr>
+        <w:pStyle w:val="Heading2"/>
+      </w:pPr>
+      <w:r>
+        <w:t>5.2. Struktura aplikacji</w:t>
+      </w:r>
+    </w:p>
+    <w:p>
+      <w:pPr>
+        <w:pStyle w:val="TODO"/>
+      </w:pPr>
+      <w:proofErr w:type="gramStart"/>
+      <w:r>
+        <w:t>diagram</w:t>
+      </w:r>
+      <w:proofErr w:type="gramEnd"/>
+      <w:r>
+        <w:t xml:space="preserve"> klas aplikacji, struktura aplikacji, wzorce projektowe</w:t>
+      </w:r>
+    </w:p>
+    <w:p>
+      <w:pPr>
+        <w:pStyle w:val="Heading2"/>
+      </w:pPr>
+      <w:r>
+        <w:t>5.3. Działanie aplikacji</w:t>
+      </w:r>
+    </w:p>
+    <w:p>
+      <w:pPr>
+        <w:pStyle w:val="TODO"/>
+      </w:pPr>
+      <w:proofErr w:type="gramStart"/>
+      <w:r>
+        <w:t>opis</w:t>
+      </w:r>
+      <w:proofErr w:type="gramEnd"/>
+      <w:r>
+        <w:t xml:space="preserve"> działania, przechodzenia między ekranami</w:t>
+      </w:r>
+    </w:p>
+    <w:p>
+      <w:pPr>
+        <w:pStyle w:val="TODO"/>
+      </w:pPr>
+      <w:proofErr w:type="gramStart"/>
+      <w:r>
+        <w:t>fragmenty</w:t>
+      </w:r>
+      <w:proofErr w:type="gramEnd"/>
+      <w:r>
+        <w:t xml:space="preserve"> niektórych kodów</w:t>
+      </w:r>
+      <w:r>
+        <w:t>?</w:t>
+      </w:r>
+      <w:r>
+        <w:t xml:space="preserve">, </w:t>
+      </w:r>
+      <w:proofErr w:type="gramStart"/>
+      <w:r>
+        <w:t>funkcje</w:t>
+      </w:r>
+      <w:r>
+        <w:t xml:space="preserve"> ?</w:t>
+      </w:r>
+      <w:proofErr w:type="gramEnd"/>
+    </w:p>
+    <w:p>
+      <w:pPr>
+        <w:pStyle w:val="TODO"/>
+      </w:pPr>
+      <w:proofErr w:type="spellStart"/>
+      <w:r>
+        <w:t>OpenCV</w:t>
+      </w:r>
+      <w:proofErr w:type="spellEnd"/>
+      <w:r>
+        <w:t xml:space="preserve"> - użyte funkcje</w:t>
+      </w:r>
+    </w:p>
+    <w:p>
+      <w:pPr>
+        <w:pStyle w:val="TODO"/>
+      </w:pPr>
+      <w:r>
+        <w:t>Android - funkcje</w:t>
+      </w:r>
+    </w:p>
+    <w:p>
+      <w:pPr>
+        <w:pStyle w:val="TODO"/>
+      </w:pPr>
+      <w:proofErr w:type="spellStart"/>
+      <w:proofErr w:type="gramStart"/>
+      <w:r>
+        <w:lastRenderedPageBreak/>
+        <w:t>screeny</w:t>
+      </w:r>
+      <w:proofErr w:type="spellEnd"/>
+      <w:proofErr w:type="gramEnd"/>
+      <w:r>
+        <w:t xml:space="preserve"> z programu</w:t>
+      </w:r>
+    </w:p>
+    <w:p>
+      <w:pPr>
+        <w:pStyle w:val="TODO"/>
+      </w:pPr>
+      <w:proofErr w:type="gramStart"/>
+      <w:r>
+        <w:t>system</w:t>
+      </w:r>
+      <w:proofErr w:type="gramEnd"/>
+      <w:r>
+        <w:t xml:space="preserve"> gotowy do nauki i użytkowania już w przypadku pustej bazy wzorców</w:t>
+      </w:r>
+    </w:p>
+    <w:p>
+      <w:pPr>
+        <w:pStyle w:val="TODO"/>
+      </w:pPr>
+      <w:proofErr w:type="gramStart"/>
+      <w:r>
+        <w:t>zapis</w:t>
+      </w:r>
+      <w:proofErr w:type="gramEnd"/>
+      <w:r>
+        <w:t xml:space="preserve"> do pliku - mechanizm </w:t>
+      </w:r>
+      <w:proofErr w:type="spellStart"/>
+      <w:r>
+        <w:t>serializacji</w:t>
+      </w:r>
+      <w:proofErr w:type="spellEnd"/>
+      <w:r>
+        <w:t xml:space="preserve"> obiektów w Javie</w:t>
+      </w:r>
+    </w:p>
+    <w:p>
+      <w:pPr>
+        <w:pStyle w:val="TODO"/>
+      </w:pPr>
+      <w:proofErr w:type="gramStart"/>
+      <w:r>
+        <w:t>tryb</w:t>
+      </w:r>
+      <w:proofErr w:type="gramEnd"/>
+      <w:r>
+        <w:t xml:space="preserve"> menedżera gestów i szybkiego pisania, opis przycisków, funkcji</w:t>
+      </w:r>
+    </w:p>
+    <w:p>
+      <w:pPr>
+        <w:pStyle w:val="Heading1"/>
+      </w:pPr>
+      <w:r>
+        <w:t>6. Testy aplikacji</w:t>
+      </w:r>
+    </w:p>
+    <w:p>
+      <w:pPr>
+        <w:pStyle w:val="Heading2"/>
+      </w:pPr>
+      <w:r>
+        <w:t>6.1. Wybór metod i dobór współczynników</w:t>
+      </w:r>
+    </w:p>
+    <w:p>
+      <w:pPr>
+        <w:pStyle w:val="TODO"/>
+      </w:pPr>
+      <w:proofErr w:type="gramStart"/>
+      <w:r>
+        <w:t>eksperymentalny</w:t>
+      </w:r>
+      <w:proofErr w:type="gramEnd"/>
+      <w:r>
+        <w:t xml:space="preserve"> dobór </w:t>
+      </w:r>
+      <w:r>
+        <w:t>współczynników</w:t>
+      </w:r>
+    </w:p>
+    <w:p>
+      <w:pPr>
+        <w:pStyle w:val="TODO"/>
+      </w:pPr>
+      <w:proofErr w:type="gramStart"/>
+      <w:r>
+        <w:t>testy</w:t>
+      </w:r>
+      <w:proofErr w:type="gramEnd"/>
+      <w:r>
+        <w:t xml:space="preserve"> i wyniki różnych metod korelacji w </w:t>
+      </w:r>
+      <w:proofErr w:type="spellStart"/>
+      <w:r>
+        <w:t>OpenCV</w:t>
+      </w:r>
+      <w:proofErr w:type="spellEnd"/>
+      <w:r>
+        <w:t xml:space="preserve"> (wzorki, </w:t>
+      </w:r>
+      <w:proofErr w:type="spellStart"/>
+      <w:r>
+        <w:t>wykresiki</w:t>
+      </w:r>
+      <w:proofErr w:type="spellEnd"/>
+      <w:r>
+        <w:t>, tabelki), eksperymenty z normalizacją histogramów i współczynnikami, dobór najlepszej metody</w:t>
+      </w:r>
+    </w:p>
+    <w:p>
+      <w:pPr>
+        <w:pStyle w:val="TODO"/>
+      </w:pPr>
+      <w:proofErr w:type="gramStart"/>
+      <w:r>
+        <w:t>testy</w:t>
+      </w:r>
+      <w:proofErr w:type="gramEnd"/>
+      <w:r>
+        <w:t xml:space="preserve"> aplikacji, rozpoznawania tekstu, procent poprawnych </w:t>
+      </w:r>
+      <w:proofErr w:type="spellStart"/>
+      <w:r>
+        <w:t>rozpoznań</w:t>
+      </w:r>
+      <w:proofErr w:type="spellEnd"/>
+      <w:r>
+        <w:t>, czas działania</w:t>
+      </w:r>
+    </w:p>
+    <w:p>
+      <w:pPr>
+        <w:pStyle w:val="Heading2"/>
+      </w:pPr>
+      <w:r>
+        <w:t xml:space="preserve">6.2. </w:t>
+      </w:r>
+      <w:r>
+        <w:t>Testy końcowe działającej aplikacji</w:t>
+      </w:r>
+    </w:p>
+    <w:p>
+      <w:pPr>
+        <w:pStyle w:val="Heading2"/>
+      </w:pPr>
+      <w:r>
+        <w:t>6.3. Statystyki</w:t>
+      </w:r>
+    </w:p>
+    <w:p>
+      <w:pPr>
+        <w:pStyle w:val="TODO"/>
+      </w:pPr>
+      <w:proofErr w:type="gramStart"/>
+      <w:r>
+        <w:t>statystyki</w:t>
+      </w:r>
+      <w:proofErr w:type="gramEnd"/>
+      <w:r>
+        <w:t xml:space="preserve">: liczby gestów, wzorców, procent dobrych </w:t>
+      </w:r>
+      <w:proofErr w:type="spellStart"/>
+      <w:r>
+        <w:t>rozpoznań</w:t>
+      </w:r>
+      <w:proofErr w:type="spellEnd"/>
+    </w:p>
+    <w:p>
+      <w:pPr>
+        <w:pStyle w:val="Heading1"/>
+      </w:pPr>
+      <w:r>
+        <w:t xml:space="preserve">7. </w:t>
+      </w:r>
+      <w:r>
+        <w:t>Bibliografia</w:t>
+      </w:r>
+    </w:p>
+    <w:p>
+      <w:pPr>
+        <w:pStyle w:val="TODO"/>
+      </w:pPr>
+      <w:r>
+        <w:t>Wykaz literatury</w:t>
+      </w:r>
+    </w:p>
+    <w:p>
+      <w:pPr>
+        <w:pStyle w:val="TODO"/>
+      </w:pPr>
+      <w:r>
+        <w:t>Załączniki</w:t>
+      </w:r>
+    </w:p>
+    <w:p>
+      <w:pPr>
+        <w:pStyle w:val="TODO"/>
+      </w:pPr>
+    </w:p>
+    <w:p>
+      <w:pPr>
+        <w:pStyle w:val="TODO"/>
+      </w:pPr>
+      <w:r>
+        <w:t>Plakat</w:t>
+      </w:r>
+    </w:p>
+    <w:p>
+      <w:pPr>
+        <w:pStyle w:val="TODO"/>
+        <w:rPr>
+          <w:lang w:eastAsia="pl-PL"/>
+        </w:rPr>
+      </w:pPr>
+      <w:proofErr w:type="gramStart"/>
+      <w:r>
+        <w:rPr>
+          <w:lang w:eastAsia="pl-PL"/>
+        </w:rPr>
+        <w:t>na</w:t>
+      </w:r>
+      <w:proofErr w:type="gramEnd"/>
+      <w:r>
+        <w:rPr>
+          <w:lang w:eastAsia="pl-PL"/>
+        </w:rPr>
+        <w:t xml:space="preserve"> plakacie (posterze) dyplomu powinny znaleźć się m.in. następujące informacje</w:t>
+      </w:r>
+    </w:p>
+    <w:p>
+      <w:pPr>
+        <w:pStyle w:val="TODO"/>
+        <w:rPr>
+          <w:lang w:eastAsia="pl-PL"/>
+        </w:rPr>
+      </w:pPr>
+      <w:r>
+        <w:rPr>
+          <w:lang w:eastAsia="pl-PL"/>
+        </w:rPr>
+        <w:t xml:space="preserve">1. </w:t>
+      </w:r>
+      <w:proofErr w:type="gramStart"/>
+      <w:r>
+        <w:rPr>
+          <w:lang w:eastAsia="pl-PL"/>
+        </w:rPr>
+        <w:t>kierunek</w:t>
+      </w:r>
+      <w:proofErr w:type="gramEnd"/>
+      <w:r>
+        <w:rPr>
+          <w:lang w:eastAsia="pl-PL"/>
+        </w:rPr>
+        <w:t xml:space="preserve"> studiów</w:t>
+      </w:r>
+    </w:p>
+    <w:p>
+      <w:pPr>
+        <w:pStyle w:val="TODO"/>
+        <w:rPr>
+          <w:lang w:eastAsia="pl-PL"/>
+        </w:rPr>
+      </w:pPr>
+      <w:r>
+        <w:rPr>
+          <w:lang w:eastAsia="pl-PL"/>
+        </w:rPr>
+        <w:t xml:space="preserve">2. </w:t>
+      </w:r>
+      <w:proofErr w:type="gramStart"/>
+      <w:r>
+        <w:rPr>
+          <w:lang w:eastAsia="pl-PL"/>
+        </w:rPr>
+        <w:t>specjalność</w:t>
+      </w:r>
+      <w:proofErr w:type="gramEnd"/>
+    </w:p>
+    <w:p>
+      <w:pPr>
+        <w:pStyle w:val="TODO"/>
+        <w:rPr>
+          <w:lang w:eastAsia="pl-PL"/>
+        </w:rPr>
+      </w:pPr>
+      <w:r>
+        <w:rPr>
+          <w:lang w:eastAsia="pl-PL"/>
+        </w:rPr>
+        <w:t xml:space="preserve">3. </w:t>
+      </w:r>
+      <w:proofErr w:type="gramStart"/>
+      <w:r>
+        <w:rPr>
+          <w:lang w:eastAsia="pl-PL"/>
+        </w:rPr>
+        <w:t>rok</w:t>
+      </w:r>
+      <w:proofErr w:type="gramEnd"/>
+      <w:r>
+        <w:rPr>
+          <w:lang w:eastAsia="pl-PL"/>
+        </w:rPr>
+        <w:t xml:space="preserve"> akademicki ukończenia studiów</w:t>
+      </w:r>
+    </w:p>
+    <w:p>
+      <w:pPr>
+        <w:pStyle w:val="TODO"/>
       </w:pPr>
     </w:p>
     <w:sectPr>
@@ -159,26 +2520,24 @@
         </w:pPr>
         <w:r>
           <w:rPr>
-            <w:rFonts w:asciiTheme="majorHAnsi" w:eastAsiaTheme="majorEastAsia" w:hAnsiTheme="majorHAnsi" w:cstheme="majorBidi"/>
-            <w:sz w:val="28"/>
-            <w:szCs w:val="28"/>
-          </w:rPr>
-          <w:t xml:space="preserve">~ </w:t>
-        </w:r>
-        <w:r>
-          <w:rPr>
             <w:rFonts w:eastAsiaTheme="minorEastAsia"/>
-            <w:szCs w:val="21"/>
+            <w:sz w:val="24"/>
+            <w:szCs w:val="24"/>
           </w:rPr>
           <w:fldChar w:fldCharType="begin"/>
         </w:r>
         <w:r>
+          <w:rPr>
+            <w:sz w:val="24"/>
+            <w:szCs w:val="24"/>
+          </w:rPr>
           <w:instrText>PAGE    \* MERGEFORMAT</w:instrText>
         </w:r>
         <w:r>
           <w:rPr>
             <w:rFonts w:eastAsiaTheme="minorEastAsia"/>
-            <w:szCs w:val="21"/>
+            <w:sz w:val="24"/>
+            <w:szCs w:val="24"/>
           </w:rPr>
           <w:fldChar w:fldCharType="separate"/>
         </w:r>
@@ -186,26 +2545,18 @@
           <w:rPr>
             <w:rFonts w:asciiTheme="majorHAnsi" w:eastAsiaTheme="majorEastAsia" w:hAnsiTheme="majorHAnsi" w:cstheme="majorBidi"/>
             <w:noProof/>
-            <w:sz w:val="28"/>
-            <w:szCs w:val="28"/>
+            <w:sz w:val="24"/>
+            <w:szCs w:val="24"/>
           </w:rPr>
-          <w:t>1</w:t>
+          <w:t>5</w:t>
         </w:r>
         <w:r>
           <w:rPr>
             <w:rFonts w:asciiTheme="majorHAnsi" w:eastAsiaTheme="majorEastAsia" w:hAnsiTheme="majorHAnsi" w:cstheme="majorBidi"/>
-            <w:sz w:val="28"/>
-            <w:szCs w:val="28"/>
+            <w:sz w:val="24"/>
+            <w:szCs w:val="24"/>
           </w:rPr>
           <w:fldChar w:fldCharType="end"/>
-        </w:r>
-        <w:r>
-          <w:rPr>
-            <w:rFonts w:asciiTheme="majorHAnsi" w:eastAsiaTheme="majorEastAsia" w:hAnsiTheme="majorHAnsi" w:cstheme="majorBidi"/>
-            <w:sz w:val="28"/>
-            <w:szCs w:val="28"/>
-          </w:rPr>
-          <w:t xml:space="preserve"> ~</w:t>
         </w:r>
       </w:p>
     </w:sdtContent>
@@ -367,6 +2718,95 @@
     </w:lvl>
   </w:abstractNum>
   <w:abstractNum w:abstractNumId="1">
+    <w:nsid w:val="2A983B2F"/>
+    <w:multiLevelType w:val="hybridMultilevel"/>
+    <w:tmpl w:val="1ED05E10"/>
+    <w:lvl w:ilvl="0" w:tplc="412C97EE">
+      <w:start w:val="1"/>
+      <w:numFmt w:val="decimal"/>
+      <w:lvlText w:val="2.%1."/>
+      <w:lvlJc w:val="left"/>
+      <w:pPr>
+        <w:ind w:left="717" w:hanging="360"/>
+      </w:pPr>
+      <w:rPr>
+        <w:rFonts w:hint="default"/>
+      </w:rPr>
+    </w:lvl>
+    <w:lvl w:ilvl="1" w:tplc="04150019" w:tentative="1">
+      <w:start w:val="1"/>
+      <w:numFmt w:val="lowerLetter"/>
+      <w:lvlText w:val="%2."/>
+      <w:lvlJc w:val="left"/>
+      <w:pPr>
+        <w:ind w:left="1440" w:hanging="360"/>
+      </w:pPr>
+    </w:lvl>
+    <w:lvl w:ilvl="2" w:tplc="0415001B" w:tentative="1">
+      <w:start w:val="1"/>
+      <w:numFmt w:val="lowerRoman"/>
+      <w:lvlText w:val="%3."/>
+      <w:lvlJc w:val="right"/>
+      <w:pPr>
+        <w:ind w:left="2160" w:hanging="180"/>
+      </w:pPr>
+    </w:lvl>
+    <w:lvl w:ilvl="3" w:tplc="0415000F" w:tentative="1">
+      <w:start w:val="1"/>
+      <w:numFmt w:val="decimal"/>
+      <w:lvlText w:val="%4."/>
+      <w:lvlJc w:val="left"/>
+      <w:pPr>
+        <w:ind w:left="2880" w:hanging="360"/>
+      </w:pPr>
+    </w:lvl>
+    <w:lvl w:ilvl="4" w:tplc="04150019" w:tentative="1">
+      <w:start w:val="1"/>
+      <w:numFmt w:val="lowerLetter"/>
+      <w:lvlText w:val="%5."/>
+      <w:lvlJc w:val="left"/>
+      <w:pPr>
+        <w:ind w:left="3600" w:hanging="360"/>
+      </w:pPr>
+    </w:lvl>
+    <w:lvl w:ilvl="5" w:tplc="0415001B" w:tentative="1">
+      <w:start w:val="1"/>
+      <w:numFmt w:val="lowerRoman"/>
+      <w:lvlText w:val="%6."/>
+      <w:lvlJc w:val="right"/>
+      <w:pPr>
+        <w:ind w:left="4320" w:hanging="180"/>
+      </w:pPr>
+    </w:lvl>
+    <w:lvl w:ilvl="6" w:tplc="0415000F" w:tentative="1">
+      <w:start w:val="1"/>
+      <w:numFmt w:val="decimal"/>
+      <w:lvlText w:val="%7."/>
+      <w:lvlJc w:val="left"/>
+      <w:pPr>
+        <w:ind w:left="5040" w:hanging="360"/>
+      </w:pPr>
+    </w:lvl>
+    <w:lvl w:ilvl="7" w:tplc="04150019" w:tentative="1">
+      <w:start w:val="1"/>
+      <w:numFmt w:val="lowerLetter"/>
+      <w:lvlText w:val="%8."/>
+      <w:lvlJc w:val="left"/>
+      <w:pPr>
+        <w:ind w:left="5760" w:hanging="360"/>
+      </w:pPr>
+    </w:lvl>
+    <w:lvl w:ilvl="8" w:tplc="0415001B" w:tentative="1">
+      <w:start w:val="1"/>
+      <w:numFmt w:val="lowerRoman"/>
+      <w:lvlText w:val="%9."/>
+      <w:lvlJc w:val="right"/>
+      <w:pPr>
+        <w:ind w:left="6480" w:hanging="180"/>
+      </w:pPr>
+    </w:lvl>
+  </w:abstractNum>
+  <w:abstractNum w:abstractNumId="2">
     <w:nsid w:val="2F340849"/>
     <w:multiLevelType w:val="hybridMultilevel"/>
     <w:tmpl w:val="A638659A"/>
@@ -452,7 +2892,354 @@
       </w:pPr>
     </w:lvl>
   </w:abstractNum>
-  <w:abstractNum w:abstractNumId="2">
+  <w:abstractNum w:abstractNumId="3">
+    <w:nsid w:val="33DC420A"/>
+    <w:multiLevelType w:val="multilevel"/>
+    <w:tmpl w:val="D3DE9546"/>
+    <w:lvl w:ilvl="0">
+      <w:start w:val="1"/>
+      <w:numFmt w:val="decimal"/>
+      <w:lvlText w:val="2.%1."/>
+      <w:lvlJc w:val="left"/>
+      <w:pPr>
+        <w:ind w:left="720" w:hanging="360"/>
+      </w:pPr>
+      <w:rPr>
+        <w:rFonts w:hint="default"/>
+      </w:rPr>
+    </w:lvl>
+    <w:lvl w:ilvl="1">
+      <w:start w:val="1"/>
+      <w:numFmt w:val="lowerLetter"/>
+      <w:lvlText w:val="%2."/>
+      <w:lvlJc w:val="left"/>
+      <w:pPr>
+        <w:ind w:left="1440" w:hanging="360"/>
+      </w:pPr>
+    </w:lvl>
+    <w:lvl w:ilvl="2">
+      <w:start w:val="1"/>
+      <w:numFmt w:val="lowerRoman"/>
+      <w:lvlText w:val="%3."/>
+      <w:lvlJc w:val="right"/>
+      <w:pPr>
+        <w:ind w:left="2160" w:hanging="180"/>
+      </w:pPr>
+    </w:lvl>
+    <w:lvl w:ilvl="3">
+      <w:start w:val="1"/>
+      <w:numFmt w:val="decimal"/>
+      <w:lvlText w:val="%4."/>
+      <w:lvlJc w:val="left"/>
+      <w:pPr>
+        <w:ind w:left="2880" w:hanging="360"/>
+      </w:pPr>
+    </w:lvl>
+    <w:lvl w:ilvl="4">
+      <w:start w:val="1"/>
+      <w:numFmt w:val="lowerLetter"/>
+      <w:lvlText w:val="%5."/>
+      <w:lvlJc w:val="left"/>
+      <w:pPr>
+        <w:ind w:left="3600" w:hanging="360"/>
+      </w:pPr>
+    </w:lvl>
+    <w:lvl w:ilvl="5">
+      <w:start w:val="1"/>
+      <w:numFmt w:val="lowerRoman"/>
+      <w:lvlText w:val="%6."/>
+      <w:lvlJc w:val="right"/>
+      <w:pPr>
+        <w:ind w:left="4320" w:hanging="180"/>
+      </w:pPr>
+    </w:lvl>
+    <w:lvl w:ilvl="6">
+      <w:start w:val="1"/>
+      <w:numFmt w:val="decimal"/>
+      <w:lvlText w:val="%7."/>
+      <w:lvlJc w:val="left"/>
+      <w:pPr>
+        <w:ind w:left="5040" w:hanging="360"/>
+      </w:pPr>
+    </w:lvl>
+    <w:lvl w:ilvl="7">
+      <w:start w:val="1"/>
+      <w:numFmt w:val="lowerLetter"/>
+      <w:lvlText w:val="%8."/>
+      <w:lvlJc w:val="left"/>
+      <w:pPr>
+        <w:ind w:left="5760" w:hanging="360"/>
+      </w:pPr>
+    </w:lvl>
+    <w:lvl w:ilvl="8">
+      <w:start w:val="1"/>
+      <w:numFmt w:val="lowerRoman"/>
+      <w:lvlText w:val="%9."/>
+      <w:lvlJc w:val="right"/>
+      <w:pPr>
+        <w:ind w:left="6480" w:hanging="180"/>
+      </w:pPr>
+    </w:lvl>
+  </w:abstractNum>
+  <w:abstractNum w:abstractNumId="4">
+    <w:nsid w:val="43D162AB"/>
+    <w:multiLevelType w:val="hybridMultilevel"/>
+    <w:tmpl w:val="2064F3F4"/>
+    <w:lvl w:ilvl="0" w:tplc="0415000F">
+      <w:start w:val="1"/>
+      <w:numFmt w:val="decimal"/>
+      <w:lvlText w:val="%1."/>
+      <w:lvlJc w:val="left"/>
+      <w:pPr>
+        <w:ind w:left="720" w:hanging="360"/>
+      </w:pPr>
+    </w:lvl>
+    <w:lvl w:ilvl="1" w:tplc="04150019" w:tentative="1">
+      <w:start w:val="1"/>
+      <w:numFmt w:val="lowerLetter"/>
+      <w:lvlText w:val="%2."/>
+      <w:lvlJc w:val="left"/>
+      <w:pPr>
+        <w:ind w:left="1440" w:hanging="360"/>
+      </w:pPr>
+    </w:lvl>
+    <w:lvl w:ilvl="2" w:tplc="0415001B" w:tentative="1">
+      <w:start w:val="1"/>
+      <w:numFmt w:val="lowerRoman"/>
+      <w:lvlText w:val="%3."/>
+      <w:lvlJc w:val="right"/>
+      <w:pPr>
+        <w:ind w:left="2160" w:hanging="180"/>
+      </w:pPr>
+    </w:lvl>
+    <w:lvl w:ilvl="3" w:tplc="0415000F" w:tentative="1">
+      <w:start w:val="1"/>
+      <w:numFmt w:val="decimal"/>
+      <w:lvlText w:val="%4."/>
+      <w:lvlJc w:val="left"/>
+      <w:pPr>
+        <w:ind w:left="2880" w:hanging="360"/>
+      </w:pPr>
+    </w:lvl>
+    <w:lvl w:ilvl="4" w:tplc="04150019" w:tentative="1">
+      <w:start w:val="1"/>
+      <w:numFmt w:val="lowerLetter"/>
+      <w:lvlText w:val="%5."/>
+      <w:lvlJc w:val="left"/>
+      <w:pPr>
+        <w:ind w:left="3600" w:hanging="360"/>
+      </w:pPr>
+    </w:lvl>
+    <w:lvl w:ilvl="5" w:tplc="0415001B" w:tentative="1">
+      <w:start w:val="1"/>
+      <w:numFmt w:val="lowerRoman"/>
+      <w:lvlText w:val="%6."/>
+      <w:lvlJc w:val="right"/>
+      <w:pPr>
+        <w:ind w:left="4320" w:hanging="180"/>
+      </w:pPr>
+    </w:lvl>
+    <w:lvl w:ilvl="6" w:tplc="0415000F" w:tentative="1">
+      <w:start w:val="1"/>
+      <w:numFmt w:val="decimal"/>
+      <w:lvlText w:val="%7."/>
+      <w:lvlJc w:val="left"/>
+      <w:pPr>
+        <w:ind w:left="5040" w:hanging="360"/>
+      </w:pPr>
+    </w:lvl>
+    <w:lvl w:ilvl="7" w:tplc="04150019" w:tentative="1">
+      <w:start w:val="1"/>
+      <w:numFmt w:val="lowerLetter"/>
+      <w:lvlText w:val="%8."/>
+      <w:lvlJc w:val="left"/>
+      <w:pPr>
+        <w:ind w:left="5760" w:hanging="360"/>
+      </w:pPr>
+    </w:lvl>
+    <w:lvl w:ilvl="8" w:tplc="0415001B" w:tentative="1">
+      <w:start w:val="1"/>
+      <w:numFmt w:val="lowerRoman"/>
+      <w:lvlText w:val="%9."/>
+      <w:lvlJc w:val="right"/>
+      <w:pPr>
+        <w:ind w:left="6480" w:hanging="180"/>
+      </w:pPr>
+    </w:lvl>
+  </w:abstractNum>
+  <w:abstractNum w:abstractNumId="5">
+    <w:nsid w:val="4CA9218A"/>
+    <w:multiLevelType w:val="hybridMultilevel"/>
+    <w:tmpl w:val="AE428ADA"/>
+    <w:lvl w:ilvl="0" w:tplc="0415000F">
+      <w:start w:val="1"/>
+      <w:numFmt w:val="decimal"/>
+      <w:lvlText w:val="%1."/>
+      <w:lvlJc w:val="left"/>
+      <w:pPr>
+        <w:ind w:left="720" w:hanging="360"/>
+      </w:pPr>
+    </w:lvl>
+    <w:lvl w:ilvl="1" w:tplc="04150019" w:tentative="1">
+      <w:start w:val="1"/>
+      <w:numFmt w:val="lowerLetter"/>
+      <w:lvlText w:val="%2."/>
+      <w:lvlJc w:val="left"/>
+      <w:pPr>
+        <w:ind w:left="1440" w:hanging="360"/>
+      </w:pPr>
+    </w:lvl>
+    <w:lvl w:ilvl="2" w:tplc="0415001B" w:tentative="1">
+      <w:start w:val="1"/>
+      <w:numFmt w:val="lowerRoman"/>
+      <w:lvlText w:val="%3."/>
+      <w:lvlJc w:val="right"/>
+      <w:pPr>
+        <w:ind w:left="2160" w:hanging="180"/>
+      </w:pPr>
+    </w:lvl>
+    <w:lvl w:ilvl="3" w:tplc="0415000F" w:tentative="1">
+      <w:start w:val="1"/>
+      <w:numFmt w:val="decimal"/>
+      <w:lvlText w:val="%4."/>
+      <w:lvlJc w:val="left"/>
+      <w:pPr>
+        <w:ind w:left="2880" w:hanging="360"/>
+      </w:pPr>
+    </w:lvl>
+    <w:lvl w:ilvl="4" w:tplc="04150019" w:tentative="1">
+      <w:start w:val="1"/>
+      <w:numFmt w:val="lowerLetter"/>
+      <w:lvlText w:val="%5."/>
+      <w:lvlJc w:val="left"/>
+      <w:pPr>
+        <w:ind w:left="3600" w:hanging="360"/>
+      </w:pPr>
+    </w:lvl>
+    <w:lvl w:ilvl="5" w:tplc="0415001B" w:tentative="1">
+      <w:start w:val="1"/>
+      <w:numFmt w:val="lowerRoman"/>
+      <w:lvlText w:val="%6."/>
+      <w:lvlJc w:val="right"/>
+      <w:pPr>
+        <w:ind w:left="4320" w:hanging="180"/>
+      </w:pPr>
+    </w:lvl>
+    <w:lvl w:ilvl="6" w:tplc="0415000F" w:tentative="1">
+      <w:start w:val="1"/>
+      <w:numFmt w:val="decimal"/>
+      <w:lvlText w:val="%7."/>
+      <w:lvlJc w:val="left"/>
+      <w:pPr>
+        <w:ind w:left="5040" w:hanging="360"/>
+      </w:pPr>
+    </w:lvl>
+    <w:lvl w:ilvl="7" w:tplc="04150019" w:tentative="1">
+      <w:start w:val="1"/>
+      <w:numFmt w:val="lowerLetter"/>
+      <w:lvlText w:val="%8."/>
+      <w:lvlJc w:val="left"/>
+      <w:pPr>
+        <w:ind w:left="5760" w:hanging="360"/>
+      </w:pPr>
+    </w:lvl>
+    <w:lvl w:ilvl="8" w:tplc="0415001B" w:tentative="1">
+      <w:start w:val="1"/>
+      <w:numFmt w:val="lowerRoman"/>
+      <w:lvlText w:val="%9."/>
+      <w:lvlJc w:val="right"/>
+      <w:pPr>
+        <w:ind w:left="6480" w:hanging="180"/>
+      </w:pPr>
+    </w:lvl>
+  </w:abstractNum>
+  <w:abstractNum w:abstractNumId="6">
+    <w:nsid w:val="4EB0021B"/>
+    <w:multiLevelType w:val="hybridMultilevel"/>
+    <w:tmpl w:val="C5DC3086"/>
+    <w:lvl w:ilvl="0" w:tplc="0415000F">
+      <w:start w:val="1"/>
+      <w:numFmt w:val="decimal"/>
+      <w:lvlText w:val="%1."/>
+      <w:lvlJc w:val="left"/>
+      <w:pPr>
+        <w:ind w:left="1429" w:hanging="360"/>
+      </w:pPr>
+    </w:lvl>
+    <w:lvl w:ilvl="1" w:tplc="04150019" w:tentative="1">
+      <w:start w:val="1"/>
+      <w:numFmt w:val="lowerLetter"/>
+      <w:lvlText w:val="%2."/>
+      <w:lvlJc w:val="left"/>
+      <w:pPr>
+        <w:ind w:left="2149" w:hanging="360"/>
+      </w:pPr>
+    </w:lvl>
+    <w:lvl w:ilvl="2" w:tplc="0415001B" w:tentative="1">
+      <w:start w:val="1"/>
+      <w:numFmt w:val="lowerRoman"/>
+      <w:lvlText w:val="%3."/>
+      <w:lvlJc w:val="right"/>
+      <w:pPr>
+        <w:ind w:left="2869" w:hanging="180"/>
+      </w:pPr>
+    </w:lvl>
+    <w:lvl w:ilvl="3" w:tplc="0415000F" w:tentative="1">
+      <w:start w:val="1"/>
+      <w:numFmt w:val="decimal"/>
+      <w:lvlText w:val="%4."/>
+      <w:lvlJc w:val="left"/>
+      <w:pPr>
+        <w:ind w:left="3589" w:hanging="360"/>
+      </w:pPr>
+    </w:lvl>
+    <w:lvl w:ilvl="4" w:tplc="04150019" w:tentative="1">
+      <w:start w:val="1"/>
+      <w:numFmt w:val="lowerLetter"/>
+      <w:lvlText w:val="%5."/>
+      <w:lvlJc w:val="left"/>
+      <w:pPr>
+        <w:ind w:left="4309" w:hanging="360"/>
+      </w:pPr>
+    </w:lvl>
+    <w:lvl w:ilvl="5" w:tplc="0415001B" w:tentative="1">
+      <w:start w:val="1"/>
+      <w:numFmt w:val="lowerRoman"/>
+      <w:lvlText w:val="%6."/>
+      <w:lvlJc w:val="right"/>
+      <w:pPr>
+        <w:ind w:left="5029" w:hanging="180"/>
+      </w:pPr>
+    </w:lvl>
+    <w:lvl w:ilvl="6" w:tplc="0415000F" w:tentative="1">
+      <w:start w:val="1"/>
+      <w:numFmt w:val="decimal"/>
+      <w:lvlText w:val="%7."/>
+      <w:lvlJc w:val="left"/>
+      <w:pPr>
+        <w:ind w:left="5749" w:hanging="360"/>
+      </w:pPr>
+    </w:lvl>
+    <w:lvl w:ilvl="7" w:tplc="04150019" w:tentative="1">
+      <w:start w:val="1"/>
+      <w:numFmt w:val="lowerLetter"/>
+      <w:lvlText w:val="%8."/>
+      <w:lvlJc w:val="left"/>
+      <w:pPr>
+        <w:ind w:left="6469" w:hanging="360"/>
+      </w:pPr>
+    </w:lvl>
+    <w:lvl w:ilvl="8" w:tplc="0415001B" w:tentative="1">
+      <w:start w:val="1"/>
+      <w:numFmt w:val="lowerRoman"/>
+      <w:lvlText w:val="%9."/>
+      <w:lvlJc w:val="right"/>
+      <w:pPr>
+        <w:ind w:left="7189" w:hanging="180"/>
+      </w:pPr>
+    </w:lvl>
+  </w:abstractNum>
+  <w:abstractNum w:abstractNumId="7">
     <w:nsid w:val="51224511"/>
     <w:multiLevelType w:val="hybridMultilevel"/>
     <w:tmpl w:val="C78CF91A"/>
@@ -565,7 +3352,120 @@
       </w:rPr>
     </w:lvl>
   </w:abstractNum>
-  <w:abstractNum w:abstractNumId="3">
+  <w:abstractNum w:abstractNumId="8">
+    <w:nsid w:val="5C17157C"/>
+    <w:multiLevelType w:val="multilevel"/>
+    <w:tmpl w:val="3A8EADBE"/>
+    <w:lvl w:ilvl="0">
+      <w:start w:val="2"/>
+      <w:numFmt w:val="decimal"/>
+      <w:lvlText w:val="%1."/>
+      <w:lvlJc w:val="left"/>
+      <w:pPr>
+        <w:ind w:left="720" w:hanging="360"/>
+      </w:pPr>
+      <w:rPr>
+        <w:rFonts w:hint="default"/>
+      </w:rPr>
+    </w:lvl>
+    <w:lvl w:ilvl="1">
+      <w:start w:val="1"/>
+      <w:numFmt w:val="lowerLetter"/>
+      <w:lvlText w:val="%2."/>
+      <w:lvlJc w:val="left"/>
+      <w:pPr>
+        <w:ind w:left="1440" w:hanging="360"/>
+      </w:pPr>
+      <w:rPr>
+        <w:rFonts w:hint="default"/>
+      </w:rPr>
+    </w:lvl>
+    <w:lvl w:ilvl="2">
+      <w:start w:val="1"/>
+      <w:numFmt w:val="lowerRoman"/>
+      <w:lvlText w:val="%3."/>
+      <w:lvlJc w:val="right"/>
+      <w:pPr>
+        <w:ind w:left="2160" w:hanging="180"/>
+      </w:pPr>
+      <w:rPr>
+        <w:rFonts w:hint="default"/>
+      </w:rPr>
+    </w:lvl>
+    <w:lvl w:ilvl="3">
+      <w:start w:val="1"/>
+      <w:numFmt w:val="decimal"/>
+      <w:lvlText w:val="%4."/>
+      <w:lvlJc w:val="left"/>
+      <w:pPr>
+        <w:ind w:left="2880" w:hanging="360"/>
+      </w:pPr>
+      <w:rPr>
+        <w:rFonts w:hint="default"/>
+      </w:rPr>
+    </w:lvl>
+    <w:lvl w:ilvl="4">
+      <w:start w:val="1"/>
+      <w:numFmt w:val="lowerLetter"/>
+      <w:lvlText w:val="%5."/>
+      <w:lvlJc w:val="left"/>
+      <w:pPr>
+        <w:ind w:left="3600" w:hanging="360"/>
+      </w:pPr>
+      <w:rPr>
+        <w:rFonts w:hint="default"/>
+      </w:rPr>
+    </w:lvl>
+    <w:lvl w:ilvl="5">
+      <w:start w:val="1"/>
+      <w:numFmt w:val="lowerRoman"/>
+      <w:lvlText w:val="%6."/>
+      <w:lvlJc w:val="right"/>
+      <w:pPr>
+        <w:ind w:left="4320" w:hanging="180"/>
+      </w:pPr>
+      <w:rPr>
+        <w:rFonts w:hint="default"/>
+      </w:rPr>
+    </w:lvl>
+    <w:lvl w:ilvl="6">
+      <w:start w:val="1"/>
+      <w:numFmt w:val="decimal"/>
+      <w:lvlText w:val="%7."/>
+      <w:lvlJc w:val="left"/>
+      <w:pPr>
+        <w:ind w:left="5040" w:hanging="360"/>
+      </w:pPr>
+      <w:rPr>
+        <w:rFonts w:hint="default"/>
+      </w:rPr>
+    </w:lvl>
+    <w:lvl w:ilvl="7">
+      <w:start w:val="1"/>
+      <w:numFmt w:val="lowerLetter"/>
+      <w:lvlText w:val="%8."/>
+      <w:lvlJc w:val="left"/>
+      <w:pPr>
+        <w:ind w:left="5760" w:hanging="360"/>
+      </w:pPr>
+      <w:rPr>
+        <w:rFonts w:hint="default"/>
+      </w:rPr>
+    </w:lvl>
+    <w:lvl w:ilvl="8">
+      <w:start w:val="1"/>
+      <w:numFmt w:val="lowerRoman"/>
+      <w:lvlText w:val="%9."/>
+      <w:lvlJc w:val="right"/>
+      <w:pPr>
+        <w:ind w:left="6480" w:hanging="180"/>
+      </w:pPr>
+      <w:rPr>
+        <w:rFonts w:hint="default"/>
+      </w:rPr>
+    </w:lvl>
+  </w:abstractNum>
+  <w:abstractNum w:abstractNumId="9">
     <w:nsid w:val="65E144E1"/>
     <w:multiLevelType w:val="multilevel"/>
     <w:tmpl w:val="60FCFF0C"/>
@@ -686,7 +3586,7 @@
       </w:rPr>
     </w:lvl>
   </w:abstractNum>
-  <w:abstractNum w:abstractNumId="4">
+  <w:abstractNum w:abstractNumId="10">
     <w:nsid w:val="669072E1"/>
     <w:multiLevelType w:val="hybridMultilevel"/>
     <w:tmpl w:val="C890B63E"/>
@@ -775,7 +3675,7 @@
       </w:pPr>
     </w:lvl>
   </w:abstractNum>
-  <w:abstractNum w:abstractNumId="5">
+  <w:abstractNum w:abstractNumId="11">
     <w:nsid w:val="6770129C"/>
     <w:multiLevelType w:val="hybridMultilevel"/>
     <w:tmpl w:val="35F8B36C"/>
@@ -888,7 +3788,7 @@
       </w:rPr>
     </w:lvl>
   </w:abstractNum>
-  <w:abstractNum w:abstractNumId="6">
+  <w:abstractNum w:abstractNumId="12">
     <w:nsid w:val="731E2023"/>
     <w:multiLevelType w:val="hybridMultilevel"/>
     <w:tmpl w:val="0D00391A"/>
@@ -1001,26 +3901,350 @@
       </w:rPr>
     </w:lvl>
   </w:abstractNum>
+  <w:abstractNum w:abstractNumId="13">
+    <w:nsid w:val="73695DB7"/>
+    <w:multiLevelType w:val="multilevel"/>
+    <w:tmpl w:val="2A4E5B1E"/>
+    <w:lvl w:ilvl="0">
+      <w:start w:val="1"/>
+      <w:numFmt w:val="decimal"/>
+      <w:lvlText w:val="%1."/>
+      <w:lvlJc w:val="left"/>
+      <w:pPr>
+        <w:ind w:left="720" w:hanging="360"/>
+      </w:pPr>
+      <w:rPr>
+        <w:rFonts w:hint="default"/>
+      </w:rPr>
+    </w:lvl>
+    <w:lvl w:ilvl="1">
+      <w:start w:val="1"/>
+      <w:numFmt w:val="decimal"/>
+      <w:isLgl/>
+      <w:lvlText w:val="%1.%2"/>
+      <w:lvlJc w:val="left"/>
+      <w:pPr>
+        <w:ind w:left="780" w:hanging="420"/>
+      </w:pPr>
+      <w:rPr>
+        <w:rFonts w:hint="default"/>
+      </w:rPr>
+    </w:lvl>
+    <w:lvl w:ilvl="2">
+      <w:start w:val="1"/>
+      <w:numFmt w:val="decimal"/>
+      <w:isLgl/>
+      <w:lvlText w:val="%1.%2.%3"/>
+      <w:lvlJc w:val="left"/>
+      <w:pPr>
+        <w:ind w:left="1080" w:hanging="720"/>
+      </w:pPr>
+      <w:rPr>
+        <w:rFonts w:hint="default"/>
+      </w:rPr>
+    </w:lvl>
+    <w:lvl w:ilvl="3">
+      <w:start w:val="1"/>
+      <w:numFmt w:val="decimal"/>
+      <w:isLgl/>
+      <w:lvlText w:val="%1.%2.%3.%4"/>
+      <w:lvlJc w:val="left"/>
+      <w:pPr>
+        <w:ind w:left="1080" w:hanging="720"/>
+      </w:pPr>
+      <w:rPr>
+        <w:rFonts w:hint="default"/>
+      </w:rPr>
+    </w:lvl>
+    <w:lvl w:ilvl="4">
+      <w:start w:val="1"/>
+      <w:numFmt w:val="decimal"/>
+      <w:isLgl/>
+      <w:lvlText w:val="%1.%2.%3.%4.%5"/>
+      <w:lvlJc w:val="left"/>
+      <w:pPr>
+        <w:ind w:left="1440" w:hanging="1080"/>
+      </w:pPr>
+      <w:rPr>
+        <w:rFonts w:hint="default"/>
+      </w:rPr>
+    </w:lvl>
+    <w:lvl w:ilvl="5">
+      <w:start w:val="1"/>
+      <w:numFmt w:val="decimal"/>
+      <w:isLgl/>
+      <w:lvlText w:val="%1.%2.%3.%4.%5.%6"/>
+      <w:lvlJc w:val="left"/>
+      <w:pPr>
+        <w:ind w:left="1440" w:hanging="1080"/>
+      </w:pPr>
+      <w:rPr>
+        <w:rFonts w:hint="default"/>
+      </w:rPr>
+    </w:lvl>
+    <w:lvl w:ilvl="6">
+      <w:start w:val="1"/>
+      <w:numFmt w:val="decimal"/>
+      <w:isLgl/>
+      <w:lvlText w:val="%1.%2.%3.%4.%5.%6.%7"/>
+      <w:lvlJc w:val="left"/>
+      <w:pPr>
+        <w:ind w:left="1800" w:hanging="1440"/>
+      </w:pPr>
+      <w:rPr>
+        <w:rFonts w:hint="default"/>
+      </w:rPr>
+    </w:lvl>
+    <w:lvl w:ilvl="7">
+      <w:start w:val="1"/>
+      <w:numFmt w:val="decimal"/>
+      <w:isLgl/>
+      <w:lvlText w:val="%1.%2.%3.%4.%5.%6.%7.%8"/>
+      <w:lvlJc w:val="left"/>
+      <w:pPr>
+        <w:ind w:left="1800" w:hanging="1440"/>
+      </w:pPr>
+      <w:rPr>
+        <w:rFonts w:hint="default"/>
+      </w:rPr>
+    </w:lvl>
+    <w:lvl w:ilvl="8">
+      <w:start w:val="1"/>
+      <w:numFmt w:val="decimal"/>
+      <w:isLgl/>
+      <w:lvlText w:val="%1.%2.%3.%4.%5.%6.%7.%8.%9"/>
+      <w:lvlJc w:val="left"/>
+      <w:pPr>
+        <w:ind w:left="1800" w:hanging="1440"/>
+      </w:pPr>
+      <w:rPr>
+        <w:rFonts w:hint="default"/>
+      </w:rPr>
+    </w:lvl>
+  </w:abstractNum>
+  <w:abstractNum w:abstractNumId="14">
+    <w:nsid w:val="77640D99"/>
+    <w:multiLevelType w:val="multilevel"/>
+    <w:tmpl w:val="ADEA5E9C"/>
+    <w:lvl w:ilvl="0">
+      <w:start w:val="1"/>
+      <w:numFmt w:val="bullet"/>
+      <w:lvlText w:val=""/>
+      <w:lvlJc w:val="left"/>
+      <w:pPr>
+        <w:tabs>
+          <w:tab w:val="num" w:pos="720"/>
+        </w:tabs>
+        <w:ind w:left="720" w:hanging="360"/>
+      </w:pPr>
+      <w:rPr>
+        <w:rFonts w:ascii="Symbol" w:hAnsi="Symbol" w:hint="default"/>
+        <w:sz w:val="20"/>
+      </w:rPr>
+    </w:lvl>
+    <w:lvl w:ilvl="1" w:tentative="1">
+      <w:start w:val="1"/>
+      <w:numFmt w:val="bullet"/>
+      <w:lvlText w:val="o"/>
+      <w:lvlJc w:val="left"/>
+      <w:pPr>
+        <w:tabs>
+          <w:tab w:val="num" w:pos="1440"/>
+        </w:tabs>
+        <w:ind w:left="1440" w:hanging="360"/>
+      </w:pPr>
+      <w:rPr>
+        <w:rFonts w:ascii="Courier New" w:hAnsi="Courier New" w:hint="default"/>
+        <w:sz w:val="20"/>
+      </w:rPr>
+    </w:lvl>
+    <w:lvl w:ilvl="2" w:tentative="1">
+      <w:start w:val="1"/>
+      <w:numFmt w:val="bullet"/>
+      <w:lvlText w:val=""/>
+      <w:lvlJc w:val="left"/>
+      <w:pPr>
+        <w:tabs>
+          <w:tab w:val="num" w:pos="2160"/>
+        </w:tabs>
+        <w:ind w:left="2160" w:hanging="360"/>
+      </w:pPr>
+      <w:rPr>
+        <w:rFonts w:ascii="Wingdings" w:hAnsi="Wingdings" w:hint="default"/>
+        <w:sz w:val="20"/>
+      </w:rPr>
+    </w:lvl>
+    <w:lvl w:ilvl="3" w:tentative="1">
+      <w:start w:val="1"/>
+      <w:numFmt w:val="bullet"/>
+      <w:lvlText w:val=""/>
+      <w:lvlJc w:val="left"/>
+      <w:pPr>
+        <w:tabs>
+          <w:tab w:val="num" w:pos="2880"/>
+        </w:tabs>
+        <w:ind w:left="2880" w:hanging="360"/>
+      </w:pPr>
+      <w:rPr>
+        <w:rFonts w:ascii="Wingdings" w:hAnsi="Wingdings" w:hint="default"/>
+        <w:sz w:val="20"/>
+      </w:rPr>
+    </w:lvl>
+    <w:lvl w:ilvl="4" w:tentative="1">
+      <w:start w:val="1"/>
+      <w:numFmt w:val="bullet"/>
+      <w:lvlText w:val=""/>
+      <w:lvlJc w:val="left"/>
+      <w:pPr>
+        <w:tabs>
+          <w:tab w:val="num" w:pos="3600"/>
+        </w:tabs>
+        <w:ind w:left="3600" w:hanging="360"/>
+      </w:pPr>
+      <w:rPr>
+        <w:rFonts w:ascii="Wingdings" w:hAnsi="Wingdings" w:hint="default"/>
+        <w:sz w:val="20"/>
+      </w:rPr>
+    </w:lvl>
+    <w:lvl w:ilvl="5" w:tentative="1">
+      <w:start w:val="1"/>
+      <w:numFmt w:val="bullet"/>
+      <w:lvlText w:val=""/>
+      <w:lvlJc w:val="left"/>
+      <w:pPr>
+        <w:tabs>
+          <w:tab w:val="num" w:pos="4320"/>
+        </w:tabs>
+        <w:ind w:left="4320" w:hanging="360"/>
+      </w:pPr>
+      <w:rPr>
+        <w:rFonts w:ascii="Wingdings" w:hAnsi="Wingdings" w:hint="default"/>
+        <w:sz w:val="20"/>
+      </w:rPr>
+    </w:lvl>
+    <w:lvl w:ilvl="6" w:tentative="1">
+      <w:start w:val="1"/>
+      <w:numFmt w:val="bullet"/>
+      <w:lvlText w:val=""/>
+      <w:lvlJc w:val="left"/>
+      <w:pPr>
+        <w:tabs>
+          <w:tab w:val="num" w:pos="5040"/>
+        </w:tabs>
+        <w:ind w:left="5040" w:hanging="360"/>
+      </w:pPr>
+      <w:rPr>
+        <w:rFonts w:ascii="Wingdings" w:hAnsi="Wingdings" w:hint="default"/>
+        <w:sz w:val="20"/>
+      </w:rPr>
+    </w:lvl>
+    <w:lvl w:ilvl="7" w:tentative="1">
+      <w:start w:val="1"/>
+      <w:numFmt w:val="bullet"/>
+      <w:lvlText w:val=""/>
+      <w:lvlJc w:val="left"/>
+      <w:pPr>
+        <w:tabs>
+          <w:tab w:val="num" w:pos="5760"/>
+        </w:tabs>
+        <w:ind w:left="5760" w:hanging="360"/>
+      </w:pPr>
+      <w:rPr>
+        <w:rFonts w:ascii="Wingdings" w:hAnsi="Wingdings" w:hint="default"/>
+        <w:sz w:val="20"/>
+      </w:rPr>
+    </w:lvl>
+    <w:lvl w:ilvl="8" w:tentative="1">
+      <w:start w:val="1"/>
+      <w:numFmt w:val="bullet"/>
+      <w:lvlText w:val=""/>
+      <w:lvlJc w:val="left"/>
+      <w:pPr>
+        <w:tabs>
+          <w:tab w:val="num" w:pos="6480"/>
+        </w:tabs>
+        <w:ind w:left="6480" w:hanging="360"/>
+      </w:pPr>
+      <w:rPr>
+        <w:rFonts w:ascii="Wingdings" w:hAnsi="Wingdings" w:hint="default"/>
+        <w:sz w:val="20"/>
+      </w:rPr>
+    </w:lvl>
+  </w:abstractNum>
   <w:num w:numId="1">
-    <w:abstractNumId w:val="4"/>
+    <w:abstractNumId w:val="10"/>
   </w:num>
   <w:num w:numId="2">
-    <w:abstractNumId w:val="1"/>
+    <w:abstractNumId w:val="2"/>
   </w:num>
   <w:num w:numId="3">
-    <w:abstractNumId w:val="3"/>
+    <w:abstractNumId w:val="9"/>
   </w:num>
   <w:num w:numId="4">
     <w:abstractNumId w:val="0"/>
   </w:num>
   <w:num w:numId="5">
+    <w:abstractNumId w:val="12"/>
+  </w:num>
+  <w:num w:numId="6">
+    <w:abstractNumId w:val="11"/>
+  </w:num>
+  <w:num w:numId="7">
+    <w:abstractNumId w:val="7"/>
+  </w:num>
+  <w:num w:numId="8">
     <w:abstractNumId w:val="6"/>
   </w:num>
-  <w:num w:numId="6">
+  <w:num w:numId="9">
+    <w:abstractNumId w:val="4"/>
+  </w:num>
+  <w:num w:numId="10">
     <w:abstractNumId w:val="5"/>
   </w:num>
-  <w:num w:numId="7">
-    <w:abstractNumId w:val="2"/>
+  <w:num w:numId="11">
+    <w:abstractNumId w:val="1"/>
+  </w:num>
+  <w:num w:numId="12">
+    <w:abstractNumId w:val="13"/>
+  </w:num>
+  <w:num w:numId="13">
+    <w:abstractNumId w:val="13"/>
+    <w:lvlOverride w:ilvl="0">
+      <w:startOverride w:val="1"/>
+    </w:lvlOverride>
+    <w:lvlOverride w:ilvl="1">
+      <w:startOverride w:val="1"/>
+    </w:lvlOverride>
+    <w:lvlOverride w:ilvl="2">
+      <w:startOverride w:val="1"/>
+    </w:lvlOverride>
+    <w:lvlOverride w:ilvl="3">
+      <w:startOverride w:val="1"/>
+    </w:lvlOverride>
+    <w:lvlOverride w:ilvl="4">
+      <w:startOverride w:val="1"/>
+    </w:lvlOverride>
+    <w:lvlOverride w:ilvl="5">
+      <w:startOverride w:val="1"/>
+    </w:lvlOverride>
+    <w:lvlOverride w:ilvl="6">
+      <w:startOverride w:val="1"/>
+    </w:lvlOverride>
+    <w:lvlOverride w:ilvl="7">
+      <w:startOverride w:val="1"/>
+    </w:lvlOverride>
+    <w:lvlOverride w:ilvl="8">
+      <w:startOverride w:val="1"/>
+    </w:lvlOverride>
+  </w:num>
+  <w:num w:numId="14">
+    <w:abstractNumId w:val="8"/>
+  </w:num>
+  <w:num w:numId="15">
+    <w:abstractNumId w:val="3"/>
+  </w:num>
+  <w:num w:numId="16">
+    <w:abstractNumId w:val="14"/>
   </w:num>
 </w:numbering>
 </file>
@@ -1418,20 +4642,23 @@
   <w:style w:type="paragraph" w:default="1" w:styleId="Normal">
     <w:name w:val="Normal"/>
     <w:qFormat/>
-    <w:rsid w:val="007B7141"/>
+    <w:rsid w:val="007E6246"/>
+    <w:pPr>
+      <w:ind w:firstLine="709"/>
+    </w:pPr>
   </w:style>
   <w:style w:type="paragraph" w:styleId="Heading1">
     <w:name w:val="heading 1"/>
-    <w:basedOn w:val="Normal"/>
-    <w:next w:val="Normal"/>
+    <w:next w:val="Akapit"/>
     <w:link w:val="Heading1Char"/>
     <w:uiPriority w:val="9"/>
     <w:qFormat/>
-    <w:rsid w:val="00AA1607"/>
+    <w:rsid w:val="00712015"/>
     <w:pPr>
       <w:keepNext/>
       <w:keepLines/>
-      <w:spacing w:before="480" w:after="0"/>
+      <w:spacing w:before="480" w:after="0" w:line="288" w:lineRule="auto"/>
+      <w:ind w:left="340"/>
       <w:outlineLvl w:val="0"/>
     </w:pPr>
     <w:rPr>
@@ -1444,47 +4671,45 @@
   </w:style>
   <w:style w:type="paragraph" w:styleId="Heading2">
     <w:name w:val="heading 2"/>
-    <w:basedOn w:val="Normal"/>
-    <w:next w:val="Normal"/>
+    <w:next w:val="Akapit"/>
     <w:link w:val="Heading2Char"/>
     <w:uiPriority w:val="9"/>
     <w:unhideWhenUsed/>
     <w:qFormat/>
-    <w:rsid w:val="00312A8F"/>
+    <w:rsid w:val="00273734"/>
     <w:pPr>
       <w:keepNext/>
       <w:keepLines/>
-      <w:spacing w:before="200" w:after="0"/>
+      <w:spacing w:before="200" w:after="120"/>
+      <w:ind w:left="340"/>
       <w:outlineLvl w:val="1"/>
     </w:pPr>
     <w:rPr>
       <w:rFonts w:ascii="Times New Roman" w:eastAsiaTheme="majorEastAsia" w:hAnsi="Times New Roman" w:cstheme="majorBidi"/>
       <w:b/>
-      <w:bCs/>
       <w:sz w:val="28"/>
       <w:szCs w:val="26"/>
     </w:rPr>
   </w:style>
   <w:style w:type="paragraph" w:styleId="Heading3">
     <w:name w:val="heading 3"/>
-    <w:basedOn w:val="Normal"/>
-    <w:next w:val="Normal"/>
+    <w:next w:val="Akapit"/>
     <w:link w:val="Heading3Char"/>
     <w:uiPriority w:val="9"/>
     <w:unhideWhenUsed/>
     <w:qFormat/>
-    <w:rsid w:val="00AA1607"/>
+    <w:rsid w:val="0084731E"/>
     <w:pPr>
       <w:keepNext/>
       <w:keepLines/>
       <w:spacing w:before="200" w:after="0"/>
+      <w:ind w:left="340"/>
       <w:outlineLvl w:val="2"/>
     </w:pPr>
     <w:rPr>
       <w:rFonts w:ascii="Times New Roman" w:eastAsiaTheme="majorEastAsia" w:hAnsi="Times New Roman" w:cstheme="majorBidi"/>
       <w:b/>
       <w:bCs/>
-      <w:color w:val="4F81BD" w:themeColor="accent1"/>
       <w:sz w:val="24"/>
     </w:rPr>
   </w:style>
@@ -1635,7 +4860,7 @@
     <w:basedOn w:val="DefaultParagraphFont"/>
     <w:link w:val="Heading1"/>
     <w:uiPriority w:val="9"/>
-    <w:rsid w:val="00AA1607"/>
+    <w:rsid w:val="00712015"/>
     <w:rPr>
       <w:rFonts w:ascii="Times New Roman" w:eastAsiaTheme="majorEastAsia" w:hAnsi="Times New Roman" w:cstheme="majorBidi"/>
       <w:b/>
@@ -1649,11 +4874,10 @@
     <w:basedOn w:val="DefaultParagraphFont"/>
     <w:link w:val="Heading2"/>
     <w:uiPriority w:val="9"/>
-    <w:rsid w:val="00312A8F"/>
+    <w:rsid w:val="00273734"/>
     <w:rPr>
       <w:rFonts w:ascii="Times New Roman" w:eastAsiaTheme="majorEastAsia" w:hAnsi="Times New Roman" w:cstheme="majorBidi"/>
       <w:b/>
-      <w:bCs/>
       <w:sz w:val="28"/>
       <w:szCs w:val="26"/>
     </w:rPr>
@@ -1663,12 +4887,11 @@
     <w:basedOn w:val="DefaultParagraphFont"/>
     <w:link w:val="Heading3"/>
     <w:uiPriority w:val="9"/>
-    <w:rsid w:val="00AA1607"/>
+    <w:rsid w:val="0084731E"/>
     <w:rPr>
       <w:rFonts w:ascii="Times New Roman" w:eastAsiaTheme="majorEastAsia" w:hAnsi="Times New Roman" w:cstheme="majorBidi"/>
       <w:b/>
       <w:bCs/>
-      <w:color w:val="4F81BD" w:themeColor="accent1"/>
       <w:sz w:val="24"/>
     </w:rPr>
   </w:style>
@@ -1857,6 +5080,142 @@
     <w:rsid w:val="007B7141"/>
     <w:rPr>
       <w:vertAlign w:val="superscript"/>
+    </w:rPr>
+  </w:style>
+  <w:style w:type="paragraph" w:customStyle="1" w:styleId="Podpis">
+    <w:name w:val="Podpis"/>
+    <w:next w:val="Akapit"/>
+    <w:link w:val="PodpisChar"/>
+    <w:qFormat/>
+    <w:rsid w:val="005F4957"/>
+    <w:pPr>
+      <w:spacing w:line="360" w:lineRule="auto"/>
+      <w:jc w:val="center"/>
+    </w:pPr>
+    <w:rPr>
+      <w:rFonts w:ascii="Times New Roman" w:hAnsi="Times New Roman" w:cs="Times New Roman"/>
+      <w:b/>
+      <w:sz w:val="20"/>
+      <w:szCs w:val="24"/>
+    </w:rPr>
+  </w:style>
+  <w:style w:type="paragraph" w:customStyle="1" w:styleId="Akapit">
+    <w:name w:val="Akapit"/>
+    <w:basedOn w:val="Normal"/>
+    <w:link w:val="AkapitChar"/>
+    <w:qFormat/>
+    <w:rsid w:val="007E6246"/>
+    <w:pPr>
+      <w:spacing w:line="360" w:lineRule="auto"/>
+      <w:jc w:val="both"/>
+    </w:pPr>
+    <w:rPr>
+      <w:rFonts w:ascii="Times New Roman" w:hAnsi="Times New Roman" w:cs="Times New Roman"/>
+      <w:sz w:val="24"/>
+      <w:szCs w:val="24"/>
+    </w:rPr>
+  </w:style>
+  <w:style w:type="character" w:customStyle="1" w:styleId="PodpisChar">
+    <w:name w:val="Podpis Char"/>
+    <w:basedOn w:val="DefaultParagraphFont"/>
+    <w:link w:val="Podpis"/>
+    <w:rsid w:val="005F4957"/>
+    <w:rPr>
+      <w:rFonts w:ascii="Times New Roman" w:hAnsi="Times New Roman" w:cs="Times New Roman"/>
+      <w:b/>
+      <w:sz w:val="20"/>
+      <w:szCs w:val="24"/>
+    </w:rPr>
+  </w:style>
+  <w:style w:type="paragraph" w:styleId="NoSpacing">
+    <w:name w:val="No Spacing"/>
+    <w:uiPriority w:val="1"/>
+    <w:qFormat/>
+    <w:rsid w:val="007E6246"/>
+    <w:pPr>
+      <w:spacing w:after="0" w:line="240" w:lineRule="auto"/>
+      <w:ind w:firstLine="709"/>
+    </w:pPr>
+  </w:style>
+  <w:style w:type="character" w:customStyle="1" w:styleId="AkapitChar">
+    <w:name w:val="Akapit Char"/>
+    <w:basedOn w:val="DefaultParagraphFont"/>
+    <w:link w:val="Akapit"/>
+    <w:rsid w:val="007E6246"/>
+    <w:rPr>
+      <w:rFonts w:ascii="Times New Roman" w:hAnsi="Times New Roman" w:cs="Times New Roman"/>
+      <w:sz w:val="24"/>
+      <w:szCs w:val="24"/>
+    </w:rPr>
+  </w:style>
+  <w:style w:type="paragraph" w:customStyle="1" w:styleId="Center">
+    <w:name w:val="Center"/>
+    <w:basedOn w:val="Akapit"/>
+    <w:next w:val="Podpis"/>
+    <w:link w:val="CenterChar"/>
+    <w:qFormat/>
+    <w:rsid w:val="0084731E"/>
+    <w:pPr>
+      <w:spacing w:after="0"/>
+      <w:ind w:firstLine="0"/>
+      <w:jc w:val="center"/>
+    </w:pPr>
+  </w:style>
+  <w:style w:type="paragraph" w:customStyle="1" w:styleId="TODO">
+    <w:name w:val="TODO"/>
+    <w:basedOn w:val="Akapit"/>
+    <w:link w:val="TODOChar"/>
+    <w:qFormat/>
+    <w:rsid w:val="006466CB"/>
+    <w:pPr>
+      <w:spacing w:after="120" w:line="240" w:lineRule="auto"/>
+      <w:ind w:firstLine="0"/>
+    </w:pPr>
+    <w:rPr>
+      <w:color w:val="17365D" w:themeColor="text2" w:themeShade="BF"/>
+      <w:u w:val="single"/>
+    </w:rPr>
+  </w:style>
+  <w:style w:type="character" w:customStyle="1" w:styleId="CenterChar">
+    <w:name w:val="Center Char"/>
+    <w:basedOn w:val="AkapitChar"/>
+    <w:link w:val="Center"/>
+    <w:rsid w:val="0084731E"/>
+    <w:rPr>
+      <w:rFonts w:ascii="Times New Roman" w:hAnsi="Times New Roman" w:cs="Times New Roman"/>
+      <w:sz w:val="24"/>
+      <w:szCs w:val="24"/>
+    </w:rPr>
+  </w:style>
+  <w:style w:type="paragraph" w:styleId="NormalWeb">
+    <w:name w:val="Normal (Web)"/>
+    <w:basedOn w:val="Normal"/>
+    <w:uiPriority w:val="99"/>
+    <w:semiHidden/>
+    <w:unhideWhenUsed/>
+    <w:rsid w:val="0056008F"/>
+    <w:pPr>
+      <w:spacing w:before="100" w:beforeAutospacing="1" w:after="100" w:afterAutospacing="1" w:line="240" w:lineRule="auto"/>
+      <w:ind w:firstLine="0"/>
+    </w:pPr>
+    <w:rPr>
+      <w:rFonts w:ascii="Times New Roman" w:eastAsia="Times New Roman" w:hAnsi="Times New Roman" w:cs="Times New Roman"/>
+      <w:sz w:val="24"/>
+      <w:szCs w:val="24"/>
+      <w:lang w:eastAsia="pl-PL"/>
+    </w:rPr>
+  </w:style>
+  <w:style w:type="character" w:customStyle="1" w:styleId="TODOChar">
+    <w:name w:val="TODO Char"/>
+    <w:basedOn w:val="AkapitChar"/>
+    <w:link w:val="TODO"/>
+    <w:rsid w:val="006466CB"/>
+    <w:rPr>
+      <w:rFonts w:ascii="Times New Roman" w:hAnsi="Times New Roman" w:cs="Times New Roman"/>
+      <w:color w:val="17365D" w:themeColor="text2" w:themeShade="BF"/>
+      <w:sz w:val="24"/>
+      <w:szCs w:val="24"/>
+      <w:u w:val="single"/>
     </w:rPr>
   </w:style>
 </w:styles>
@@ -2152,7 +5511,7 @@
 </file>
 
 <file path=customXml/itemProps1.xml><?xml version="1.0" encoding="utf-8"?>
-<ds:datastoreItem xmlns:ds="http://schemas.openxmlformats.org/officeDocument/2006/customXml" ds:itemID="{56B7C44B-9EB5-49B6-AF3F-D2F8AD50B371}">
+<ds:datastoreItem xmlns:ds="http://schemas.openxmlformats.org/officeDocument/2006/customXml" ds:itemID="{B4DFD574-9672-4485-B047-0B6D9E20418A}">
   <ds:schemaRefs>
     <ds:schemaRef ds:uri="http://schemas.openxmlformats.org/officeDocument/2006/bibliography"/>
   </ds:schemaRefs>

</xml_diff>

<commit_message>
powró do historii gestów: pokazywanie 4 w innym miejscu, zparametryzowany kolor rozpoznanego tekstu, bez przycisku rozpoznaj, upakowanie położenia przycisków, "Confij" zamiast "Backspace", wybó zestawu konfiguracyjnego, możliwosć nadpisania ustawień, tryb pisania na start, reset inputa przy zmianie trybu na szybkie pisanie, zestaw ustawień wielkości czcionek dla emulatora Android
</commit_message>
<xml_diff>
--- a/INZYNIERKA.docx
+++ b/INZYNIERKA.docx
@@ -619,6 +619,9 @@
       <w:r>
         <w:t>złożonych gestów lub nie są inteligentne</w:t>
       </w:r>
+      <w:r>
+        <w:t>, nie są konfigurowalne</w:t>
+      </w:r>
     </w:p>
     <w:p>
       <w:pPr>
@@ -674,6 +677,7 @@
         <w:t xml:space="preserve"> wprowadzanych przez użytkownika poprzez ruch palca lub rysika po ekranie dotykowym, </w:t>
       </w:r>
       <w:r>
+        <w:lastRenderedPageBreak/>
         <w:t xml:space="preserve">zamianę ich na </w:t>
       </w:r>
       <w:r>
@@ -692,206 +696,206 @@
         <w:t xml:space="preserve"> przechowywanie go w celu dalszego wykorzystania.</w:t>
       </w:r>
       <w:r>
+        <w:t xml:space="preserve"> Wprowadzane znaki mogą składać się zarówno z wielu fragmentów pisanych z odrywaniem rysika od ekranu, jak </w:t>
+      </w:r>
+      <w:r>
+        <w:t>również</w:t>
+      </w:r>
+      <w:r>
+        <w:t xml:space="preserve"> z pojedynczych konturów.</w:t>
+      </w:r>
+    </w:p>
+    <w:p>
+      <w:pPr>
+        <w:pStyle w:val="Akapit"/>
+      </w:pPr>
+      <w:r>
+        <w:t>Dodatkowym założeniem jest, aby s</w:t>
+      </w:r>
+      <w:r>
+        <w:t xml:space="preserve">ystem </w:t>
+      </w:r>
+      <w:r>
+        <w:t>uczył</w:t>
+      </w:r>
+      <w:r>
+        <w:t xml:space="preserve"> się w trakcie działania.</w:t>
+      </w:r>
+      <w:r>
+        <w:t xml:space="preserve"> Aplikacja </w:t>
+      </w:r>
+      <w:r>
+        <w:t xml:space="preserve">powinna nauczyć się charakteru pisma odręcznego od użytkownika, </w:t>
+      </w:r>
+      <w:r>
+        <w:t xml:space="preserve">powinna </w:t>
+      </w:r>
+      <w:r>
+        <w:t xml:space="preserve">także </w:t>
+      </w:r>
+      <w:r>
+        <w:t>zwiększać swoją skuteczność w rozpoznawaniu gestów w miarę dłuższego czasu użytkowania. Implikuje to konieczność przechowywania dodatkowych danych zbieranych w trakcie działania aplikacji w celu dostosow</w:t>
+      </w:r>
+      <w:r>
+        <w:t>yw</w:t>
+      </w:r>
+      <w:r>
+        <w:t>ania się do charakteru pisma użytkownika. Cały system powinien</w:t>
+      </w:r>
+      <w:r>
+        <w:t xml:space="preserve"> również reagować na polec</w:t>
+      </w:r>
+      <w:r>
+        <w:t>enia uczące wydawane przez użytkownika i zmi</w:t>
+      </w:r>
+      <w:r>
+        <w:t>eniać sposób swojego działania.</w:t>
+      </w:r>
+    </w:p>
+    <w:p>
+      <w:pPr>
+        <w:pStyle w:val="Akapit"/>
+      </w:pPr>
+      <w:r>
+        <w:t>Zakres pracy obejmuje trzy główne zagadnienia:</w:t>
+      </w:r>
+    </w:p>
+    <w:p>
+      <w:pPr>
+        <w:pStyle w:val="Lista"/>
+      </w:pPr>
+      <w:r>
+        <w:t>Projekt i implementację algorytmu rozpoznawania elementarnych gestów,</w:t>
+      </w:r>
+    </w:p>
+    <w:p>
+      <w:pPr>
+        <w:pStyle w:val="Lista"/>
+      </w:pPr>
+      <w:r>
+        <w:t>Opracowanie metody rozpoznawania złożonych gestów oraz wprowadzania znaków na podstawie pisma odręcznego,</w:t>
+      </w:r>
+    </w:p>
+    <w:p>
+      <w:pPr>
+        <w:pStyle w:val="Lista"/>
+      </w:pPr>
+      <w:r>
+        <w:t>Projekt i implementacja oprogramowania na urządzenie mobilne.</w:t>
+      </w:r>
+    </w:p>
+    <w:p>
+      <w:pPr>
+        <w:pStyle w:val="Akapit"/>
+      </w:pPr>
+      <w:r>
+        <w:t>Praca skupia się głównie na rozpoznawaniu znaków pisma odręcznego, ale łatwo można rozszerzyć tą funkcjonalność systemu na rozpoznawanie gestów wykonujących określone akcje w systemie (np. skrótowe uruchamianie aplikacji), gdyż zaprojektowany system nie ma ograniczenia rozpoznawania dowolnych gestów o dowolnej złożoności.</w:t>
+      </w:r>
+    </w:p>
+    <w:p>
+      <w:pPr>
+        <w:pStyle w:val="Heading2"/>
+      </w:pPr>
+      <w:r>
+        <w:t>1.</w:t>
+      </w:r>
+      <w:r>
+        <w:t>3</w:t>
+      </w:r>
+      <w:r>
+        <w:t>. Zastosowanie</w:t>
+      </w:r>
+    </w:p>
+    <w:p>
+      <w:pPr>
+        <w:pStyle w:val="Akapit"/>
+      </w:pPr>
+      <w:r>
+        <w:t xml:space="preserve">Opracowany system może znaleźć zastosowanie jako wygodna metoda wprowadzania znaków na urządzeniach z panelem dotykowym. </w:t>
+      </w:r>
+      <w:r>
+        <w:t>Takie rozwiązanie</w:t>
+      </w:r>
+      <w:r>
+        <w:t xml:space="preserve"> nie ogranicza się jedynie do wprowadzania tekstu, ale </w:t>
+      </w:r>
+      <w:r>
+        <w:t xml:space="preserve">pozwala także na równie szybkie wprowadzanie </w:t>
+      </w:r>
+      <w:r>
+        <w:t xml:space="preserve">cyfr, znaków </w:t>
+      </w:r>
+      <w:r>
+        <w:t>diakrytycznych</w:t>
+      </w:r>
+      <w:r>
+        <w:t xml:space="preserve"> (polskich liter) oraz znaków specjalnych</w:t>
+      </w:r>
+      <w:r>
+        <w:t xml:space="preserve"> (takich jak: przecinek, kropka, wykrzyknik, itd.)</w:t>
+      </w:r>
+      <w:r>
+        <w:t>, co może przemawiać na korzyść metody w porównaniu do</w:t>
+      </w:r>
+      <w:r>
+        <w:t xml:space="preserve"> konwencjonalny</w:t>
+      </w:r>
+      <w:r>
+        <w:t>ch klawiatur</w:t>
+      </w:r>
+      <w:r>
         <w:t xml:space="preserve"> </w:t>
       </w:r>
       <w:r>
+        <w:t>ekranowych</w:t>
+      </w:r>
+      <w:r>
+        <w:t xml:space="preserve">, gdzie wprowadzanie znaków specjalnych </w:t>
+      </w:r>
+      <w:r>
+        <w:t>może stać</w:t>
+      </w:r>
+      <w:r>
+        <w:t xml:space="preserve"> się uciążliwe i </w:t>
+      </w:r>
+      <w:r>
+        <w:t>czasochłonne</w:t>
+      </w:r>
+      <w:r>
+        <w:t>.</w:t>
+      </w:r>
+      <w:r>
+        <w:t xml:space="preserve"> Me</w:t>
+      </w:r>
+      <w:r>
+        <w:t>toda ta jest bardzo intuicyjna,</w:t>
+      </w:r>
+      <w:r>
+        <w:t xml:space="preserve"> charakteryzuje się prostotą</w:t>
+      </w:r>
+      <w:r>
+        <w:t xml:space="preserve"> i mogłaby być chętniej wykorzystywana </w:t>
+      </w:r>
+      <w:r>
+        <w:t xml:space="preserve">np. </w:t>
+      </w:r>
+      <w:r>
+        <w:t>przez ludzi starszych przyzwyczajonych do tradycyjnego wprowadzania tekstu.</w:t>
+      </w:r>
+    </w:p>
+    <w:p>
+      <w:pPr>
+        <w:pStyle w:val="Akapit"/>
+      </w:pPr>
+      <w:r>
+        <w:t>Kolejnym polem zastosowań są urządzenia z bardzo małymi ekranami dotykowymi (np. smartwatche), gdzie często wykorzystanie klawiatury ekranowej może być uci</w:t>
+      </w:r>
+      <w:r>
+        <w:t xml:space="preserve">ążliwe z powodu </w:t>
+      </w:r>
+      <w:r>
         <w:lastRenderedPageBreak/>
-        <w:t xml:space="preserve">Wprowadzane znaki mogą składać się zarówno z wielu fragmentów pisanych z odrywaniem rysika od ekranu, jak </w:t>
-      </w:r>
-      <w:r>
-        <w:t>również</w:t>
-      </w:r>
-      <w:r>
-        <w:t xml:space="preserve"> z pojedynczych konturów.</w:t>
-      </w:r>
-    </w:p>
-    <w:p>
-      <w:pPr>
-        <w:pStyle w:val="Akapit"/>
-      </w:pPr>
-      <w:r>
-        <w:t>Dodatkowym założeniem jest, aby s</w:t>
-      </w:r>
-      <w:r>
-        <w:t xml:space="preserve">ystem </w:t>
-      </w:r>
-      <w:r>
-        <w:t>uczył</w:t>
-      </w:r>
-      <w:r>
-        <w:t xml:space="preserve"> się w trakcie działania.</w:t>
-      </w:r>
-      <w:r>
-        <w:t xml:space="preserve"> Aplikacja </w:t>
-      </w:r>
-      <w:r>
-        <w:t xml:space="preserve">powinna nauczyć się charakteru pisma odręcznego od użytkownika, </w:t>
-      </w:r>
-      <w:r>
-        <w:t xml:space="preserve">powinna </w:t>
-      </w:r>
-      <w:r>
-        <w:t xml:space="preserve">także </w:t>
-      </w:r>
-      <w:r>
-        <w:t>zwiększać swoją skuteczność w rozpoznawaniu gestów w miarę dłuższego czasu użytkowania. Implikuje to konieczność przechowywania dodatkowych danych zbieranych w trakcie działania aplikacji w celu dostosow</w:t>
-      </w:r>
-      <w:r>
-        <w:t>yw</w:t>
-      </w:r>
-      <w:r>
-        <w:t>ania się do charakteru pisma użytkownika. Cały system powinien</w:t>
-      </w:r>
-      <w:r>
-        <w:t xml:space="preserve"> również reagować na polec</w:t>
-      </w:r>
-      <w:r>
-        <w:t>enia uczące wydawane przez użytkownika i zmi</w:t>
-      </w:r>
-      <w:r>
-        <w:t>eniać sposób swojego działania.</w:t>
-      </w:r>
-    </w:p>
-    <w:p>
-      <w:pPr>
-        <w:pStyle w:val="Akapit"/>
-      </w:pPr>
-      <w:r>
-        <w:t>Zakres pracy obejmuje trzy główne zagadnienia:</w:t>
-      </w:r>
-    </w:p>
-    <w:p>
-      <w:pPr>
-        <w:pStyle w:val="Lista"/>
-      </w:pPr>
-      <w:r>
-        <w:t>Projekt i implementację algorytmu rozpoznawania elementarnych gestów,</w:t>
-      </w:r>
-    </w:p>
-    <w:p>
-      <w:pPr>
-        <w:pStyle w:val="Lista"/>
-      </w:pPr>
-      <w:r>
-        <w:t>Opracowanie metody rozpoznawania złożonych gestów oraz wprowadzania znaków na podstawie pisma odręcznego,</w:t>
-      </w:r>
-    </w:p>
-    <w:p>
-      <w:pPr>
-        <w:pStyle w:val="Lista"/>
-      </w:pPr>
-      <w:r>
-        <w:t>Projekt i implementacja oprogramowania na urządzenie mobilne.</w:t>
-      </w:r>
-    </w:p>
-    <w:p>
-      <w:pPr>
-        <w:pStyle w:val="Akapit"/>
-      </w:pPr>
-      <w:r>
-        <w:t>Praca skupia się głównie na rozpoznawaniu znaków pisma odręcznego, ale łatwo można rozszerzyć tą funkcjonalność systemu na rozpoznawanie gestów wykonujących określone akcje w systemie (np. skrótowe uruchamianie aplikacji), gdyż zaprojektowany system nie ma ograniczenia rozpoznawania dowolnych gestów o dowolnej złożoności.</w:t>
-      </w:r>
-    </w:p>
-    <w:p>
-      <w:pPr>
-        <w:pStyle w:val="Heading2"/>
-      </w:pPr>
-      <w:r>
-        <w:t>1.</w:t>
-      </w:r>
-      <w:r>
-        <w:t>3</w:t>
-      </w:r>
-      <w:r>
-        <w:t>. Zastosowanie</w:t>
-      </w:r>
-    </w:p>
-    <w:p>
-      <w:pPr>
-        <w:pStyle w:val="Akapit"/>
-      </w:pPr>
-      <w:r>
-        <w:t xml:space="preserve">Opracowany system może znaleźć zastosowanie jako wygodna metoda wprowadzania znaków na urządzeniach z panelem dotykowym. </w:t>
-      </w:r>
-      <w:r>
-        <w:t>Takie rozwiązanie</w:t>
-      </w:r>
-      <w:r>
-        <w:t xml:space="preserve"> nie ogranicza się jedynie do wprowadzania tekstu, ale </w:t>
-      </w:r>
-      <w:r>
-        <w:t xml:space="preserve">pozwala także na równie szybkie wprowadzanie </w:t>
-      </w:r>
-      <w:r>
-        <w:t xml:space="preserve">cyfr, znaków </w:t>
-      </w:r>
-      <w:r>
-        <w:t>diakrytycznych</w:t>
-      </w:r>
-      <w:r>
-        <w:t xml:space="preserve"> (polskich liter) oraz znaków specjalnych</w:t>
-      </w:r>
-      <w:r>
-        <w:t xml:space="preserve"> (takich jak: przecinek, kropka, wykrzyknik, itd.)</w:t>
-      </w:r>
-      <w:r>
-        <w:t>, co może przemawiać na korzyść metody w porównaniu do</w:t>
-      </w:r>
-      <w:r>
-        <w:t xml:space="preserve"> konwencjonalny</w:t>
-      </w:r>
-      <w:r>
-        <w:t>ch klawiatur</w:t>
-      </w:r>
-      <w:r>
-        <w:t xml:space="preserve"> </w:t>
-      </w:r>
-      <w:r>
-        <w:t>ekranowych</w:t>
-      </w:r>
-      <w:r>
-        <w:t xml:space="preserve">, gdzie wprowadzanie znaków specjalnych </w:t>
-      </w:r>
-      <w:r>
-        <w:t>może stać</w:t>
-      </w:r>
-      <w:r>
-        <w:t xml:space="preserve"> się uciążliwe i </w:t>
-      </w:r>
-      <w:r>
-        <w:t>czasochłonne</w:t>
-      </w:r>
-      <w:r>
-        <w:t>.</w:t>
-      </w:r>
-      <w:r>
-        <w:t xml:space="preserve"> Me</w:t>
-      </w:r>
-      <w:r>
-        <w:t>toda ta jest bardzo intuicyjna,</w:t>
-      </w:r>
-      <w:r>
-        <w:t xml:space="preserve"> charakteryzuje się prostotą</w:t>
-      </w:r>
-      <w:r>
-        <w:t xml:space="preserve"> i mogłaby być chętniej wykorzystywana </w:t>
-      </w:r>
-      <w:r>
-        <w:t xml:space="preserve">np. </w:t>
-      </w:r>
-      <w:r>
-        <w:t>przez ludzi starszych przyzwyczajonych do tradycyjnego wprowadzania tekstu.</w:t>
-      </w:r>
-    </w:p>
-    <w:p>
-      <w:pPr>
-        <w:pStyle w:val="Akapit"/>
-      </w:pPr>
-      <w:r>
-        <w:t>Kolejnym polem zastosowań są urządzenia z bardzo małymi ekranami dotykowymi (np. smartwatche), gdzie często wykorzystanie klawiatury ekranowej może być uci</w:t>
-      </w:r>
-      <w:r>
-        <w:t xml:space="preserve">ążliwe z powodu bardzo małych </w:t>
+        <w:t xml:space="preserve">bardzo małych </w:t>
       </w:r>
       <w:r>
         <w:t xml:space="preserve">przycisków, zaś </w:t>
@@ -909,7 +913,6 @@
         <w:t xml:space="preserve"> urządzeniem poprzez gesty oraz </w:t>
       </w:r>
       <w:r>
-        <w:lastRenderedPageBreak/>
         <w:t>pisania</w:t>
       </w:r>
       <w:r>
@@ -1249,6 +1252,14 @@
       </w:pPr>
       <w:r>
         <w:t>inne prace, źródła, jak inni to robili i co stwierdzili</w:t>
+      </w:r>
+    </w:p>
+    <w:p>
+      <w:pPr>
+        <w:pStyle w:val="TODO"/>
+      </w:pPr>
+      <w:r>
+        <w:t>to najprawdopodobniej wyjebać</w:t>
       </w:r>
     </w:p>
     <w:p>
@@ -6819,7 +6830,7 @@
                 <v:shape id="_x0000_i1025" type="#_x0000_t75" style="width:28.15pt;height:61.85pt" o:ole="">
                   <v:imagedata r:id="rId23" o:title=""/>
                 </v:shape>
-                <o:OLEObject Type="Embed" ProgID="PBrush" ShapeID="_x0000_i1025" DrawAspect="Content" ObjectID="_1514504539" r:id="rId24"/>
+                <o:OLEObject Type="Embed" ProgID="PBrush" ShapeID="_x0000_i1025" DrawAspect="Content" ObjectID="_1514541541" r:id="rId24"/>
               </w:object>
             </w:r>
           </w:p>
@@ -6858,7 +6869,7 @@
                 <v:shape id="_x0000_i1026" type="#_x0000_t75" style="width:28.15pt;height:61.85pt" o:ole="">
                   <v:imagedata r:id="rId23" o:title=""/>
                 </v:shape>
-                <o:OLEObject Type="Embed" ProgID="PBrush" ShapeID="_x0000_i1026" DrawAspect="Content" ObjectID="_1514504540" r:id="rId25"/>
+                <o:OLEObject Type="Embed" ProgID="PBrush" ShapeID="_x0000_i1026" DrawAspect="Content" ObjectID="_1514541542" r:id="rId25"/>
               </w:object>
             </w:r>
           </w:p>
@@ -6929,7 +6940,7 @@
                 <v:shape id="_x0000_i1027" type="#_x0000_t75" style="width:23.5pt;height:54.8pt" o:ole="">
                   <v:imagedata r:id="rId26" o:title=""/>
                 </v:shape>
-                <o:OLEObject Type="Embed" ProgID="PBrush" ShapeID="_x0000_i1027" DrawAspect="Content" ObjectID="_1514504541" r:id="rId27"/>
+                <o:OLEObject Type="Embed" ProgID="PBrush" ShapeID="_x0000_i1027" DrawAspect="Content" ObjectID="_1514541543" r:id="rId27"/>
               </w:object>
             </w:r>
           </w:p>
@@ -6978,7 +6989,7 @@
                 <v:shape id="_x0000_i1028" type="#_x0000_t75" style="width:23.5pt;height:54.8pt" o:ole="">
                   <v:imagedata r:id="rId26" o:title=""/>
                 </v:shape>
-                <o:OLEObject Type="Embed" ProgID="PBrush" ShapeID="_x0000_i1028" DrawAspect="Content" ObjectID="_1514504542" r:id="rId28"/>
+                <o:OLEObject Type="Embed" ProgID="PBrush" ShapeID="_x0000_i1028" DrawAspect="Content" ObjectID="_1514541544" r:id="rId28"/>
               </w:object>
             </w:r>
           </w:p>
@@ -7045,7 +7056,7 @@
                 <v:shape id="_x0000_i1029" type="#_x0000_t75" style="width:39.15pt;height:59.5pt" o:ole="">
                   <v:imagedata r:id="rId29" o:title=""/>
                 </v:shape>
-                <o:OLEObject Type="Embed" ProgID="PBrush" ShapeID="_x0000_i1029" DrawAspect="Content" ObjectID="_1514504543" r:id="rId30"/>
+                <o:OLEObject Type="Embed" ProgID="PBrush" ShapeID="_x0000_i1029" DrawAspect="Content" ObjectID="_1514541545" r:id="rId30"/>
               </w:object>
             </w:r>
           </w:p>
@@ -7094,7 +7105,7 @@
                 <v:shape id="_x0000_i1030" type="#_x0000_t75" style="width:28.15pt;height:61.85pt" o:ole="">
                   <v:imagedata r:id="rId23" o:title=""/>
                 </v:shape>
-                <o:OLEObject Type="Embed" ProgID="PBrush" ShapeID="_x0000_i1030" DrawAspect="Content" ObjectID="_1514504544" r:id="rId31"/>
+                <o:OLEObject Type="Embed" ProgID="PBrush" ShapeID="_x0000_i1030" DrawAspect="Content" ObjectID="_1514541546" r:id="rId31"/>
               </w:object>
             </w:r>
           </w:p>
@@ -7115,7 +7126,7 @@
                 <v:shape id="_x0000_i1031" type="#_x0000_t75" style="width:41.5pt;height:9.4pt" o:ole="">
                   <v:imagedata r:id="rId32" o:title=""/>
                 </v:shape>
-                <o:OLEObject Type="Embed" ProgID="PBrush" ShapeID="_x0000_i1031" DrawAspect="Content" ObjectID="_1514504545" r:id="rId33"/>
+                <o:OLEObject Type="Embed" ProgID="PBrush" ShapeID="_x0000_i1031" DrawAspect="Content" ObjectID="_1514541547" r:id="rId33"/>
               </w:object>
             </w:r>
           </w:p>
@@ -7165,7 +7176,7 @@
                 <v:shape id="_x0000_i1032" type="#_x0000_t75" style="width:26.6pt;height:50.85pt" o:ole="">
                   <v:imagedata r:id="rId34" o:title=""/>
                 </v:shape>
-                <o:OLEObject Type="Embed" ProgID="PBrush" ShapeID="_x0000_i1032" DrawAspect="Content" ObjectID="_1514504546" r:id="rId35"/>
+                <o:OLEObject Type="Embed" ProgID="PBrush" ShapeID="_x0000_i1032" DrawAspect="Content" ObjectID="_1514541548" r:id="rId35"/>
               </w:object>
             </w:r>
           </w:p>
@@ -7211,7 +7222,7 @@
                 <v:shape id="_x0000_i1033" type="#_x0000_t75" style="width:28.95pt;height:52.45pt" o:ole="">
                   <v:imagedata r:id="rId36" o:title=""/>
                 </v:shape>
-                <o:OLEObject Type="Embed" ProgID="PBrush" ShapeID="_x0000_i1033" DrawAspect="Content" ObjectID="_1514504547" r:id="rId37"/>
+                <o:OLEObject Type="Embed" ProgID="PBrush" ShapeID="_x0000_i1033" DrawAspect="Content" ObjectID="_1514541549" r:id="rId37"/>
               </w:object>
             </w:r>
           </w:p>
@@ -7232,7 +7243,7 @@
                 <v:shape id="_x0000_i1034" type="#_x0000_t75" style="width:25.05pt;height:14.85pt" o:ole="">
                   <v:imagedata r:id="rId38" o:title=""/>
                 </v:shape>
-                <o:OLEObject Type="Embed" ProgID="PBrush" ShapeID="_x0000_i1034" DrawAspect="Content" ObjectID="_1514504548" r:id="rId39"/>
+                <o:OLEObject Type="Embed" ProgID="PBrush" ShapeID="_x0000_i1034" DrawAspect="Content" ObjectID="_1514541550" r:id="rId39"/>
               </w:object>
             </w:r>
           </w:p>
@@ -7542,7 +7553,7 @@
                 <v:shape id="_x0000_i1035" type="#_x0000_t75" style="width:29.75pt;height:70.45pt" o:ole="">
                   <v:imagedata r:id="rId43" o:title=""/>
                 </v:shape>
-                <o:OLEObject Type="Embed" ProgID="PBrush" ShapeID="_x0000_i1035" DrawAspect="Content" ObjectID="_1514504549" r:id="rId44"/>
+                <o:OLEObject Type="Embed" ProgID="PBrush" ShapeID="_x0000_i1035" DrawAspect="Content" ObjectID="_1514541551" r:id="rId44"/>
               </w:object>
             </w:r>
           </w:p>
@@ -8215,7 +8226,19 @@
         <w:pStyle w:val="Akapit"/>
       </w:pPr>
       <w:r>
-        <w:t xml:space="preserve">W przypadku kiedy algorytm rozpoznawania złożonych gestów nie rozpozna żadnego obiektu, system </w:t>
+        <w:t>W przypadku</w:t>
+      </w:r>
+      <w:r>
+        <w:t>,</w:t>
+      </w:r>
+      <w:r>
+        <w:t xml:space="preserve"> </w:t>
+      </w:r>
+      <w:r>
+        <w:t>gdy</w:t>
+      </w:r>
+      <w:r>
+        <w:t xml:space="preserve"> algorytm rozpoznawania złożonych gestów nie rozpozna żadnego obiektu, system </w:t>
       </w:r>
       <w:r>
         <w:t>podejmie</w:t>
@@ -8230,7 +8253,15 @@
         <w:t>stał ostatnio wpisany (jaki znak reprezentował i jaką miał złożoność)</w:t>
       </w:r>
       <w:r>
-        <w:t>. Podanie i zatwierdzenie danych skutkuje dopisaniem kolejnego wzorca do wewnętrznej bazy aplikacji.</w:t>
+        <w:t xml:space="preserve">. Podanie i zatwierdzenie danych skutkuje </w:t>
+      </w:r>
+      <w:r>
+        <w:t xml:space="preserve">skopiowaniem odpowiedniej liczby wprowadzonych konturów i </w:t>
+      </w:r>
+      <w:bookmarkStart w:id="0" w:name="_GoBack"/>
+      <w:bookmarkEnd w:id="0"/>
+      <w:r>
+        <w:t>dopisaniem kolejnego wzorca do wewnętrznej bazy aplikacji.</w:t>
       </w:r>
     </w:p>
     <w:p>
@@ -8242,7 +8273,7 @@
         <w:t xml:space="preserve">Wygląd ekranów </w:t>
       </w:r>
       <w:r>
-        <w:t xml:space="preserve">z aplikacji widocznych dla użytkownika </w:t>
+        <w:t xml:space="preserve">widocznych dla użytkownika </w:t>
       </w:r>
       <w:r>
         <w:t xml:space="preserve">zostanie </w:t>
@@ -8268,12 +8299,7 @@
         <w:t>I</w:t>
       </w:r>
       <w:r>
-        <w:t>mplementacja opro</w:t>
-      </w:r>
-      <w:bookmarkStart w:id="0" w:name="_GoBack"/>
-      <w:bookmarkEnd w:id="0"/>
-      <w:r>
-        <w:t>g</w:t>
+        <w:t>mplementacja oprog</w:t>
       </w:r>
       <w:r>
         <w:t>ramowania na urządzenie mobilne</w:t>
@@ -8303,10 +8329,24 @@
     </w:p>
     <w:p>
       <w:pPr>
+        <w:pStyle w:val="Heading2"/>
+      </w:pPr>
+      <w:r>
+        <w:t>6</w:t>
+      </w:r>
+      <w:r>
+        <w:t>.2. Struktura aplikacji</w:t>
+      </w:r>
+    </w:p>
+    <w:p>
+      <w:pPr>
         <w:pStyle w:val="TODO"/>
       </w:pPr>
       <w:r>
-        <w:t>nie musi być mobilne, wystarczy ekran dotykowy (panele HMI)</w:t>
+        <w:t>diagram klas</w:t>
+      </w:r>
+      <w:r>
+        <w:t xml:space="preserve"> aplikacji, struktura aplikacji</w:t>
       </w:r>
     </w:p>
     <w:p>
@@ -8317,7 +8357,7 @@
         <w:t>6</w:t>
       </w:r>
       <w:r>
-        <w:t>.2. Struktura aplikacji</w:t>
+        <w:t>.3. Działanie aplikacji</w:t>
       </w:r>
     </w:p>
     <w:p>
@@ -8325,7 +8365,142 @@
         <w:pStyle w:val="TODO"/>
       </w:pPr>
       <w:r>
-        <w:t>diagram klas aplikacji, struktura aplikacji, wzorce projektowe</w:t>
+        <w:t>opis działania, przechodzenia między ekranami</w:t>
+      </w:r>
+    </w:p>
+    <w:p>
+      <w:pPr>
+        <w:pStyle w:val="TODO"/>
+      </w:pPr>
+      <w:r>
+        <w:t>fragmenty niektórych kodów</w:t>
+      </w:r>
+      <w:r>
+        <w:t>?</w:t>
+      </w:r>
+      <w:r>
+        <w:t>, funkcje</w:t>
+      </w:r>
+      <w:r>
+        <w:t xml:space="preserve"> - opis, co robią jakie klasy, za co są odpowiedzialne</w:t>
+      </w:r>
+    </w:p>
+    <w:p>
+      <w:pPr>
+        <w:pStyle w:val="TODO"/>
+      </w:pPr>
+      <w:r>
+        <w:t>OpenCV - użyte funkcje</w:t>
+      </w:r>
+    </w:p>
+    <w:p>
+      <w:pPr>
+        <w:pStyle w:val="TODO"/>
+      </w:pPr>
+      <w:r>
+        <w:t>Android - funkcje</w:t>
+      </w:r>
+    </w:p>
+    <w:p>
+      <w:pPr>
+        <w:pStyle w:val="TODO"/>
+      </w:pPr>
+      <w:r>
+        <w:t>screeny z programu</w:t>
+      </w:r>
+    </w:p>
+    <w:p>
+      <w:pPr>
+        <w:pStyle w:val="TODO"/>
+      </w:pPr>
+      <w:r>
+        <w:t>system gotowy do nauki i użytkowania już w przypadku pustej bazy wzorców</w:t>
+      </w:r>
+    </w:p>
+    <w:p>
+      <w:pPr>
+        <w:pStyle w:val="TODO"/>
+      </w:pPr>
+      <w:r>
+        <w:t>zapis do pliku - mechanizm serializacji obiektów w Javie</w:t>
+      </w:r>
+    </w:p>
+    <w:p>
+      <w:pPr>
+        <w:pStyle w:val="TODO"/>
+      </w:pPr>
+      <w:r>
+        <w:t>tryb menedżera gestów i szybkiego pisania, opis przycisków, funkcji</w:t>
+      </w:r>
+    </w:p>
+    <w:p>
+      <w:pPr>
+        <w:pStyle w:val="TODO"/>
+      </w:pPr>
+      <w:r>
+        <w:t>możliwość przyporządkowania kilku znaków odpowiadającym jednemu gestowi</w:t>
+      </w:r>
+    </w:p>
+    <w:p>
+      <w:pPr>
+        <w:pStyle w:val="Heading3"/>
+      </w:pPr>
+      <w:r>
+        <w:t>6</w:t>
+      </w:r>
+      <w:r>
+        <w:t>.3.1. Moduł wprowadzania znaków pisma odręcznego</w:t>
+      </w:r>
+    </w:p>
+    <w:p>
+      <w:pPr>
+        <w:pStyle w:val="Akapit"/>
+      </w:pPr>
+      <w:r>
+        <w:t>Mając opracowaną metodę rozpoznawania złożonych gestów, można wykorzystać ją do implementacji modułu wprowadzania znaków pisma odręcznego.</w:t>
+      </w:r>
+    </w:p>
+    <w:p>
+      <w:pPr>
+        <w:pStyle w:val="TODO"/>
+      </w:pPr>
+      <w:r>
+        <w:t>ponowne wykonanie algorytmu - na liście wejściowej mogą być jeszcze nierozpoznane gesty</w:t>
+      </w:r>
+    </w:p>
+    <w:p>
+      <w:pPr>
+        <w:pStyle w:val="TODO"/>
+      </w:pPr>
+      <w:r>
+        <w:t>pozwala na wpisywanie ciągłe, odczekanie czasu kończy rozpoznawanie - brak rozważania dłuższych wzorców, zamiana na tekst i wyświetlanie</w:t>
+      </w:r>
+    </w:p>
+    <w:p>
+      <w:pPr>
+        <w:pStyle w:val="TODO"/>
+      </w:pPr>
+      <w:r>
+        <w:t>przyciski obsługi, ekran wpisywania nowego wzorca</w:t>
+      </w:r>
+    </w:p>
+    <w:p>
+      <w:pPr>
+        <w:pStyle w:val="TODO"/>
+      </w:pPr>
+      <w:r>
+        <w:t>rozszerzenie o akcje dla niektórych gestów: np. spacja, enter, backspace</w:t>
+      </w:r>
+    </w:p>
+    <w:p>
+      <w:pPr>
+        <w:pStyle w:val="Heading1"/>
+      </w:pPr>
+      <w:r>
+        <w:t>7</w:t>
+      </w:r>
+      <w:r>
+        <w:t>. Testy aplikacji</w:t>
       </w:r>
     </w:p>
     <w:p>
@@ -8333,10 +8508,10 @@
         <w:pStyle w:val="Heading2"/>
       </w:pPr>
       <w:r>
-        <w:t>6</w:t>
-      </w:r>
-      <w:r>
-        <w:t>.3. Działanie aplikacji</w:t>
+        <w:t>7</w:t>
+      </w:r>
+      <w:r>
+        <w:t>.1. Wybór metod i dobór współczynników</w:t>
       </w:r>
     </w:p>
     <w:p>
@@ -8344,7 +8519,10 @@
         <w:pStyle w:val="TODO"/>
       </w:pPr>
       <w:r>
-        <w:t>opis działania, przechodzenia między ekranami</w:t>
+        <w:t xml:space="preserve">eksperymentalny dobór </w:t>
+      </w:r>
+      <w:r>
+        <w:t>współczynników</w:t>
       </w:r>
     </w:p>
     <w:p>
@@ -8352,16 +8530,7 @@
         <w:pStyle w:val="TODO"/>
       </w:pPr>
       <w:r>
-        <w:t>fragmenty niektórych kodów</w:t>
-      </w:r>
-      <w:r>
-        <w:t>?</w:t>
-      </w:r>
-      <w:r>
-        <w:t>, funkcje</w:t>
-      </w:r>
-      <w:r>
-        <w:t xml:space="preserve"> - opis, co robią jakie klasy, za co są odpowiedzialne</w:t>
+        <w:t>testy i wyniki różnych metod korelacji w OpenCV (wzorki, wykresiki, tabelki), eksperymenty z normalizacją histogramów i współczynnikami, dobór najlepszej metody</w:t>
       </w:r>
     </w:p>
     <w:p>
@@ -8369,160 +8538,7 @@
         <w:pStyle w:val="TODO"/>
       </w:pPr>
       <w:r>
-        <w:t>OpenCV - użyte funkcje</w:t>
-      </w:r>
-    </w:p>
-    <w:p>
-      <w:pPr>
-        <w:pStyle w:val="TODO"/>
-      </w:pPr>
-      <w:r>
-        <w:t>Android - funkcje</w:t>
-      </w:r>
-    </w:p>
-    <w:p>
-      <w:pPr>
-        <w:pStyle w:val="TODO"/>
-      </w:pPr>
-      <w:r>
-        <w:t>screeny z programu</w:t>
-      </w:r>
-    </w:p>
-    <w:p>
-      <w:pPr>
-        <w:pStyle w:val="TODO"/>
-      </w:pPr>
-      <w:r>
-        <w:t>system gotowy do nauki i użytkowania już w przypadku pustej bazy wzorców</w:t>
-      </w:r>
-    </w:p>
-    <w:p>
-      <w:pPr>
-        <w:pStyle w:val="TODO"/>
-      </w:pPr>
-      <w:r>
-        <w:t>zapis do pliku - mechanizm serializacji obiektów w Javie</w:t>
-      </w:r>
-    </w:p>
-    <w:p>
-      <w:pPr>
-        <w:pStyle w:val="TODO"/>
-      </w:pPr>
-      <w:r>
-        <w:t>tryb menedżera gestów i szybkiego pisania, opis przycisków, funkcji</w:t>
-      </w:r>
-    </w:p>
-    <w:p>
-      <w:pPr>
-        <w:pStyle w:val="TODO"/>
-      </w:pPr>
-      <w:r>
-        <w:t>możliwość przyporządkowania kilku znaków odpowiadającym jednemu gestowi</w:t>
-      </w:r>
-    </w:p>
-    <w:p>
-      <w:pPr>
-        <w:pStyle w:val="Heading3"/>
-      </w:pPr>
-      <w:r>
-        <w:t>6</w:t>
-      </w:r>
-      <w:r>
-        <w:t>.3.1. Moduł wprowadzania znaków pisma odręcznego</w:t>
-      </w:r>
-    </w:p>
-    <w:p>
-      <w:pPr>
-        <w:pStyle w:val="Akapit"/>
-      </w:pPr>
-      <w:r>
-        <w:t>Mając opracowaną metodę rozpoznawania złożonych gestów, można wykorzystać ją do implementacji modułu wprowadzania znaków pisma odręcznego.</w:t>
-      </w:r>
-    </w:p>
-    <w:p>
-      <w:pPr>
-        <w:pStyle w:val="TODO"/>
-      </w:pPr>
-      <w:r>
-        <w:t>ponowne wykonanie algorytmu - na liście wejściowej mogą być jeszcze nierozpoznane gesty</w:t>
-      </w:r>
-    </w:p>
-    <w:p>
-      <w:pPr>
-        <w:pStyle w:val="TODO"/>
-      </w:pPr>
-      <w:r>
-        <w:t>pozwala na wpisywanie ciągłe, odczekanie czasu kończy rozpoznawanie - brak rozważania dłuższych wzorców, zamiana na tekst i wyświetlanie</w:t>
-      </w:r>
-    </w:p>
-    <w:p>
-      <w:pPr>
-        <w:pStyle w:val="TODO"/>
-      </w:pPr>
-      <w:r>
-        <w:t>przyciski obsługi, ekran wpisywania nowego wzorca</w:t>
-      </w:r>
-    </w:p>
-    <w:p>
-      <w:pPr>
-        <w:pStyle w:val="TODO"/>
-      </w:pPr>
-      <w:r>
-        <w:t>rozszerzenie o akcje dla niektórych gestów: np. spacja, enter, backspace</w:t>
-      </w:r>
-    </w:p>
-    <w:p>
-      <w:pPr>
-        <w:pStyle w:val="TODO"/>
-      </w:pPr>
-    </w:p>
-    <w:p>
-      <w:pPr>
-        <w:pStyle w:val="Heading1"/>
-      </w:pPr>
-      <w:r>
         <w:lastRenderedPageBreak/>
-        <w:t>7</w:t>
-      </w:r>
-      <w:r>
-        <w:t>. Testy aplikacji</w:t>
-      </w:r>
-    </w:p>
-    <w:p>
-      <w:pPr>
-        <w:pStyle w:val="Heading2"/>
-      </w:pPr>
-      <w:r>
-        <w:t>7</w:t>
-      </w:r>
-      <w:r>
-        <w:t>.1. Wybór metod i dobór współczynników</w:t>
-      </w:r>
-    </w:p>
-    <w:p>
-      <w:pPr>
-        <w:pStyle w:val="TODO"/>
-      </w:pPr>
-      <w:r>
-        <w:t xml:space="preserve">eksperymentalny dobór </w:t>
-      </w:r>
-      <w:r>
-        <w:t>współczynników</w:t>
-      </w:r>
-    </w:p>
-    <w:p>
-      <w:pPr>
-        <w:pStyle w:val="TODO"/>
-      </w:pPr>
-      <w:r>
-        <w:t>testy i wyniki różnych metod korelacji w OpenCV (wzorki, wykresiki, tabelki), eksperymenty z normalizacją histogramów i współczynnikami, dobór najlepszej metody</w:t>
-      </w:r>
-    </w:p>
-    <w:p>
-      <w:pPr>
-        <w:pStyle w:val="TODO"/>
-      </w:pPr>
-      <w:r>
         <w:t>testy aplikacji, rozpoznawania tekstu, procent poprawnych rozpoznań, czas działania</w:t>
       </w:r>
     </w:p>
@@ -8793,6 +8809,7 @@
         <w:docPartUnique/>
       </w:docPartObj>
     </w:sdtPr>
+    <w:sdtEndPr/>
     <w:sdtContent>
       <w:p>
         <w:pPr>
@@ -8834,7 +8851,7 @@
             <w:sz w:val="24"/>
             <w:szCs w:val="24"/>
           </w:rPr>
-          <w:t>32</w:t>
+          <w:t>31</w:t>
         </w:r>
         <w:r>
           <w:rPr>
@@ -11684,560 +11701,6 @@
 </w:styles>
 </file>
 
-<file path=word/glossary/document.xml><?xml version="1.0" encoding="utf-8"?>
-<w:glossaryDocument xmlns:wpc="http://schemas.microsoft.com/office/word/2010/wordprocessingCanvas" xmlns:mc="http://schemas.openxmlformats.org/markup-compatibility/2006" xmlns:o="urn:schemas-microsoft-com:office:office" xmlns:r="http://schemas.openxmlformats.org/officeDocument/2006/relationships" xmlns:m="http://schemas.openxmlformats.org/officeDocument/2006/math" xmlns:v="urn:schemas-microsoft-com:vml" xmlns:wp14="http://schemas.microsoft.com/office/word/2010/wordprocessingDrawing" xmlns:wp="http://schemas.openxmlformats.org/drawingml/2006/wordprocessingDrawing" xmlns:w10="urn:schemas-microsoft-com:office:word" xmlns:w="http://schemas.openxmlformats.org/wordprocessingml/2006/main" xmlns:w14="http://schemas.microsoft.com/office/word/2010/wordml" xmlns:w15="http://schemas.microsoft.com/office/word/2012/wordml" xmlns:wpg="http://schemas.microsoft.com/office/word/2010/wordprocessingGroup" xmlns:wpi="http://schemas.microsoft.com/office/word/2010/wordprocessingInk" xmlns:wne="http://schemas.microsoft.com/office/word/2006/wordml" xmlns:wps="http://schemas.microsoft.com/office/word/2010/wordprocessingShape" mc:Ignorable="w14 w15 wp14"/>
-</file>
-
-<file path=word/glossary/fontTable.xml><?xml version="1.0" encoding="utf-8"?>
-<w:fonts xmlns:mc="http://schemas.openxmlformats.org/markup-compatibility/2006" xmlns:r="http://schemas.openxmlformats.org/officeDocument/2006/relationships" xmlns:w="http://schemas.openxmlformats.org/wordprocessingml/2006/main" xmlns:w14="http://schemas.microsoft.com/office/word/2010/wordml" xmlns:w15="http://schemas.microsoft.com/office/word/2012/wordml" mc:Ignorable="w14 w15">
-  <w:font w:name="Times New Roman">
-    <w:panose1 w:val="02020603050405020304"/>
-    <w:charset w:val="EE"/>
-    <w:family w:val="roman"/>
-    <w:pitch w:val="variable"/>
-    <w:sig w:usb0="E0002EFF" w:usb1="C0007843" w:usb2="00000009" w:usb3="00000000" w:csb0="000001FF" w:csb1="00000000"/>
-  </w:font>
-  <w:font w:name="Symbol">
-    <w:panose1 w:val="05050102010706020507"/>
-    <w:charset w:val="02"/>
-    <w:family w:val="roman"/>
-    <w:pitch w:val="variable"/>
-    <w:sig w:usb0="00000000" w:usb1="10000000" w:usb2="00000000" w:usb3="00000000" w:csb0="80000000" w:csb1="00000000"/>
-  </w:font>
-  <w:font w:name="Courier New">
-    <w:panose1 w:val="02070309020205020404"/>
-    <w:charset w:val="EE"/>
-    <w:family w:val="modern"/>
-    <w:pitch w:val="fixed"/>
-    <w:sig w:usb0="E0002EFF" w:usb1="C0007843" w:usb2="00000009" w:usb3="00000000" w:csb0="000001FF" w:csb1="00000000"/>
-  </w:font>
-  <w:font w:name="Wingdings">
-    <w:panose1 w:val="05000000000000000000"/>
-    <w:charset w:val="02"/>
-    <w:family w:val="auto"/>
-    <w:pitch w:val="variable"/>
-    <w:sig w:usb0="00000000" w:usb1="10000000" w:usb2="00000000" w:usb3="00000000" w:csb0="80000000" w:csb1="00000000"/>
-  </w:font>
-  <w:font w:name="Calibri">
-    <w:panose1 w:val="020F0502020204030204"/>
-    <w:charset w:val="EE"/>
-    <w:family w:val="swiss"/>
-    <w:pitch w:val="variable"/>
-    <w:sig w:usb0="E00002FF" w:usb1="4000ACFF" w:usb2="00000001" w:usb3="00000000" w:csb0="0000019F" w:csb1="00000000"/>
-  </w:font>
-  <w:font w:name="Tahoma">
-    <w:panose1 w:val="020B0604030504040204"/>
-    <w:charset w:val="EE"/>
-    <w:family w:val="swiss"/>
-    <w:pitch w:val="variable"/>
-    <w:sig w:usb0="E1002EFF" w:usb1="C000605B" w:usb2="00000029" w:usb3="00000000" w:csb0="000101FF" w:csb1="00000000"/>
-  </w:font>
-  <w:font w:name="Cambria Math">
-    <w:panose1 w:val="02040503050406030204"/>
-    <w:charset w:val="EE"/>
-    <w:family w:val="roman"/>
-    <w:pitch w:val="variable"/>
-    <w:sig w:usb0="E00002FF" w:usb1="420024FF" w:usb2="00000000" w:usb3="00000000" w:csb0="0000019F" w:csb1="00000000"/>
-  </w:font>
-  <w:font w:name="Cambria">
-    <w:panose1 w:val="02040503050406030204"/>
-    <w:charset w:val="EE"/>
-    <w:family w:val="roman"/>
-    <w:pitch w:val="variable"/>
-    <w:sig w:usb0="E00002FF" w:usb1="400004FF" w:usb2="00000000" w:usb3="00000000" w:csb0="0000019F" w:csb1="00000000"/>
-  </w:font>
-  <w:font w:name="Calibri Light">
-    <w:panose1 w:val="020F0302020204030204"/>
-    <w:charset w:val="EE"/>
-    <w:family w:val="swiss"/>
-    <w:pitch w:val="variable"/>
-    <w:sig w:usb0="A00002EF" w:usb1="4000207B" w:usb2="00000000" w:usb3="00000000" w:csb0="0000019F" w:csb1="00000000"/>
-  </w:font>
-</w:fonts>
-</file>
-
-<file path=word/glossary/settings.xml><?xml version="1.0" encoding="utf-8"?>
-<w:settings xmlns:mc="http://schemas.openxmlformats.org/markup-compatibility/2006" xmlns:o="urn:schemas-microsoft-com:office:office" xmlns:r="http://schemas.openxmlformats.org/officeDocument/2006/relationships" xmlns:m="http://schemas.openxmlformats.org/officeDocument/2006/math" xmlns:v="urn:schemas-microsoft-com:vml" xmlns:w10="urn:schemas-microsoft-com:office:word" xmlns:w="http://schemas.openxmlformats.org/wordprocessingml/2006/main" xmlns:w14="http://schemas.microsoft.com/office/word/2010/wordml" xmlns:w15="http://schemas.microsoft.com/office/word/2012/wordml" xmlns:sl="http://schemas.openxmlformats.org/schemaLibrary/2006/main" mc:Ignorable="w14 w15">
-  <w:view w:val="normal"/>
-  <w:defaultTabStop w:val="708"/>
-  <w:hyphenationZone w:val="425"/>
-  <w:characterSpacingControl w:val="doNotCompress"/>
-  <w:compat>
-    <w:useFELayout/>
-    <w:compatSetting w:name="compatibilityMode" w:uri="http://schemas.microsoft.com/office/word" w:val="15"/>
-    <w:compatSetting w:name="overrideTableStyleFontSizeAndJustification" w:uri="http://schemas.microsoft.com/office/word" w:val="1"/>
-    <w:compatSetting w:name="enableOpenTypeFeatures" w:uri="http://schemas.microsoft.com/office/word" w:val="1"/>
-    <w:compatSetting w:name="doNotFlipMirrorIndents" w:uri="http://schemas.microsoft.com/office/word" w:val="1"/>
-    <w:compatSetting w:name="differentiateMultirowTableHeaders" w:uri="http://schemas.microsoft.com/office/word" w:val="1"/>
-  </w:compat>
-  <w:rsids>
-    <w:rsidRoot w:val="004A177E"/>
-    <w:rsid w:val="004A177E"/>
-    <w:rsid w:val="004F5989"/>
-    <w:rsid w:val="00D94678"/>
-  </w:rsids>
-  <m:mathPr>
-    <m:mathFont m:val="Cambria Math"/>
-    <m:brkBin m:val="before"/>
-    <m:brkBinSub m:val="--"/>
-    <m:smallFrac m:val="0"/>
-    <m:dispDef/>
-    <m:lMargin m:val="0"/>
-    <m:rMargin m:val="0"/>
-    <m:defJc m:val="centerGroup"/>
-    <m:wrapIndent m:val="1440"/>
-    <m:intLim m:val="subSup"/>
-    <m:naryLim m:val="undOvr"/>
-  </m:mathPr>
-  <w:themeFontLang w:val="pl-PL"/>
-  <w:clrSchemeMapping w:bg1="light1" w:t1="dark1" w:bg2="light2" w:t2="dark2" w:accent1="accent1" w:accent2="accent2" w:accent3="accent3" w:accent4="accent4" w:accent5="accent5" w:accent6="accent6" w:hyperlink="hyperlink" w:followedHyperlink="followedHyperlink"/>
-  <w:decimalSymbol w:val=","/>
-  <w:listSeparator w:val=";"/>
-  <w15:chartTrackingRefBased/>
-</w:settings>
-</file>
-
-<file path=word/glossary/styles.xml><?xml version="1.0" encoding="utf-8"?>
-<w:styles xmlns:mc="http://schemas.openxmlformats.org/markup-compatibility/2006" xmlns:r="http://schemas.openxmlformats.org/officeDocument/2006/relationships" xmlns:w="http://schemas.openxmlformats.org/wordprocessingml/2006/main" xmlns:w14="http://schemas.microsoft.com/office/word/2010/wordml" xmlns:w15="http://schemas.microsoft.com/office/word/2012/wordml" mc:Ignorable="w14 w15">
-  <w:docDefaults>
-    <w:rPrDefault>
-      <w:rPr>
-        <w:rFonts w:asciiTheme="minorHAnsi" w:eastAsiaTheme="minorEastAsia" w:hAnsiTheme="minorHAnsi" w:cstheme="minorBidi"/>
-        <w:sz w:val="22"/>
-        <w:szCs w:val="22"/>
-        <w:lang w:val="pl-PL" w:eastAsia="pl-PL" w:bidi="ar-SA"/>
-      </w:rPr>
-    </w:rPrDefault>
-    <w:pPrDefault>
-      <w:pPr>
-        <w:spacing w:after="160" w:line="259" w:lineRule="auto"/>
-      </w:pPr>
-    </w:pPrDefault>
-  </w:docDefaults>
-  <w:latentStyles w:defLockedState="0" w:defUIPriority="99" w:defSemiHidden="0" w:defUnhideWhenUsed="0" w:defQFormat="0" w:count="371">
-    <w:lsdException w:name="Normal" w:uiPriority="0" w:qFormat="1"/>
-    <w:lsdException w:name="heading 1" w:uiPriority="9" w:qFormat="1"/>
-    <w:lsdException w:name="heading 2" w:semiHidden="1" w:uiPriority="9" w:unhideWhenUsed="1" w:qFormat="1"/>
-    <w:lsdException w:name="heading 3" w:semiHidden="1" w:uiPriority="9" w:unhideWhenUsed="1" w:qFormat="1"/>
-    <w:lsdException w:name="heading 4" w:semiHidden="1" w:uiPriority="9" w:unhideWhenUsed="1" w:qFormat="1"/>
-    <w:lsdException w:name="heading 5" w:semiHidden="1" w:uiPriority="9" w:unhideWhenUsed="1" w:qFormat="1"/>
-    <w:lsdException w:name="heading 6" w:semiHidden="1" w:uiPriority="9" w:unhideWhenUsed="1" w:qFormat="1"/>
-    <w:lsdException w:name="heading 7" w:semiHidden="1" w:uiPriority="9" w:unhideWhenUsed="1" w:qFormat="1"/>
-    <w:lsdException w:name="heading 8" w:semiHidden="1" w:uiPriority="9" w:unhideWhenUsed="1" w:qFormat="1"/>
-    <w:lsdException w:name="heading 9" w:semiHidden="1" w:uiPriority="9" w:unhideWhenUsed="1" w:qFormat="1"/>
-    <w:lsdException w:name="index 1" w:semiHidden="1" w:unhideWhenUsed="1"/>
-    <w:lsdException w:name="index 2" w:semiHidden="1" w:unhideWhenUsed="1"/>
-    <w:lsdException w:name="index 3" w:semiHidden="1" w:unhideWhenUsed="1"/>
-    <w:lsdException w:name="index 4" w:semiHidden="1" w:unhideWhenUsed="1"/>
-    <w:lsdException w:name="index 5" w:semiHidden="1" w:unhideWhenUsed="1"/>
-    <w:lsdException w:name="index 6" w:semiHidden="1" w:unhideWhenUsed="1"/>
-    <w:lsdException w:name="index 7" w:semiHidden="1" w:unhideWhenUsed="1"/>
-    <w:lsdException w:name="index 8" w:semiHidden="1" w:unhideWhenUsed="1"/>
-    <w:lsdException w:name="index 9" w:semiHidden="1" w:unhideWhenUsed="1"/>
-    <w:lsdException w:name="toc 1" w:semiHidden="1" w:uiPriority="39" w:unhideWhenUsed="1"/>
-    <w:lsdException w:name="toc 2" w:semiHidden="1" w:uiPriority="39" w:unhideWhenUsed="1"/>
-    <w:lsdException w:name="toc 3" w:semiHidden="1" w:uiPriority="39" w:unhideWhenUsed="1"/>
-    <w:lsdException w:name="toc 4" w:semiHidden="1" w:uiPriority="39" w:unhideWhenUsed="1"/>
-    <w:lsdException w:name="toc 5" w:semiHidden="1" w:uiPriority="39" w:unhideWhenUsed="1"/>
-    <w:lsdException w:name="toc 6" w:semiHidden="1" w:uiPriority="39" w:unhideWhenUsed="1"/>
-    <w:lsdException w:name="toc 7" w:semiHidden="1" w:uiPriority="39" w:unhideWhenUsed="1"/>
-    <w:lsdException w:name="toc 8" w:semiHidden="1" w:uiPriority="39" w:unhideWhenUsed="1"/>
-    <w:lsdException w:name="toc 9" w:semiHidden="1" w:uiPriority="39" w:unhideWhenUsed="1"/>
-    <w:lsdException w:name="Normal Indent" w:semiHidden="1" w:unhideWhenUsed="1"/>
-    <w:lsdException w:name="footnote text" w:semiHidden="1" w:unhideWhenUsed="1"/>
-    <w:lsdException w:name="annotation text" w:semiHidden="1" w:unhideWhenUsed="1"/>
-    <w:lsdException w:name="header" w:semiHidden="1" w:unhideWhenUsed="1"/>
-    <w:lsdException w:name="footer" w:semiHidden="1" w:unhideWhenUsed="1"/>
-    <w:lsdException w:name="index heading" w:semiHidden="1" w:unhideWhenUsed="1"/>
-    <w:lsdException w:name="caption" w:semiHidden="1" w:uiPriority="35" w:unhideWhenUsed="1" w:qFormat="1"/>
-    <w:lsdException w:name="table of figures" w:semiHidden="1" w:unhideWhenUsed="1"/>
-    <w:lsdException w:name="envelope address" w:semiHidden="1" w:unhideWhenUsed="1"/>
-    <w:lsdException w:name="envelope return" w:semiHidden="1" w:unhideWhenUsed="1"/>
-    <w:lsdException w:name="footnote reference" w:semiHidden="1" w:unhideWhenUsed="1"/>
-    <w:lsdException w:name="annotation reference" w:semiHidden="1" w:unhideWhenUsed="1"/>
-    <w:lsdException w:name="line number" w:semiHidden="1" w:unhideWhenUsed="1"/>
-    <w:lsdException w:name="page number" w:semiHidden="1" w:unhideWhenUsed="1"/>
-    <w:lsdException w:name="endnote reference" w:semiHidden="1" w:unhideWhenUsed="1"/>
-    <w:lsdException w:name="endnote text" w:semiHidden="1" w:unhideWhenUsed="1"/>
-    <w:lsdException w:name="table of authorities" w:semiHidden="1" w:unhideWhenUsed="1"/>
-    <w:lsdException w:name="macro" w:semiHidden="1" w:unhideWhenUsed="1"/>
-    <w:lsdException w:name="toa heading" w:semiHidden="1" w:unhideWhenUsed="1"/>
-    <w:lsdException w:name="List" w:semiHidden="1" w:unhideWhenUsed="1"/>
-    <w:lsdException w:name="List Bullet" w:semiHidden="1" w:unhideWhenUsed="1"/>
-    <w:lsdException w:name="List Number" w:semiHidden="1" w:unhideWhenUsed="1"/>
-    <w:lsdException w:name="List 2" w:semiHidden="1" w:unhideWhenUsed="1"/>
-    <w:lsdException w:name="List 3" w:semiHidden="1" w:unhideWhenUsed="1"/>
-    <w:lsdException w:name="List 4" w:semiHidden="1" w:unhideWhenUsed="1"/>
-    <w:lsdException w:name="List 5" w:semiHidden="1" w:unhideWhenUsed="1"/>
-    <w:lsdException w:name="List Bullet 2" w:semiHidden="1" w:unhideWhenUsed="1"/>
-    <w:lsdException w:name="List Bullet 3" w:semiHidden="1" w:unhideWhenUsed="1"/>
-    <w:lsdException w:name="List Bullet 4" w:semiHidden="1" w:unhideWhenUsed="1"/>
-    <w:lsdException w:name="List Bullet 5" w:semiHidden="1" w:unhideWhenUsed="1"/>
-    <w:lsdException w:name="List Number 2" w:semiHidden="1" w:unhideWhenUsed="1"/>
-    <w:lsdException w:name="List Number 3" w:semiHidden="1" w:unhideWhenUsed="1"/>
-    <w:lsdException w:name="List Number 4" w:semiHidden="1" w:unhideWhenUsed="1"/>
-    <w:lsdException w:name="List Number 5" w:semiHidden="1" w:unhideWhenUsed="1"/>
-    <w:lsdException w:name="Title" w:uiPriority="10" w:qFormat="1"/>
-    <w:lsdException w:name="Closing" w:semiHidden="1" w:unhideWhenUsed="1"/>
-    <w:lsdException w:name="Signature" w:semiHidden="1" w:unhideWhenUsed="1"/>
-    <w:lsdException w:name="Default Paragraph Font" w:semiHidden="1" w:uiPriority="1" w:unhideWhenUsed="1"/>
-    <w:lsdException w:name="Body Text" w:semiHidden="1" w:unhideWhenUsed="1"/>
-    <w:lsdException w:name="Body Text Indent" w:semiHidden="1" w:unhideWhenUsed="1"/>
-    <w:lsdException w:name="List Continue" w:semiHidden="1" w:unhideWhenUsed="1"/>
-    <w:lsdException w:name="List Continue 2" w:semiHidden="1" w:unhideWhenUsed="1"/>
-    <w:lsdException w:name="List Continue 3" w:semiHidden="1" w:unhideWhenUsed="1"/>
-    <w:lsdException w:name="List Continue 4" w:semiHidden="1" w:unhideWhenUsed="1"/>
-    <w:lsdException w:name="List Continue 5" w:semiHidden="1" w:unhideWhenUsed="1"/>
-    <w:lsdException w:name="Message Header" w:semiHidden="1" w:unhideWhenUsed="1"/>
-    <w:lsdException w:name="Subtitle" w:uiPriority="11" w:qFormat="1"/>
-    <w:lsdException w:name="Salutation" w:semiHidden="1" w:unhideWhenUsed="1"/>
-    <w:lsdException w:name="Date" w:semiHidden="1" w:unhideWhenUsed="1"/>
-    <w:lsdException w:name="Body Text First Indent" w:semiHidden="1" w:unhideWhenUsed="1"/>
-    <w:lsdException w:name="Body Text First Indent 2" w:semiHidden="1" w:unhideWhenUsed="1"/>
-    <w:lsdException w:name="Note Heading" w:semiHidden="1" w:unhideWhenUsed="1"/>
-    <w:lsdException w:name="Body Text 2" w:semiHidden="1" w:unhideWhenUsed="1"/>
-    <w:lsdException w:name="Body Text 3" w:semiHidden="1" w:unhideWhenUsed="1"/>
-    <w:lsdException w:name="Body Text Indent 2" w:semiHidden="1" w:unhideWhenUsed="1"/>
-    <w:lsdException w:name="Body Text Indent 3" w:semiHidden="1" w:unhideWhenUsed="1"/>
-    <w:lsdException w:name="Block Text" w:semiHidden="1" w:unhideWhenUsed="1"/>
-    <w:lsdException w:name="Hyperlink" w:semiHidden="1" w:unhideWhenUsed="1"/>
-    <w:lsdException w:name="FollowedHyperlink" w:semiHidden="1" w:unhideWhenUsed="1"/>
-    <w:lsdException w:name="Strong" w:uiPriority="22" w:qFormat="1"/>
-    <w:lsdException w:name="Emphasis" w:uiPriority="20" w:qFormat="1"/>
-    <w:lsdException w:name="Document Map" w:semiHidden="1" w:unhideWhenUsed="1"/>
-    <w:lsdException w:name="Plain Text" w:semiHidden="1" w:unhideWhenUsed="1"/>
-    <w:lsdException w:name="E-mail Signature" w:semiHidden="1" w:unhideWhenUsed="1"/>
-    <w:lsdException w:name="HTML Top of Form" w:semiHidden="1" w:unhideWhenUsed="1"/>
-    <w:lsdException w:name="HTML Bottom of Form" w:semiHidden="1" w:unhideWhenUsed="1"/>
-    <w:lsdException w:name="Normal (Web)" w:semiHidden="1" w:unhideWhenUsed="1"/>
-    <w:lsdException w:name="HTML Acronym" w:semiHidden="1" w:unhideWhenUsed="1"/>
-    <w:lsdException w:name="HTML Address" w:semiHidden="1" w:unhideWhenUsed="1"/>
-    <w:lsdException w:name="HTML Cite" w:semiHidden="1" w:unhideWhenUsed="1"/>
-    <w:lsdException w:name="HTML Code" w:semiHidden="1" w:unhideWhenUsed="1"/>
-    <w:lsdException w:name="HTML Definition" w:semiHidden="1" w:unhideWhenUsed="1"/>
-    <w:lsdException w:name="HTML Keyboard" w:semiHidden="1" w:unhideWhenUsed="1"/>
-    <w:lsdException w:name="HTML Preformatted" w:semiHidden="1" w:unhideWhenUsed="1"/>
-    <w:lsdException w:name="HTML Sample" w:semiHidden="1" w:unhideWhenUsed="1"/>
-    <w:lsdException w:name="HTML Typewriter" w:semiHidden="1" w:unhideWhenUsed="1"/>
-    <w:lsdException w:name="HTML Variable" w:semiHidden="1" w:unhideWhenUsed="1"/>
-    <w:lsdException w:name="Normal Table" w:semiHidden="1" w:unhideWhenUsed="1"/>
-    <w:lsdException w:name="annotation subject" w:semiHidden="1" w:unhideWhenUsed="1"/>
-    <w:lsdException w:name="No List" w:semiHidden="1" w:unhideWhenUsed="1"/>
-    <w:lsdException w:name="Outline List 1" w:semiHidden="1" w:unhideWhenUsed="1"/>
-    <w:lsdException w:name="Outline List 2" w:semiHidden="1" w:unhideWhenUsed="1"/>
-    <w:lsdException w:name="Outline List 3" w:semiHidden="1" w:unhideWhenUsed="1"/>
-    <w:lsdException w:name="Table Simple 1" w:semiHidden="1" w:unhideWhenUsed="1"/>
-    <w:lsdException w:name="Table Simple 2" w:semiHidden="1" w:unhideWhenUsed="1"/>
-    <w:lsdException w:name="Table Simple 3" w:semiHidden="1" w:unhideWhenUsed="1"/>
-    <w:lsdException w:name="Table Classic 1" w:semiHidden="1" w:unhideWhenUsed="1"/>
-    <w:lsdException w:name="Table Classic 2" w:semiHidden="1" w:unhideWhenUsed="1"/>
-    <w:lsdException w:name="Table Classic 3" w:semiHidden="1" w:unhideWhenUsed="1"/>
-    <w:lsdException w:name="Table Classic 4" w:semiHidden="1" w:unhideWhenUsed="1"/>
-    <w:lsdException w:name="Table Colorful 1" w:semiHidden="1" w:unhideWhenUsed="1"/>
-    <w:lsdException w:name="Table Colorful 2" w:semiHidden="1" w:unhideWhenUsed="1"/>
-    <w:lsdException w:name="Table Colorful 3" w:semiHidden="1" w:unhideWhenUsed="1"/>
-    <w:lsdException w:name="Table Columns 1" w:semiHidden="1" w:unhideWhenUsed="1"/>
-    <w:lsdException w:name="Table Columns 2" w:semiHidden="1" w:unhideWhenUsed="1"/>
-    <w:lsdException w:name="Table Columns 3" w:semiHidden="1" w:unhideWhenUsed="1"/>
-    <w:lsdException w:name="Table Columns 4" w:semiHidden="1" w:unhideWhenUsed="1"/>
-    <w:lsdException w:name="Table Columns 5" w:semiHidden="1" w:unhideWhenUsed="1"/>
-    <w:lsdException w:name="Table Grid 1" w:semiHidden="1" w:unhideWhenUsed="1"/>
-    <w:lsdException w:name="Table Grid 2" w:semiHidden="1" w:unhideWhenUsed="1"/>
-    <w:lsdException w:name="Table Grid 3" w:semiHidden="1" w:unhideWhenUsed="1"/>
-    <w:lsdException w:name="Table Grid 4" w:semiHidden="1" w:unhideWhenUsed="1"/>
-    <w:lsdException w:name="Table Grid 5" w:semiHidden="1" w:unhideWhenUsed="1"/>
-    <w:lsdException w:name="Table Grid 6" w:semiHidden="1" w:unhideWhenUsed="1"/>
-    <w:lsdException w:name="Table Grid 7" w:semiHidden="1" w:unhideWhenUsed="1"/>
-    <w:lsdException w:name="Table Grid 8" w:semiHidden="1" w:unhideWhenUsed="1"/>
-    <w:lsdException w:name="Table List 1" w:semiHidden="1" w:unhideWhenUsed="1"/>
-    <w:lsdException w:name="Table List 2" w:semiHidden="1" w:unhideWhenUsed="1"/>
-    <w:lsdException w:name="Table List 3" w:semiHidden="1" w:unhideWhenUsed="1"/>
-    <w:lsdException w:name="Table List 4" w:semiHidden="1" w:unhideWhenUsed="1"/>
-    <w:lsdException w:name="Table List 5" w:semiHidden="1" w:unhideWhenUsed="1"/>
-    <w:lsdException w:name="Table List 6" w:semiHidden="1" w:unhideWhenUsed="1"/>
-    <w:lsdException w:name="Table List 7" w:semiHidden="1" w:unhideWhenUsed="1"/>
-    <w:lsdException w:name="Table List 8" w:semiHidden="1" w:unhideWhenUsed="1"/>
-    <w:lsdException w:name="Table 3D effects 1" w:semiHidden="1" w:unhideWhenUsed="1"/>
-    <w:lsdException w:name="Table 3D effects 2" w:semiHidden="1" w:unhideWhenUsed="1"/>
-    <w:lsdException w:name="Table 3D effects 3" w:semiHidden="1" w:unhideWhenUsed="1"/>
-    <w:lsdException w:name="Table Contemporary" w:semiHidden="1" w:unhideWhenUsed="1"/>
-    <w:lsdException w:name="Table Elegant" w:semiHidden="1" w:unhideWhenUsed="1"/>
-    <w:lsdException w:name="Table Professional" w:semiHidden="1" w:unhideWhenUsed="1"/>
-    <w:lsdException w:name="Table Subtle 1" w:semiHidden="1" w:unhideWhenUsed="1"/>
-    <w:lsdException w:name="Table Subtle 2" w:semiHidden="1" w:unhideWhenUsed="1"/>
-    <w:lsdException w:name="Table Web 1" w:semiHidden="1" w:unhideWhenUsed="1"/>
-    <w:lsdException w:name="Table Web 2" w:semiHidden="1" w:unhideWhenUsed="1"/>
-    <w:lsdException w:name="Table Web 3" w:semiHidden="1" w:unhideWhenUsed="1"/>
-    <w:lsdException w:name="Balloon Text" w:semiHidden="1" w:unhideWhenUsed="1"/>
-    <w:lsdException w:name="Table Grid" w:uiPriority="39"/>
-    <w:lsdException w:name="Table Theme" w:semiHidden="1" w:unhideWhenUsed="1"/>
-    <w:lsdException w:name="Placeholder Text" w:semiHidden="1"/>
-    <w:lsdException w:name="No Spacing" w:uiPriority="1" w:qFormat="1"/>
-    <w:lsdException w:name="Light Shading" w:uiPriority="60"/>
-    <w:lsdException w:name="Light List" w:uiPriority="61"/>
-    <w:lsdException w:name="Light Grid" w:uiPriority="62"/>
-    <w:lsdException w:name="Medium Shading 1" w:uiPriority="63"/>
-    <w:lsdException w:name="Medium Shading 2" w:uiPriority="64"/>
-    <w:lsdException w:name="Medium List 1" w:uiPriority="65"/>
-    <w:lsdException w:name="Medium List 2" w:uiPriority="66"/>
-    <w:lsdException w:name="Medium Grid 1" w:uiPriority="67"/>
-    <w:lsdException w:name="Medium Grid 2" w:uiPriority="68"/>
-    <w:lsdException w:name="Medium Grid 3" w:uiPriority="69"/>
-    <w:lsdException w:name="Dark List" w:uiPriority="70"/>
-    <w:lsdException w:name="Colorful Shading" w:uiPriority="71"/>
-    <w:lsdException w:name="Colorful List" w:uiPriority="72"/>
-    <w:lsdException w:name="Colorful Grid" w:uiPriority="73"/>
-    <w:lsdException w:name="Light Shading Accent 1" w:uiPriority="60"/>
-    <w:lsdException w:name="Light List Accent 1" w:uiPriority="61"/>
-    <w:lsdException w:name="Light Grid Accent 1" w:uiPriority="62"/>
-    <w:lsdException w:name="Medium Shading 1 Accent 1" w:uiPriority="63"/>
-    <w:lsdException w:name="Medium Shading 2 Accent 1" w:uiPriority="64"/>
-    <w:lsdException w:name="Medium List 1 Accent 1" w:uiPriority="65"/>
-    <w:lsdException w:name="Revision" w:semiHidden="1"/>
-    <w:lsdException w:name="List Paragraph" w:uiPriority="34" w:qFormat="1"/>
-    <w:lsdException w:name="Quote" w:uiPriority="29" w:qFormat="1"/>
-    <w:lsdException w:name="Intense Quote" w:uiPriority="30" w:qFormat="1"/>
-    <w:lsdException w:name="Medium List 2 Accent 1" w:uiPriority="66"/>
-    <w:lsdException w:name="Medium Grid 1 Accent 1" w:uiPriority="67"/>
-    <w:lsdException w:name="Medium Grid 2 Accent 1" w:uiPriority="68"/>
-    <w:lsdException w:name="Medium Grid 3 Accent 1" w:uiPriority="69"/>
-    <w:lsdException w:name="Dark List Accent 1" w:uiPriority="70"/>
-    <w:lsdException w:name="Colorful Shading Accent 1" w:uiPriority="71"/>
-    <w:lsdException w:name="Colorful List Accent 1" w:uiPriority="72"/>
-    <w:lsdException w:name="Colorful Grid Accent 1" w:uiPriority="73"/>
-    <w:lsdException w:name="Light Shading Accent 2" w:uiPriority="60"/>
-    <w:lsdException w:name="Light List Accent 2" w:uiPriority="61"/>
-    <w:lsdException w:name="Light Grid Accent 2" w:uiPriority="62"/>
-    <w:lsdException w:name="Medium Shading 1 Accent 2" w:uiPriority="63"/>
-    <w:lsdException w:name="Medium Shading 2 Accent 2" w:uiPriority="64"/>
-    <w:lsdException w:name="Medium List 1 Accent 2" w:uiPriority="65"/>
-    <w:lsdException w:name="Medium List 2 Accent 2" w:uiPriority="66"/>
-    <w:lsdException w:name="Medium Grid 1 Accent 2" w:uiPriority="67"/>
-    <w:lsdException w:name="Medium Grid 2 Accent 2" w:uiPriority="68"/>
-    <w:lsdException w:name="Medium Grid 3 Accent 2" w:uiPriority="69"/>
-    <w:lsdException w:name="Dark List Accent 2" w:uiPriority="70"/>
-    <w:lsdException w:name="Colorful Shading Accent 2" w:uiPriority="71"/>
-    <w:lsdException w:name="Colorful List Accent 2" w:uiPriority="72"/>
-    <w:lsdException w:name="Colorful Grid Accent 2" w:uiPriority="73"/>
-    <w:lsdException w:name="Light Shading Accent 3" w:uiPriority="60"/>
-    <w:lsdException w:name="Light List Accent 3" w:uiPriority="61"/>
-    <w:lsdException w:name="Light Grid Accent 3" w:uiPriority="62"/>
-    <w:lsdException w:name="Medium Shading 1 Accent 3" w:uiPriority="63"/>
-    <w:lsdException w:name="Medium Shading 2 Accent 3" w:uiPriority="64"/>
-    <w:lsdException w:name="Medium List 1 Accent 3" w:uiPriority="65"/>
-    <w:lsdException w:name="Medium List 2 Accent 3" w:uiPriority="66"/>
-    <w:lsdException w:name="Medium Grid 1 Accent 3" w:uiPriority="67"/>
-    <w:lsdException w:name="Medium Grid 2 Accent 3" w:uiPriority="68"/>
-    <w:lsdException w:name="Medium Grid 3 Accent 3" w:uiPriority="69"/>
-    <w:lsdException w:name="Dark List Accent 3" w:uiPriority="70"/>
-    <w:lsdException w:name="Colorful Shading Accent 3" w:uiPriority="71"/>
-    <w:lsdException w:name="Colorful List Accent 3" w:uiPriority="72"/>
-    <w:lsdException w:name="Colorful Grid Accent 3" w:uiPriority="73"/>
-    <w:lsdException w:name="Light Shading Accent 4" w:uiPriority="60"/>
-    <w:lsdException w:name="Light List Accent 4" w:uiPriority="61"/>
-    <w:lsdException w:name="Light Grid Accent 4" w:uiPriority="62"/>
-    <w:lsdException w:name="Medium Shading 1 Accent 4" w:uiPriority="63"/>
-    <w:lsdException w:name="Medium Shading 2 Accent 4" w:uiPriority="64"/>
-    <w:lsdException w:name="Medium List 1 Accent 4" w:uiPriority="65"/>
-    <w:lsdException w:name="Medium List 2 Accent 4" w:uiPriority="66"/>
-    <w:lsdException w:name="Medium Grid 1 Accent 4" w:uiPriority="67"/>
-    <w:lsdException w:name="Medium Grid 2 Accent 4" w:uiPriority="68"/>
-    <w:lsdException w:name="Medium Grid 3 Accent 4" w:uiPriority="69"/>
-    <w:lsdException w:name="Dark List Accent 4" w:uiPriority="70"/>
-    <w:lsdException w:name="Colorful Shading Accent 4" w:uiPriority="71"/>
-    <w:lsdException w:name="Colorful List Accent 4" w:uiPriority="72"/>
-    <w:lsdException w:name="Colorful Grid Accent 4" w:uiPriority="73"/>
-    <w:lsdException w:name="Light Shading Accent 5" w:uiPriority="60"/>
-    <w:lsdException w:name="Light List Accent 5" w:uiPriority="61"/>
-    <w:lsdException w:name="Light Grid Accent 5" w:uiPriority="62"/>
-    <w:lsdException w:name="Medium Shading 1 Accent 5" w:uiPriority="63"/>
-    <w:lsdException w:name="Medium Shading 2 Accent 5" w:uiPriority="64"/>
-    <w:lsdException w:name="Medium List 1 Accent 5" w:uiPriority="65"/>
-    <w:lsdException w:name="Medium List 2 Accent 5" w:uiPriority="66"/>
-    <w:lsdException w:name="Medium Grid 1 Accent 5" w:uiPriority="67"/>
-    <w:lsdException w:name="Medium Grid 2 Accent 5" w:uiPriority="68"/>
-    <w:lsdException w:name="Medium Grid 3 Accent 5" w:uiPriority="69"/>
-    <w:lsdException w:name="Dark List Accent 5" w:uiPriority="70"/>
-    <w:lsdException w:name="Colorful Shading Accent 5" w:uiPriority="71"/>
-    <w:lsdException w:name="Colorful List Accent 5" w:uiPriority="72"/>
-    <w:lsdException w:name="Colorful Grid Accent 5" w:uiPriority="73"/>
-    <w:lsdException w:name="Light Shading Accent 6" w:uiPriority="60"/>
-    <w:lsdException w:name="Light List Accent 6" w:uiPriority="61"/>
-    <w:lsdException w:name="Light Grid Accent 6" w:uiPriority="62"/>
-    <w:lsdException w:name="Medium Shading 1 Accent 6" w:uiPriority="63"/>
-    <w:lsdException w:name="Medium Shading 2 Accent 6" w:uiPriority="64"/>
-    <w:lsdException w:name="Medium List 1 Accent 6" w:uiPriority="65"/>
-    <w:lsdException w:name="Medium List 2 Accent 6" w:uiPriority="66"/>
-    <w:lsdException w:name="Medium Grid 1 Accent 6" w:uiPriority="67"/>
-    <w:lsdException w:name="Medium Grid 2 Accent 6" w:uiPriority="68"/>
-    <w:lsdException w:name="Medium Grid 3 Accent 6" w:uiPriority="69"/>
-    <w:lsdException w:name="Dark List Accent 6" w:uiPriority="70"/>
-    <w:lsdException w:name="Colorful Shading Accent 6" w:uiPriority="71"/>
-    <w:lsdException w:name="Colorful List Accent 6" w:uiPriority="72"/>
-    <w:lsdException w:name="Colorful Grid Accent 6" w:uiPriority="73"/>
-    <w:lsdException w:name="Subtle Emphasis" w:uiPriority="19" w:qFormat="1"/>
-    <w:lsdException w:name="Intense Emphasis" w:uiPriority="21" w:qFormat="1"/>
-    <w:lsdException w:name="Subtle Reference" w:uiPriority="31" w:qFormat="1"/>
-    <w:lsdException w:name="Intense Reference" w:uiPriority="32" w:qFormat="1"/>
-    <w:lsdException w:name="Book Title" w:uiPriority="33" w:qFormat="1"/>
-    <w:lsdException w:name="Bibliography" w:semiHidden="1" w:uiPriority="37" w:unhideWhenUsed="1"/>
-    <w:lsdException w:name="TOC Heading" w:semiHidden="1" w:uiPriority="39" w:unhideWhenUsed="1" w:qFormat="1"/>
-    <w:lsdException w:name="Plain Table 1" w:uiPriority="41"/>
-    <w:lsdException w:name="Plain Table 2" w:uiPriority="42"/>
-    <w:lsdException w:name="Plain Table 3" w:uiPriority="43"/>
-    <w:lsdException w:name="Plain Table 4" w:uiPriority="44"/>
-    <w:lsdException w:name="Plain Table 5" w:uiPriority="45"/>
-    <w:lsdException w:name="Grid Table Light" w:uiPriority="40"/>
-    <w:lsdException w:name="Grid Table 1 Light" w:uiPriority="46"/>
-    <w:lsdException w:name="Grid Table 2" w:uiPriority="47"/>
-    <w:lsdException w:name="Grid Table 3" w:uiPriority="48"/>
-    <w:lsdException w:name="Grid Table 4" w:uiPriority="49"/>
-    <w:lsdException w:name="Grid Table 5 Dark" w:uiPriority="50"/>
-    <w:lsdException w:name="Grid Table 6 Colorful" w:uiPriority="51"/>
-    <w:lsdException w:name="Grid Table 7 Colorful" w:uiPriority="52"/>
-    <w:lsdException w:name="Grid Table 1 Light Accent 1" w:uiPriority="46"/>
-    <w:lsdException w:name="Grid Table 2 Accent 1" w:uiPriority="47"/>
-    <w:lsdException w:name="Grid Table 3 Accent 1" w:uiPriority="48"/>
-    <w:lsdException w:name="Grid Table 4 Accent 1" w:uiPriority="49"/>
-    <w:lsdException w:name="Grid Table 5 Dark Accent 1" w:uiPriority="50"/>
-    <w:lsdException w:name="Grid Table 6 Colorful Accent 1" w:uiPriority="51"/>
-    <w:lsdException w:name="Grid Table 7 Colorful Accent 1" w:uiPriority="52"/>
-    <w:lsdException w:name="Grid Table 1 Light Accent 2" w:uiPriority="46"/>
-    <w:lsdException w:name="Grid Table 2 Accent 2" w:uiPriority="47"/>
-    <w:lsdException w:name="Grid Table 3 Accent 2" w:uiPriority="48"/>
-    <w:lsdException w:name="Grid Table 4 Accent 2" w:uiPriority="49"/>
-    <w:lsdException w:name="Grid Table 5 Dark Accent 2" w:uiPriority="50"/>
-    <w:lsdException w:name="Grid Table 6 Colorful Accent 2" w:uiPriority="51"/>
-    <w:lsdException w:name="Grid Table 7 Colorful Accent 2" w:uiPriority="52"/>
-    <w:lsdException w:name="Grid Table 1 Light Accent 3" w:uiPriority="46"/>
-    <w:lsdException w:name="Grid Table 2 Accent 3" w:uiPriority="47"/>
-    <w:lsdException w:name="Grid Table 3 Accent 3" w:uiPriority="48"/>
-    <w:lsdException w:name="Grid Table 4 Accent 3" w:uiPriority="49"/>
-    <w:lsdException w:name="Grid Table 5 Dark Accent 3" w:uiPriority="50"/>
-    <w:lsdException w:name="Grid Table 6 Colorful Accent 3" w:uiPriority="51"/>
-    <w:lsdException w:name="Grid Table 7 Colorful Accent 3" w:uiPriority="52"/>
-    <w:lsdException w:name="Grid Table 1 Light Accent 4" w:uiPriority="46"/>
-    <w:lsdException w:name="Grid Table 2 Accent 4" w:uiPriority="47"/>
-    <w:lsdException w:name="Grid Table 3 Accent 4" w:uiPriority="48"/>
-    <w:lsdException w:name="Grid Table 4 Accent 4" w:uiPriority="49"/>
-    <w:lsdException w:name="Grid Table 5 Dark Accent 4" w:uiPriority="50"/>
-    <w:lsdException w:name="Grid Table 6 Colorful Accent 4" w:uiPriority="51"/>
-    <w:lsdException w:name="Grid Table 7 Colorful Accent 4" w:uiPriority="52"/>
-    <w:lsdException w:name="Grid Table 1 Light Accent 5" w:uiPriority="46"/>
-    <w:lsdException w:name="Grid Table 2 Accent 5" w:uiPriority="47"/>
-    <w:lsdException w:name="Grid Table 3 Accent 5" w:uiPriority="48"/>
-    <w:lsdException w:name="Grid Table 4 Accent 5" w:uiPriority="49"/>
-    <w:lsdException w:name="Grid Table 5 Dark Accent 5" w:uiPriority="50"/>
-    <w:lsdException w:name="Grid Table 6 Colorful Accent 5" w:uiPriority="51"/>
-    <w:lsdException w:name="Grid Table 7 Colorful Accent 5" w:uiPriority="52"/>
-    <w:lsdException w:name="Grid Table 1 Light Accent 6" w:uiPriority="46"/>
-    <w:lsdException w:name="Grid Table 2 Accent 6" w:uiPriority="47"/>
-    <w:lsdException w:name="Grid Table 3 Accent 6" w:uiPriority="48"/>
-    <w:lsdException w:name="Grid Table 4 Accent 6" w:uiPriority="49"/>
-    <w:lsdException w:name="Grid Table 5 Dark Accent 6" w:uiPriority="50"/>
-    <w:lsdException w:name="Grid Table 6 Colorful Accent 6" w:uiPriority="51"/>
-    <w:lsdException w:name="Grid Table 7 Colorful Accent 6" w:uiPriority="52"/>
-    <w:lsdException w:name="List Table 1 Light" w:uiPriority="46"/>
-    <w:lsdException w:name="List Table 2" w:uiPriority="47"/>
-    <w:lsdException w:name="List Table 3" w:uiPriority="48"/>
-    <w:lsdException w:name="List Table 4" w:uiPriority="49"/>
-    <w:lsdException w:name="List Table 5 Dark" w:uiPriority="50"/>
-    <w:lsdException w:name="List Table 6 Colorful" w:uiPriority="51"/>
-    <w:lsdException w:name="List Table 7 Colorful" w:uiPriority="52"/>
-    <w:lsdException w:name="List Table 1 Light Accent 1" w:uiPriority="46"/>
-    <w:lsdException w:name="List Table 2 Accent 1" w:uiPriority="47"/>
-    <w:lsdException w:name="List Table 3 Accent 1" w:uiPriority="48"/>
-    <w:lsdException w:name="List Table 4 Accent 1" w:uiPriority="49"/>
-    <w:lsdException w:name="List Table 5 Dark Accent 1" w:uiPriority="50"/>
-    <w:lsdException w:name="List Table 6 Colorful Accent 1" w:uiPriority="51"/>
-    <w:lsdException w:name="List Table 7 Colorful Accent 1" w:uiPriority="52"/>
-    <w:lsdException w:name="List Table 1 Light Accent 2" w:uiPriority="46"/>
-    <w:lsdException w:name="List Table 2 Accent 2" w:uiPriority="47"/>
-    <w:lsdException w:name="List Table 3 Accent 2" w:uiPriority="48"/>
-    <w:lsdException w:name="List Table 4 Accent 2" w:uiPriority="49"/>
-    <w:lsdException w:name="List Table 5 Dark Accent 2" w:uiPriority="50"/>
-    <w:lsdException w:name="List Table 6 Colorful Accent 2" w:uiPriority="51"/>
-    <w:lsdException w:name="List Table 7 Colorful Accent 2" w:uiPriority="52"/>
-    <w:lsdException w:name="List Table 1 Light Accent 3" w:uiPriority="46"/>
-    <w:lsdException w:name="List Table 2 Accent 3" w:uiPriority="47"/>
-    <w:lsdException w:name="List Table 3 Accent 3" w:uiPriority="48"/>
-    <w:lsdException w:name="List Table 4 Accent 3" w:uiPriority="49"/>
-    <w:lsdException w:name="List Table 5 Dark Accent 3" w:uiPriority="50"/>
-    <w:lsdException w:name="List Table 6 Colorful Accent 3" w:uiPriority="51"/>
-    <w:lsdException w:name="List Table 7 Colorful Accent 3" w:uiPriority="52"/>
-    <w:lsdException w:name="List Table 1 Light Accent 4" w:uiPriority="46"/>
-    <w:lsdException w:name="List Table 2 Accent 4" w:uiPriority="47"/>
-    <w:lsdException w:name="List Table 3 Accent 4" w:uiPriority="48"/>
-    <w:lsdException w:name="List Table 4 Accent 4" w:uiPriority="49"/>
-    <w:lsdException w:name="List Table 5 Dark Accent 4" w:uiPriority="50"/>
-    <w:lsdException w:name="List Table 6 Colorful Accent 4" w:uiPriority="51"/>
-    <w:lsdException w:name="List Table 7 Colorful Accent 4" w:uiPriority="52"/>
-    <w:lsdException w:name="List Table 1 Light Accent 5" w:uiPriority="46"/>
-    <w:lsdException w:name="List Table 2 Accent 5" w:uiPriority="47"/>
-    <w:lsdException w:name="List Table 3 Accent 5" w:uiPriority="48"/>
-    <w:lsdException w:name="List Table 4 Accent 5" w:uiPriority="49"/>
-    <w:lsdException w:name="List Table 5 Dark Accent 5" w:uiPriority="50"/>
-    <w:lsdException w:name="List Table 6 Colorful Accent 5" w:uiPriority="51"/>
-    <w:lsdException w:name="List Table 7 Colorful Accent 5" w:uiPriority="52"/>
-    <w:lsdException w:name="List Table 1 Light Accent 6" w:uiPriority="46"/>
-    <w:lsdException w:name="List Table 2 Accent 6" w:uiPriority="47"/>
-    <w:lsdException w:name="List Table 3 Accent 6" w:uiPriority="48"/>
-    <w:lsdException w:name="List Table 4 Accent 6" w:uiPriority="49"/>
-    <w:lsdException w:name="List Table 5 Dark Accent 6" w:uiPriority="50"/>
-    <w:lsdException w:name="List Table 6 Colorful Accent 6" w:uiPriority="51"/>
-    <w:lsdException w:name="List Table 7 Colorful Accent 6" w:uiPriority="52"/>
-  </w:latentStyles>
-  <w:style w:type="paragraph" w:default="1" w:styleId="Normal">
-    <w:name w:val="Normal"/>
-    <w:qFormat/>
-  </w:style>
-  <w:style w:type="character" w:default="1" w:styleId="DefaultParagraphFont">
-    <w:name w:val="Default Paragraph Font"/>
-    <w:uiPriority w:val="1"/>
-    <w:semiHidden/>
-    <w:unhideWhenUsed/>
-  </w:style>
-  <w:style w:type="table" w:default="1" w:styleId="TableNormal">
-    <w:name w:val="Normal Table"/>
-    <w:uiPriority w:val="99"/>
-    <w:semiHidden/>
-    <w:unhideWhenUsed/>
-    <w:tblPr>
-      <w:tblInd w:w="0" w:type="dxa"/>
-      <w:tblCellMar>
-        <w:top w:w="0" w:type="dxa"/>
-        <w:left w:w="108" w:type="dxa"/>
-        <w:bottom w:w="0" w:type="dxa"/>
-        <w:right w:w="108" w:type="dxa"/>
-      </w:tblCellMar>
-    </w:tblPr>
-  </w:style>
-  <w:style w:type="numbering" w:default="1" w:styleId="NoList">
-    <w:name w:val="No List"/>
-    <w:uiPriority w:val="99"/>
-    <w:semiHidden/>
-    <w:unhideWhenUsed/>
-  </w:style>
-  <w:style w:type="character" w:styleId="PlaceholderText">
-    <w:name w:val="Placeholder Text"/>
-    <w:basedOn w:val="DefaultParagraphFont"/>
-    <w:uiPriority w:val="99"/>
-    <w:semiHidden/>
-    <w:rsid w:val="004F5989"/>
-    <w:rPr>
-      <w:color w:val="808080"/>
-    </w:rPr>
-  </w:style>
-</w:styles>
-</file>
-
-<file path=word/glossary/webSettings.xml><?xml version="1.0" encoding="utf-8"?>
-<w:webSettings xmlns:mc="http://schemas.openxmlformats.org/markup-compatibility/2006" xmlns:r="http://schemas.openxmlformats.org/officeDocument/2006/relationships" xmlns:w="http://schemas.openxmlformats.org/wordprocessingml/2006/main" xmlns:w14="http://schemas.microsoft.com/office/word/2010/wordml" xmlns:w15="http://schemas.microsoft.com/office/word/2012/wordml" mc:Ignorable="w14 w15">
-  <w:optimizeForBrowser/>
-  <w:allowPNG/>
-</w:webSettings>
-</file>
-
 <file path=word/theme/theme1.xml><?xml version="1.0" encoding="utf-8"?>
 <a:theme xmlns:a="http://schemas.openxmlformats.org/drawingml/2006/main" name="Motyw pakietu Office">
   <a:themeElements>
@@ -12528,7 +11991,7 @@
 </file>
 
 <file path=customXml/itemProps1.xml><?xml version="1.0" encoding="utf-8"?>
-<ds:datastoreItem xmlns:ds="http://schemas.openxmlformats.org/officeDocument/2006/customXml" ds:itemID="{7BA7B16C-8532-4C32-B543-86B218743A38}">
+<ds:datastoreItem xmlns:ds="http://schemas.openxmlformats.org/officeDocument/2006/customXml" ds:itemID="{5AF3521B-11F1-4F85-AE89-46DF3D730893}">
   <ds:schemaRefs>
     <ds:schemaRef ds:uri="http://schemas.openxmlformats.org/officeDocument/2006/bibliography"/>
   </ds:schemaRefs>

</xml_diff>